<commit_message>
Integrated feedback from Alexandru Pislaru
</commit_message>
<xml_diff>
--- a/docs/v2.2.1/ICT-Transport-Silicone_START_Developer_Guide-221.docx
+++ b/docs/v2.2.1/ICT-Transport-Silicone_START_Developer_Guide-221.docx
@@ -1,6 +1,6 @@
 
 <file path=word/document.xml><?xml version="1.0" encoding="utf-8"?>
-<w:document xmlns:ve="http://schemas.openxmlformats.org/markup-compatibility/2006" xmlns:o="urn:schemas-microsoft-com:office:office" xmlns:r="http://schemas.openxmlformats.org/officeDocument/2006/relationships" xmlns:m="http://schemas.openxmlformats.org/officeDocument/2006/math" xmlns:v="urn:schemas-microsoft-com:vml" xmlns:wp="http://schemas.openxmlformats.org/drawingml/2006/wordprocessingDrawing" xmlns:w10="urn:schemas-microsoft-com:office:word" xmlns:w="http://schemas.openxmlformats.org/wordprocessingml/2006/main" xmlns:wne="http://schemas.microsoft.com/office/word/2006/wordml">
+<w:document xmlns:wpc="http://schemas.microsoft.com/office/word/2010/wordprocessingCanvas" xmlns:mc="http://schemas.openxmlformats.org/markup-compatibility/2006" xmlns:o="urn:schemas-microsoft-com:office:office" xmlns:r="http://schemas.openxmlformats.org/officeDocument/2006/relationships" xmlns:m="http://schemas.openxmlformats.org/officeDocument/2006/math" xmlns:v="urn:schemas-microsoft-com:vml" xmlns:wp14="http://schemas.microsoft.com/office/word/2010/wordprocessingDrawing" xmlns:wp="http://schemas.openxmlformats.org/drawingml/2006/wordprocessingDrawing" xmlns:w10="urn:schemas-microsoft-com:office:word" xmlns:w="http://schemas.openxmlformats.org/wordprocessingml/2006/main" xmlns:w14="http://schemas.microsoft.com/office/word/2010/wordml" xmlns:wpg="http://schemas.microsoft.com/office/word/2010/wordprocessingGroup" xmlns:wpi="http://schemas.microsoft.com/office/word/2010/wordprocessingInk" xmlns:wne="http://schemas.microsoft.com/office/word/2006/wordml" xmlns:wps="http://schemas.microsoft.com/office/word/2010/wordprocessingShape" mc:Ignorable="w14 wp14">
   <w:body>
     <w:p>
       <w:r>
@@ -34,7 +34,7 @@
                     </pic:cNvPicPr>
                   </pic:nvPicPr>
                   <pic:blipFill>
-                    <a:blip r:embed="rId8" cstate="print"/>
+                    <a:blip r:embed="rId9" cstate="print"/>
                     <a:srcRect/>
                     <a:stretch>
                       <a:fillRect/>
@@ -87,7 +87,7 @@
                     </pic:cNvPicPr>
                   </pic:nvPicPr>
                   <pic:blipFill>
-                    <a:blip r:embed="rId9" cstate="print"/>
+                    <a:blip r:embed="rId10" cstate="print"/>
                     <a:srcRect l="11993" t="22115" r="13168" b="25198"/>
                     <a:stretch>
                       <a:fillRect/>
@@ -172,7 +172,7 @@
                     </pic:cNvPicPr>
                   </pic:nvPicPr>
                   <pic:blipFill>
-                    <a:blip r:embed="rId10" cstate="print"/>
+                    <a:blip r:embed="rId11" cstate="print"/>
                     <a:srcRect/>
                     <a:stretch>
                       <a:fillRect/>
@@ -207,7 +207,7 @@
       <w:tblPr>
         <w:tblW w:w="7654" w:type="dxa"/>
         <w:tblInd w:w="2235" w:type="dxa"/>
-        <w:tblLook w:val="01E0"/>
+        <w:tblLook w:val="01E0" w:firstRow="1" w:lastRow="1" w:firstColumn="1" w:lastColumn="1" w:noHBand="0" w:noVBand="0"/>
       </w:tblPr>
       <w:tblGrid>
         <w:gridCol w:w="2976"/>
@@ -510,7 +510,15 @@
                 <w:sz w:val="28"/>
                 <w:szCs w:val="28"/>
               </w:rPr>
-              <w:t>SMP Developer Guide</w:t>
+              <w:t>START AP</w:t>
+            </w:r>
+            <w:r>
+              <w:rPr>
+                <w:b/>
+                <w:sz w:val="28"/>
+                <w:szCs w:val="28"/>
+              </w:rPr>
+              <w:t xml:space="preserve"> Developer Guide</w:t>
             </w:r>
           </w:p>
           <w:p>
@@ -743,7 +751,7 @@
           <w:insideV w:val="single" w:sz="4" w:space="0" w:color="auto"/>
         </w:tblBorders>
         <w:tblLayout w:type="fixed"/>
-        <w:tblLook w:val="01E0"/>
+        <w:tblLook w:val="01E0" w:firstRow="1" w:lastRow="1" w:firstColumn="1" w:lastColumn="1" w:noHBand="0" w:noVBand="0"/>
       </w:tblPr>
       <w:tblGrid>
         <w:gridCol w:w="669"/>
@@ -988,7 +996,7 @@
           <w:left w:w="0" w:type="dxa"/>
           <w:right w:w="0" w:type="dxa"/>
         </w:tblCellMar>
-        <w:tblLook w:val="0000"/>
+        <w:tblLook w:val="0000" w:firstRow="0" w:lastRow="0" w:firstColumn="0" w:lastColumn="0" w:noHBand="0" w:noVBand="0"/>
       </w:tblPr>
       <w:tblGrid>
         <w:gridCol w:w="851"/>
@@ -1321,6 +1329,12 @@
                 <w:rFonts w:cs="Arial"/>
               </w:rPr>
             </w:pPr>
+            <w:r>
+              <w:rPr>
+                <w:rFonts w:cs="Arial"/>
+              </w:rPr>
+              <w:t>2012-04-02</w:t>
+            </w:r>
           </w:p>
         </w:tc>
         <w:tc>
@@ -1339,6 +1353,12 @@
                 <w:rFonts w:cs="Arial"/>
               </w:rPr>
             </w:pPr>
+            <w:r>
+              <w:rPr>
+                <w:rFonts w:cs="Arial"/>
+              </w:rPr>
+              <w:t>PH</w:t>
+            </w:r>
           </w:p>
         </w:tc>
         <w:tc>
@@ -1363,6 +1383,12 @@
                 <w:rFonts w:cs="Arial"/>
               </w:rPr>
             </w:pPr>
+            <w:r>
+              <w:rPr>
+                <w:rFonts w:cs="Arial"/>
+              </w:rPr>
+              <w:t>BRZ</w:t>
+            </w:r>
           </w:p>
         </w:tc>
         <w:tc>
@@ -1387,6 +1413,12 @@
                 <w:rFonts w:cs="Arial"/>
               </w:rPr>
             </w:pPr>
+            <w:r>
+              <w:rPr>
+                <w:rFonts w:cs="Arial"/>
+              </w:rPr>
+              <w:t>Integrated feedback from Cap Gemini</w:t>
+            </w:r>
           </w:p>
         </w:tc>
       </w:tr>
@@ -1699,7 +1731,7 @@
                                 </pic:cNvPicPr>
                               </pic:nvPicPr>
                               <pic:blipFill>
-                                <a:blip r:embed="rId11"/>
+                                <a:blip r:embed="rId12"/>
                                 <a:srcRect/>
                                 <a:stretch>
                                   <a:fillRect/>
@@ -1997,38 +2029,30 @@
       </w:r>
     </w:p>
     <w:p>
-      <w:pPr>
+      <w:r>
         <w:rPr>
           <w:lang w:val="nb-NO"/>
         </w:rPr>
-      </w:pPr>
-      <w:r>
+        <w:t xml:space="preserve">PEPPOL.AT/BRZ (Bundesrechenzentrum), AT, </w:t>
+      </w:r>
+      <w:hyperlink r:id="rId13" w:history="1">
+        <w:r>
+          <w:rPr>
+            <w:rStyle w:val="Hyperlink"/>
+            <w:lang w:val="nb-NO"/>
+          </w:rPr>
+          <w:t>http://www.brz.gv.at</w:t>
+        </w:r>
+      </w:hyperlink>
+    </w:p>
+    <w:p>
+      <w:pPr>
         <w:rPr>
           <w:lang w:val="nb-NO"/>
         </w:rPr>
-        <w:t xml:space="preserve">PEPPOL.AT/BRZ (Bundesrechenzentrum), AT, </w:t>
-      </w:r>
-      <w:r>
-        <w:fldChar w:fldCharType="begin"/>
-      </w:r>
-      <w:r>
-        <w:rPr>
-          <w:lang w:val="de-AT"/>
-        </w:rPr>
-        <w:instrText>HYPERLINK "http://www.brz.gv.at"</w:instrText>
-      </w:r>
-      <w:r>
-        <w:fldChar w:fldCharType="separate"/>
-      </w:r>
-      <w:r>
-        <w:rPr>
-          <w:rStyle w:val="Hyperlink"/>
-          <w:lang w:val="nb-NO"/>
-        </w:rPr>
-        <w:t>http://www.brz.gv.at</w:t>
-      </w:r>
-      <w:r>
-        <w:fldChar w:fldCharType="end"/>
+      </w:pPr>
+      <w:r>
+        <w:t>Cap Gemini</w:t>
       </w:r>
     </w:p>
     <w:p>
@@ -2068,6 +2092,19 @@
       </w:r>
     </w:p>
     <w:p>
+      <w:r>
+        <w:t>AP: Alexandr</w:t>
+      </w:r>
+      <w:r>
+        <w:t>u</w:t>
+      </w:r>
+      <w:bookmarkStart w:id="1" w:name="_GoBack"/>
+      <w:bookmarkEnd w:id="1"/>
+      <w:r>
+        <w:t xml:space="preserve"> Pislaru (Cap Gemini)</w:t>
+      </w:r>
+    </w:p>
+    <w:p>
       <w:pPr>
         <w:rPr>
           <w:noProof/>
@@ -2080,9 +2117,9 @@
         </w:rPr>
         <w:br w:type="page"/>
       </w:r>
-      <w:bookmarkStart w:id="1" w:name="_Toc205026843"/>
-      <w:bookmarkStart w:id="2" w:name="_Toc205089457"/>
-      <w:bookmarkStart w:id="3" w:name="_Toc224898987"/>
+      <w:bookmarkStart w:id="2" w:name="_Toc205026843"/>
+      <w:bookmarkStart w:id="3" w:name="_Toc205089457"/>
+      <w:bookmarkStart w:id="4" w:name="_Toc224898987"/>
     </w:p>
     <w:p>
       <w:pPr>
@@ -2109,9 +2146,9 @@
         </w:rPr>
         <w:t>Table of Contents</w:t>
       </w:r>
-      <w:bookmarkEnd w:id="1"/>
       <w:bookmarkEnd w:id="2"/>
       <w:bookmarkEnd w:id="3"/>
+      <w:bookmarkEnd w:id="4"/>
     </w:p>
     <w:p>
       <w:pPr>
@@ -3467,40 +3504,31 @@
         </w:rPr>
         <w:br w:type="page"/>
       </w:r>
-      <w:bookmarkStart w:id="4" w:name="_Toc320784494"/>
+      <w:bookmarkStart w:id="5" w:name="_Toc320784494"/>
       <w:r>
         <w:rPr>
           <w:lang w:bidi="ne-NP"/>
         </w:rPr>
-        <w:lastRenderedPageBreak/>
         <w:t>Introduction</w:t>
       </w:r>
-      <w:bookmarkEnd w:id="4"/>
+      <w:bookmarkEnd w:id="5"/>
     </w:p>
     <w:p>
       <w:pPr>
         <w:pStyle w:val="berschrift2"/>
       </w:pPr>
-      <w:bookmarkStart w:id="5" w:name="_Toc320784495"/>
+      <w:bookmarkStart w:id="6" w:name="_Toc320784495"/>
       <w:r>
         <w:t>Objective and Scope</w:t>
       </w:r>
-      <w:bookmarkEnd w:id="5"/>
+      <w:bookmarkEnd w:id="6"/>
     </w:p>
     <w:p>
       <w:r>
         <w:t xml:space="preserve">This document is a developer guide to the components of the PEPPOL Java </w:t>
       </w:r>
       <w:r>
-        <w:t xml:space="preserve">START </w:t>
-      </w:r>
-      <w:proofErr w:type="spellStart"/>
-      <w:r>
-        <w:t>AccessPoint</w:t>
-      </w:r>
-      <w:proofErr w:type="spellEnd"/>
-      <w:r>
-        <w:t xml:space="preserve"> </w:t>
+        <w:t xml:space="preserve">START AccessPoint </w:t>
       </w:r>
       <w:r>
         <w:t>(</w:t>
@@ -3556,13 +3584,11 @@
         <w:t xml:space="preserve"> client library (project name: </w:t>
       </w:r>
       <w:r>
-        <w:t>transport-</w:t>
-      </w:r>
-      <w:proofErr w:type="spellStart"/>
-      <w:r>
-        <w:t>starkl</w:t>
-      </w:r>
-      <w:proofErr w:type="spellEnd"/>
+        <w:t>transport-star</w:t>
+      </w:r>
+      <w:r>
+        <w:t>t</w:t>
+      </w:r>
       <w:r>
         <w:t>-client</w:t>
       </w:r>
@@ -3580,7 +3606,7 @@
       <w:r>
         <w:t xml:space="preserve"> to be found at </w:t>
       </w:r>
-      <w:hyperlink r:id="rId12" w:history="1">
+      <w:hyperlink r:id="rId14" w:history="1">
         <w:r>
           <w:rPr>
             <w:rStyle w:val="Hyperlink"/>
@@ -3602,16 +3628,31 @@
       <w:r>
         <w:t>" document for the machine setup.</w:t>
       </w:r>
+      <w:r>
+        <w:t xml:space="preserve"> The latest version of the document can be found at </w:t>
+      </w:r>
+      <w:hyperlink r:id="rId15" w:history="1">
+        <w:r>
+          <w:rPr>
+            <w:rStyle w:val="Hyperlink"/>
+            <w:rFonts w:cs="Arial"/>
+          </w:rPr>
+          <w:t>https://joinup.ec.europa.eu/svn/peppol/PEPPOL_EIA/1-ICT_Architecture/1-ICT-Transport_Infrastructure/14-ICT-Services-Components</w:t>
+        </w:r>
+      </w:hyperlink>
+      <w:r>
+        <w:t>.</w:t>
+      </w:r>
     </w:p>
     <w:p>
       <w:pPr>
         <w:pStyle w:val="berschrift2"/>
       </w:pPr>
-      <w:bookmarkStart w:id="6" w:name="_Toc320784496"/>
+      <w:bookmarkStart w:id="7" w:name="_Toc320784496"/>
       <w:r>
         <w:t>Audience</w:t>
       </w:r>
-      <w:bookmarkEnd w:id="6"/>
+      <w:bookmarkEnd w:id="7"/>
     </w:p>
     <w:p>
       <w:pPr>
@@ -3635,7 +3676,13 @@
         <w:rPr>
           <w:lang w:val="en-US" w:bidi="ne-NP"/>
         </w:rPr>
-        <w:t>PEPPOL SMP</w:t>
+        <w:t>PEPPOL S</w:t>
+      </w:r>
+      <w:r>
+        <w:rPr>
+          <w:lang w:val="en-US" w:bidi="ne-NP"/>
+        </w:rPr>
+        <w:t>TART Access Point</w:t>
       </w:r>
       <w:r>
         <w:rPr>
@@ -3807,29 +3854,29 @@
       <w:pPr>
         <w:pStyle w:val="berschrift1"/>
       </w:pPr>
-      <w:bookmarkStart w:id="7" w:name="_Toc242777409"/>
-      <w:bookmarkStart w:id="8" w:name="_Toc319668026"/>
-      <w:bookmarkStart w:id="9" w:name="_Toc320784497"/>
+      <w:bookmarkStart w:id="8" w:name="_Toc242777409"/>
+      <w:bookmarkStart w:id="9" w:name="_Toc319668026"/>
+      <w:bookmarkStart w:id="10" w:name="_Toc320784497"/>
       <w:r>
         <w:t>Prerequisites</w:t>
       </w:r>
-      <w:bookmarkEnd w:id="7"/>
       <w:bookmarkEnd w:id="8"/>
       <w:bookmarkEnd w:id="9"/>
+      <w:bookmarkEnd w:id="10"/>
     </w:p>
     <w:p>
       <w:pPr>
         <w:pStyle w:val="berschrift2"/>
       </w:pPr>
-      <w:bookmarkStart w:id="10" w:name="_Toc242777410"/>
-      <w:bookmarkStart w:id="11" w:name="_Toc319668027"/>
-      <w:bookmarkStart w:id="12" w:name="_Toc320784498"/>
+      <w:bookmarkStart w:id="11" w:name="_Toc242777410"/>
+      <w:bookmarkStart w:id="12" w:name="_Toc319668027"/>
+      <w:bookmarkStart w:id="13" w:name="_Toc320784498"/>
       <w:r>
         <w:t>Environment</w:t>
       </w:r>
-      <w:bookmarkEnd w:id="10"/>
       <w:bookmarkEnd w:id="11"/>
       <w:bookmarkEnd w:id="12"/>
+      <w:bookmarkEnd w:id="13"/>
     </w:p>
     <w:p>
       <w:r>
@@ -3921,7 +3968,7 @@
       <w:r>
         <w:t xml:space="preserve">Eclipse 3.6 or higher - </w:t>
       </w:r>
-      <w:hyperlink r:id="rId13" w:history="1">
+      <w:hyperlink r:id="rId16" w:history="1">
         <w:r>
           <w:rPr>
             <w:rStyle w:val="Hyperlink"/>
@@ -3943,23 +3990,10 @@
           <w:numId w:val="3"/>
         </w:numPr>
       </w:pPr>
-      <w:proofErr w:type="spellStart"/>
-      <w:r>
-        <w:t>Subclipse</w:t>
-      </w:r>
-      <w:proofErr w:type="spellEnd"/>
-      <w:r>
-        <w:t xml:space="preserve"> – Subversion </w:t>
-      </w:r>
-      <w:proofErr w:type="spellStart"/>
-      <w:r>
-        <w:t>plugin</w:t>
-      </w:r>
-      <w:proofErr w:type="spellEnd"/>
-      <w:r>
-        <w:t xml:space="preserve"> for Eclipse - </w:t>
-      </w:r>
-      <w:hyperlink r:id="rId14" w:history="1">
+      <w:r>
+        <w:t xml:space="preserve">Subclipse – Subversion plugin for Eclipse - </w:t>
+      </w:r>
+      <w:hyperlink r:id="rId17" w:history="1">
         <w:r>
           <w:t>http://subclipse.tigris.org</w:t>
         </w:r>
@@ -3975,15 +4009,10 @@
           <w:numId w:val="3"/>
         </w:numPr>
       </w:pPr>
-      <w:proofErr w:type="spellStart"/>
-      <w:r>
-        <w:t>TortoiseSVN</w:t>
-      </w:r>
-      <w:proofErr w:type="spellEnd"/>
-      <w:r>
-        <w:t xml:space="preserve"> –Subversion client for Windows - </w:t>
-      </w:r>
-      <w:hyperlink r:id="rId15" w:history="1">
+      <w:r>
+        <w:t xml:space="preserve">TortoiseSVN –Subversion client for Windows - </w:t>
+      </w:r>
+      <w:hyperlink r:id="rId18" w:history="1">
         <w:r>
           <w:t>http://tortoisesvn.net/</w:t>
         </w:r>
@@ -3992,7 +4021,16 @@
     <w:p/>
     <w:p>
       <w:r>
-        <w:t>The library has been tested on the following operating systems:</w:t>
+        <w:t>The components</w:t>
+      </w:r>
+      <w:r>
+        <w:t xml:space="preserve"> ha</w:t>
+      </w:r>
+      <w:r>
+        <w:t>ve</w:t>
+      </w:r>
+      <w:r>
+        <w:t xml:space="preserve"> been tested on the following operating systems:</w:t>
       </w:r>
     </w:p>
     <w:p>
@@ -4013,28 +4051,23 @@
           <w:numId w:val="3"/>
         </w:numPr>
       </w:pPr>
-      <w:proofErr w:type="spellStart"/>
-      <w:r>
-        <w:t>Ubuntu</w:t>
-      </w:r>
-      <w:proofErr w:type="spellEnd"/>
-      <w:r>
-        <w:t xml:space="preserve"> 8.10</w:t>
+      <w:r>
+        <w:t>Ubuntu 8.10</w:t>
       </w:r>
     </w:p>
     <w:p>
       <w:pPr>
         <w:pStyle w:val="berschrift2"/>
       </w:pPr>
-      <w:bookmarkStart w:id="13" w:name="_Toc242777411"/>
-      <w:bookmarkStart w:id="14" w:name="_Toc319668028"/>
-      <w:bookmarkStart w:id="15" w:name="_Toc320784499"/>
+      <w:bookmarkStart w:id="14" w:name="_Toc242777411"/>
+      <w:bookmarkStart w:id="15" w:name="_Toc319668028"/>
+      <w:bookmarkStart w:id="16" w:name="_Toc320784499"/>
       <w:r>
         <w:t>Resources and libraries</w:t>
       </w:r>
-      <w:bookmarkEnd w:id="13"/>
       <w:bookmarkEnd w:id="14"/>
       <w:bookmarkEnd w:id="15"/>
+      <w:bookmarkEnd w:id="16"/>
     </w:p>
     <w:p>
       <w:r>
@@ -4045,11 +4078,11 @@
       <w:pPr>
         <w:pStyle w:val="berschrift3"/>
       </w:pPr>
-      <w:bookmarkStart w:id="16" w:name="_Toc319668029"/>
+      <w:bookmarkStart w:id="17" w:name="_Toc319668029"/>
       <w:r>
         <w:t xml:space="preserve">Prerequisites for </w:t>
       </w:r>
-      <w:bookmarkEnd w:id="16"/>
+      <w:bookmarkEnd w:id="17"/>
       <w:r>
         <w:t>transport-start-server</w:t>
       </w:r>
@@ -4067,15 +4100,7 @@
         </w:numPr>
       </w:pPr>
       <w:r>
-        <w:t xml:space="preserve">A </w:t>
-      </w:r>
-      <w:proofErr w:type="spellStart"/>
-      <w:r>
-        <w:t>keystore</w:t>
-      </w:r>
-      <w:proofErr w:type="spellEnd"/>
-      <w:r>
-        <w:t xml:space="preserve"> with a PEPPOL </w:t>
+        <w:t xml:space="preserve">A keystore with a PEPPOL </w:t>
       </w:r>
       <w:r>
         <w:t>AP</w:t>
@@ -4086,7 +4111,6 @@
     </w:p>
     <w:p>
       <w:r>
-        <w:lastRenderedPageBreak/>
         <w:t>PEPPOL projects used:</w:t>
       </w:r>
     </w:p>
@@ -4101,13 +4125,8 @@
         <w:t>SM</w:t>
       </w:r>
       <w:r>
-        <w:t>P client library (</w:t>
-      </w:r>
-      <w:proofErr w:type="spellStart"/>
-      <w:r>
-        <w:t>smp</w:t>
-      </w:r>
-      <w:proofErr w:type="spellEnd"/>
+        <w:t>P client library (smp</w:t>
+      </w:r>
       <w:r>
         <w:t>-client-library)</w:t>
       </w:r>
@@ -4131,23 +4150,7 @@
         </w:numPr>
       </w:pPr>
       <w:r>
-        <w:t xml:space="preserve">Commons </w:t>
-      </w:r>
-      <w:proofErr w:type="spellStart"/>
-      <w:r>
-        <w:t>BusDox</w:t>
-      </w:r>
-      <w:proofErr w:type="spellEnd"/>
-      <w:r>
-        <w:t xml:space="preserve"> (commons-</w:t>
-      </w:r>
-      <w:proofErr w:type="spellStart"/>
-      <w:r>
-        <w:t>busdox</w:t>
-      </w:r>
-      <w:proofErr w:type="spellEnd"/>
-      <w:r>
-        <w:t>)</w:t>
+        <w:t>Commons BusDox (commons-busdox)</w:t>
       </w:r>
     </w:p>
     <w:p>
@@ -4164,13 +4167,8 @@
         <w:t xml:space="preserve"> (</w:t>
       </w:r>
       <w:r>
-        <w:t>transport-</w:t>
-      </w:r>
-      <w:proofErr w:type="spellStart"/>
-      <w:r>
-        <w:t>api</w:t>
-      </w:r>
-      <w:proofErr w:type="spellEnd"/>
+        <w:t>transport-api</w:t>
+      </w:r>
       <w:r>
         <w:t>)</w:t>
       </w:r>
@@ -4246,7 +4244,7 @@
       <w:pPr>
         <w:pStyle w:val="berschrift3"/>
       </w:pPr>
-      <w:bookmarkStart w:id="17" w:name="_Toc319668030"/>
+      <w:bookmarkStart w:id="18" w:name="_Toc319668030"/>
       <w:r>
         <w:t xml:space="preserve">Prerequisites for </w:t>
       </w:r>
@@ -4256,7 +4254,7 @@
       <w:r>
         <w:t>-client</w:t>
       </w:r>
-      <w:bookmarkEnd w:id="17"/>
+      <w:bookmarkEnd w:id="18"/>
     </w:p>
     <w:p>
       <w:r>
@@ -4282,23 +4280,7 @@
         </w:numPr>
       </w:pPr>
       <w:r>
-        <w:t xml:space="preserve">Commons </w:t>
-      </w:r>
-      <w:proofErr w:type="spellStart"/>
-      <w:r>
-        <w:t>BusDox</w:t>
-      </w:r>
-      <w:proofErr w:type="spellEnd"/>
-      <w:r>
-        <w:t xml:space="preserve"> (commons-</w:t>
-      </w:r>
-      <w:proofErr w:type="spellStart"/>
-      <w:r>
-        <w:t>busdox</w:t>
-      </w:r>
-      <w:proofErr w:type="spellEnd"/>
-      <w:r>
-        <w:t>)</w:t>
+        <w:t>Commons BusDox (commons-busdox)</w:t>
       </w:r>
     </w:p>
     <w:p>
@@ -4309,15 +4291,7 @@
         </w:numPr>
       </w:pPr>
       <w:r>
-        <w:t>Transport API (transport-</w:t>
-      </w:r>
-      <w:proofErr w:type="spellStart"/>
-      <w:r>
-        <w:t>api</w:t>
-      </w:r>
-      <w:proofErr w:type="spellEnd"/>
-      <w:r>
-        <w:t>)</w:t>
+        <w:t>Transport API (transport-api)</w:t>
       </w:r>
     </w:p>
     <w:p>
@@ -4371,9 +4345,9 @@
     </w:p>
     <w:tbl>
       <w:tblPr>
-        <w:tblStyle w:val="MittlereSchattierung1-Akzent1"/>
+        <w:tblStyle w:val="MittlereSchattierung1-Akzent11"/>
         <w:tblW w:w="0" w:type="auto"/>
-        <w:tblLook w:val="0620"/>
+        <w:tblLook w:val="0620" w:firstRow="1" w:lastRow="0" w:firstColumn="0" w:lastColumn="0" w:noHBand="1" w:noVBand="1"/>
       </w:tblPr>
       <w:tblGrid>
         <w:gridCol w:w="950"/>
@@ -4381,7 +4355,7 @@
       </w:tblGrid>
       <w:tr>
         <w:trPr>
-          <w:cnfStyle w:val="100000000000"/>
+          <w:cnfStyle w:val="100000000000" w:firstRow="1" w:lastRow="0" w:firstColumn="0" w:lastColumn="0" w:oddVBand="0" w:evenVBand="0" w:oddHBand="0" w:evenHBand="0" w:firstRowFirstColumn="0" w:firstRowLastColumn="0" w:lastRowFirstColumn="0" w:lastRowLastColumn="0"/>
         </w:trPr>
         <w:tc>
           <w:tcPr>
@@ -4421,15 +4395,7 @@
           </w:tcPr>
           <w:p>
             <w:r>
-              <w:t>Fixed error in transport-start-</w:t>
-            </w:r>
-            <w:proofErr w:type="spellStart"/>
-            <w:r>
-              <w:t>filereceiver</w:t>
-            </w:r>
-            <w:proofErr w:type="spellEnd"/>
-            <w:r>
-              <w:t xml:space="preserve"> SPI configuration file</w:t>
+              <w:t>Fixed error in transport-start-filereceiver SPI configuration file</w:t>
             </w:r>
           </w:p>
         </w:tc>
@@ -4451,45 +4417,37 @@
           </w:tcPr>
           <w:p>
             <w:r>
-              <w:t xml:space="preserve">The endpoint address of the START AP is now read from the </w:t>
-            </w:r>
-            <w:proofErr w:type="spellStart"/>
-            <w:r>
-              <w:t>configServer.properties</w:t>
-            </w:r>
-            <w:proofErr w:type="spellEnd"/>
-            <w:r>
-              <w:t xml:space="preserve"> configuration file to be more flexible</w:t>
+              <w:t>The endpoint address of the START AP is now read from the configServer.properties configuration file to be more flexible</w:t>
             </w:r>
           </w:p>
         </w:tc>
       </w:tr>
     </w:tbl>
     <w:p>
-      <w:bookmarkStart w:id="18" w:name="_Toc319668031"/>
+      <w:bookmarkStart w:id="19" w:name="_Toc319668031"/>
     </w:p>
     <w:p>
       <w:pPr>
         <w:pStyle w:val="berschrift1"/>
       </w:pPr>
-      <w:bookmarkStart w:id="19" w:name="_Toc320784500"/>
+      <w:bookmarkStart w:id="20" w:name="_Toc320784500"/>
       <w:r>
         <w:t>Getting and Compiling the Source Code</w:t>
       </w:r>
-      <w:bookmarkEnd w:id="18"/>
       <w:bookmarkEnd w:id="19"/>
+      <w:bookmarkEnd w:id="20"/>
     </w:p>
     <w:p>
       <w:pPr>
         <w:pStyle w:val="berschrift2"/>
       </w:pPr>
-      <w:bookmarkStart w:id="20" w:name="_Toc319668032"/>
-      <w:bookmarkStart w:id="21" w:name="_Toc320784501"/>
+      <w:bookmarkStart w:id="21" w:name="_Toc319668032"/>
+      <w:bookmarkStart w:id="22" w:name="_Toc320784501"/>
       <w:r>
         <w:t>General</w:t>
       </w:r>
-      <w:bookmarkEnd w:id="20"/>
       <w:bookmarkEnd w:id="21"/>
+      <w:bookmarkEnd w:id="22"/>
     </w:p>
     <w:p>
       <w:r>
@@ -4500,11 +4458,11 @@
       <w:pPr>
         <w:pStyle w:val="berschrift2"/>
       </w:pPr>
-      <w:bookmarkStart w:id="22" w:name="_Toc320784502"/>
+      <w:bookmarkStart w:id="23" w:name="_Toc320784502"/>
       <w:r>
         <w:t>transport-start-server</w:t>
       </w:r>
-      <w:bookmarkEnd w:id="22"/>
+      <w:bookmarkEnd w:id="23"/>
     </w:p>
     <w:p>
       <w:r>
@@ -4524,7 +4482,7 @@
       </w:r>
     </w:p>
     <w:p>
-      <w:hyperlink r:id="rId16" w:history="1">
+      <w:hyperlink r:id="rId19" w:history="1">
         <w:r>
           <w:rPr>
             <w:rStyle w:val="Hyperlink"/>
@@ -4545,7 +4503,7 @@
       </w:r>
     </w:p>
     <w:p>
-      <w:hyperlink r:id="rId17" w:history="1">
+      <w:hyperlink r:id="rId20" w:history="1">
         <w:r>
           <w:rPr>
             <w:rStyle w:val="Hyperlink"/>
@@ -4577,7 +4535,6 @@
       <w:r>
         <w:t xml:space="preserve"> web application from within your IDE run the class </w:t>
       </w:r>
-      <w:proofErr w:type="spellStart"/>
       <w:r>
         <w:rPr>
           <w:rStyle w:val="Code"/>
@@ -4606,7 +4563,6 @@
         </w:rPr>
         <w:t>STARTServer</w:t>
       </w:r>
-      <w:proofErr w:type="spellEnd"/>
       <w:r>
         <w:t xml:space="preserve">. It will spawn the </w:t>
       </w:r>
@@ -4684,16 +4640,16 @@
       <w:pPr>
         <w:pStyle w:val="berschrift2"/>
       </w:pPr>
-      <w:bookmarkStart w:id="23" w:name="_Toc319668034"/>
-      <w:bookmarkStart w:id="24" w:name="_Toc320784503"/>
+      <w:bookmarkStart w:id="24" w:name="_Toc319668034"/>
+      <w:bookmarkStart w:id="25" w:name="_Toc320784503"/>
       <w:r>
         <w:t>transport-start</w:t>
       </w:r>
       <w:r>
         <w:t>-client</w:t>
       </w:r>
-      <w:bookmarkEnd w:id="23"/>
       <w:bookmarkEnd w:id="24"/>
+      <w:bookmarkEnd w:id="25"/>
     </w:p>
     <w:p>
       <w:r>
@@ -4707,7 +4663,7 @@
       </w:r>
     </w:p>
     <w:p>
-      <w:hyperlink r:id="rId18" w:history="1">
+      <w:hyperlink r:id="rId21" w:history="1">
         <w:r>
           <w:rPr>
             <w:rStyle w:val="Hyperlink"/>
@@ -4730,12 +4686,11 @@
     </w:p>
     <w:p>
       <w:r>
-        <w:lastRenderedPageBreak/>
         <w:t>The tags of the component are located at:</w:t>
       </w:r>
     </w:p>
     <w:p>
-      <w:hyperlink r:id="rId19" w:history="1">
+      <w:hyperlink r:id="rId22" w:history="1">
         <w:r>
           <w:rPr>
             <w:rStyle w:val="Hyperlink"/>
@@ -4759,26 +4714,21 @@
     <w:p/>
     <w:p>
       <w:r>
-        <w:t xml:space="preserve">The START client is only a library, that is not </w:t>
-      </w:r>
-      <w:proofErr w:type="spellStart"/>
-      <w:r>
-        <w:t>runnable</w:t>
-      </w:r>
-      <w:proofErr w:type="spellEnd"/>
-      <w:r>
-        <w:t xml:space="preserve"> by itself. You need to wrap it in an application to get it working!</w:t>
+        <w:t>The START client is only a library that is not runnable by itself. You need to wrap it in a</w:t>
+      </w:r>
+      <w:r>
+        <w:t>n application to get it working. The START client library contains required methods that are used by the START AP server project.</w:t>
       </w:r>
     </w:p>
     <w:p>
       <w:pPr>
         <w:pStyle w:val="berschrift1"/>
       </w:pPr>
-      <w:bookmarkStart w:id="25" w:name="_Toc320784504"/>
+      <w:bookmarkStart w:id="26" w:name="_Toc320784504"/>
       <w:r>
         <w:t>START AP service</w:t>
       </w:r>
-      <w:bookmarkEnd w:id="25"/>
+      <w:bookmarkEnd w:id="26"/>
     </w:p>
     <w:p>
       <w:r>
@@ -4791,15 +4741,7 @@
         <w:t xml:space="preserve"> service has been implemented </w:t>
       </w:r>
       <w:r>
-        <w:t xml:space="preserve">as a </w:t>
-      </w:r>
-      <w:proofErr w:type="spellStart"/>
-      <w:r>
-        <w:t>WebService</w:t>
-      </w:r>
-      <w:proofErr w:type="spellEnd"/>
-      <w:r>
-        <w:t xml:space="preserve"> using the Metro Framework</w:t>
+        <w:t>as a WebService using the Metro Framework</w:t>
       </w:r>
       <w:r>
         <w:t>.</w:t>
@@ -4809,15 +4751,15 @@
       <w:pPr>
         <w:pStyle w:val="berschrift2"/>
       </w:pPr>
-      <w:bookmarkStart w:id="26" w:name="_Toc242777414"/>
-      <w:bookmarkStart w:id="27" w:name="_Toc319668036"/>
-      <w:bookmarkStart w:id="28" w:name="_Toc320784505"/>
+      <w:bookmarkStart w:id="27" w:name="_Toc242777414"/>
+      <w:bookmarkStart w:id="28" w:name="_Toc319668036"/>
+      <w:bookmarkStart w:id="29" w:name="_Toc320784505"/>
       <w:r>
         <w:t>Building and deploying the service</w:t>
       </w:r>
-      <w:bookmarkEnd w:id="26"/>
       <w:bookmarkEnd w:id="27"/>
       <w:bookmarkEnd w:id="28"/>
+      <w:bookmarkEnd w:id="29"/>
     </w:p>
     <w:p>
       <w:r>
@@ -4836,55 +4778,37 @@
       <w:r>
         <w:t xml:space="preserve">Compiling the project on the command line using </w:t>
       </w:r>
-      <w:proofErr w:type="spellStart"/>
       <w:r>
         <w:rPr>
           <w:rStyle w:val="Code"/>
           <w:lang w:val="en-US"/>
         </w:rPr>
-        <w:t>mvn</w:t>
-      </w:r>
-      <w:proofErr w:type="spellEnd"/>
+        <w:t>mvn clean install</w:t>
+      </w:r>
+      <w:r>
+        <w:t xml:space="preserve">. The result is a WAR file in the target folder and additionally an exploded version of the WAR file in the </w:t>
+      </w:r>
       <w:r>
         <w:rPr>
           <w:rStyle w:val="Code"/>
           <w:lang w:val="en-US"/>
         </w:rPr>
-        <w:t xml:space="preserve"> clean install</w:t>
-      </w:r>
-      <w:r>
-        <w:t xml:space="preserve">. The result is a WAR file in the target folder and additionally an exploded version of the WAR file in the </w:t>
+        <w:t>target/peppol-</w:t>
       </w:r>
       <w:r>
         <w:rPr>
           <w:rStyle w:val="Code"/>
           <w:lang w:val="en-US"/>
         </w:rPr>
-        <w:t>target/peppol-</w:t>
+        <w:t>transport-start-server</w:t>
       </w:r>
       <w:r>
         <w:rPr>
           <w:rStyle w:val="Code"/>
           <w:lang w:val="en-US"/>
         </w:rPr>
-        <w:t>transport-start-server</w:t>
-      </w:r>
-      <w:r>
-        <w:rPr>
-          <w:rStyle w:val="Code"/>
-          <w:lang w:val="en-US"/>
-        </w:rPr>
-        <w:t>-</w:t>
-      </w:r>
-      <w:proofErr w:type="spellStart"/>
-      <w:r>
-        <w:rPr>
-          <w:rStyle w:val="Code"/>
-          <w:lang w:val="en-US"/>
-        </w:rPr>
-        <w:t>x.y.z</w:t>
-      </w:r>
-      <w:proofErr w:type="spellEnd"/>
+        <w:t>-x.y.z</w:t>
+      </w:r>
       <w:r>
         <w:t xml:space="preserve"> directory.</w:t>
       </w:r>
@@ -4981,30 +4905,22 @@
         <w:pStyle w:val="Box"/>
       </w:pPr>
       <w:r>
-        <w:t xml:space="preserve">Hint when using Eclipse: it is best to close the project in Eclipse, because otherwise Eclipse might want to refresh while the console build is in progress. After the build finished you may re-open the project Eclipse and clean it there again, because the Eclipse compiler and the Sun console compiler produce incompatible byte code for </w:t>
-      </w:r>
-      <w:proofErr w:type="spellStart"/>
-      <w:r>
-        <w:t>enum</w:t>
-      </w:r>
-      <w:proofErr w:type="spellEnd"/>
-      <w:r>
-        <w:t xml:space="preserve"> classes!</w:t>
+        <w:t>Hint when using Eclipse: it is best to close the project in Eclipse, because otherwise Eclipse might want to refresh while the console build is in progress. After the build finished you may re-open the project Eclipse and clean it there again, because the Eclipse compiler and the Sun console compiler produce incompatible byte code for enum classes!</w:t>
       </w:r>
     </w:p>
     <w:p>
       <w:pPr>
         <w:pStyle w:val="berschrift2"/>
       </w:pPr>
-      <w:bookmarkStart w:id="29" w:name="_Toc242777415"/>
-      <w:bookmarkStart w:id="30" w:name="_Toc319668037"/>
-      <w:bookmarkStart w:id="31" w:name="_Toc320784506"/>
+      <w:bookmarkStart w:id="30" w:name="_Toc242777415"/>
+      <w:bookmarkStart w:id="31" w:name="_Toc319668037"/>
+      <w:bookmarkStart w:id="32" w:name="_Toc320784506"/>
       <w:r>
         <w:t>Configuring the service</w:t>
       </w:r>
-      <w:bookmarkEnd w:id="29"/>
       <w:bookmarkEnd w:id="30"/>
       <w:bookmarkEnd w:id="31"/>
+      <w:bookmarkEnd w:id="32"/>
     </w:p>
     <w:p>
       <w:r>
@@ -5022,21 +4938,12 @@
       <w:r>
         <w:t xml:space="preserve"> </w:t>
       </w:r>
-      <w:proofErr w:type="spellStart"/>
       <w:r>
         <w:rPr>
           <w:rStyle w:val="Code"/>
           <w:lang w:val="en-US"/>
         </w:rPr>
-        <w:t>src</w:t>
-      </w:r>
-      <w:proofErr w:type="spellEnd"/>
-      <w:r>
-        <w:rPr>
-          <w:rStyle w:val="Code"/>
-          <w:lang w:val="en-US"/>
-        </w:rPr>
-        <w:t>/main/resources</w:t>
+        <w:t>src/main/resources</w:t>
       </w:r>
       <w:r>
         <w:t>:</w:t>
@@ -5050,14 +4957,12 @@
           <w:numId w:val="22"/>
         </w:numPr>
       </w:pPr>
-      <w:proofErr w:type="spellStart"/>
       <w:r>
         <w:rPr>
           <w:rStyle w:val="Code"/>
         </w:rPr>
         <w:t>configOCSP.properties</w:t>
       </w:r>
-      <w:proofErr w:type="spellEnd"/>
       <w:r>
         <w:t xml:space="preserve"> containing the OCSP configuration (extended certificate validation)</w:t>
       </w:r>
@@ -5070,14 +4975,12 @@
           <w:numId w:val="22"/>
         </w:numPr>
       </w:pPr>
-      <w:proofErr w:type="spellStart"/>
       <w:r>
         <w:rPr>
           <w:rStyle w:val="Code"/>
         </w:rPr>
         <w:t>configSAML.properties</w:t>
       </w:r>
-      <w:proofErr w:type="spellEnd"/>
       <w:r>
         <w:t xml:space="preserve"> containing the SAML configuration</w:t>
       </w:r>
@@ -5090,14 +4993,12 @@
           <w:numId w:val="22"/>
         </w:numPr>
       </w:pPr>
-      <w:proofErr w:type="spellStart"/>
       <w:r>
         <w:rPr>
           <w:rStyle w:val="Code"/>
         </w:rPr>
         <w:t>configServer.properties</w:t>
       </w:r>
-      <w:proofErr w:type="spellEnd"/>
       <w:r>
         <w:t xml:space="preserve"> containing the START AP configuration</w:t>
       </w:r>
@@ -5106,47 +5007,39 @@
       <w:r>
         <w:t xml:space="preserve">Please note that these files currently contain redundant information. Trust store information is needed in </w:t>
       </w:r>
-      <w:proofErr w:type="spellStart"/>
       <w:r>
         <w:rPr>
           <w:rStyle w:val="Code"/>
         </w:rPr>
         <w:t>configOCSP.properties</w:t>
       </w:r>
-      <w:proofErr w:type="spellEnd"/>
       <w:r>
         <w:t xml:space="preserve"> and </w:t>
       </w:r>
-      <w:proofErr w:type="spellStart"/>
       <w:r>
         <w:rPr>
           <w:rStyle w:val="Code"/>
         </w:rPr>
         <w:t>configServer.properties</w:t>
       </w:r>
-      <w:proofErr w:type="spellEnd"/>
       <w:r>
         <w:t xml:space="preserve">. Key store information is needed in </w:t>
       </w:r>
-      <w:proofErr w:type="spellStart"/>
       <w:r>
         <w:rPr>
           <w:rStyle w:val="Code"/>
         </w:rPr>
         <w:t>configSAML.properties</w:t>
       </w:r>
-      <w:proofErr w:type="spellEnd"/>
       <w:r>
         <w:t xml:space="preserve"> and </w:t>
       </w:r>
-      <w:proofErr w:type="spellStart"/>
       <w:r>
         <w:rPr>
           <w:rStyle w:val="Code"/>
         </w:rPr>
         <w:t>configServer.properties</w:t>
       </w:r>
-      <w:proofErr w:type="spellEnd"/>
       <w:r>
         <w:t>. Please make sure that you pass the same values in all files.</w:t>
       </w:r>
@@ -5155,11 +5048,9 @@
       <w:pPr>
         <w:pStyle w:val="berschrift3"/>
       </w:pPr>
-      <w:proofErr w:type="spellStart"/>
       <w:r>
         <w:t>configOCSP.properties</w:t>
       </w:r>
-      <w:proofErr w:type="spellEnd"/>
     </w:p>
     <w:p>
       <w:r>
@@ -5181,14 +5072,12 @@
         <w:spacing w:after="200" w:line="276" w:lineRule="auto"/>
         <w:contextualSpacing/>
       </w:pPr>
-      <w:proofErr w:type="spellStart"/>
       <w:r>
         <w:rPr>
           <w:b/>
         </w:rPr>
         <w:t>ocsp.truststore.path</w:t>
       </w:r>
-      <w:proofErr w:type="spellEnd"/>
       <w:r>
         <w:t xml:space="preserve">: </w:t>
       </w:r>
@@ -5210,19 +5099,11 @@
       <w:r>
         <w:t xml:space="preserve"> is </w:t>
       </w:r>
-      <w:proofErr w:type="spellStart"/>
       <w:r>
         <w:rPr>
           <w:rStyle w:val="Code"/>
         </w:rPr>
-        <w:t>truststore</w:t>
-      </w:r>
-      <w:proofErr w:type="spellEnd"/>
-      <w:r>
-        <w:rPr>
-          <w:rStyle w:val="Code"/>
-        </w:rPr>
-        <w:t>/global-truststore.jks</w:t>
+        <w:t>truststore/global-truststore.jks</w:t>
       </w:r>
       <w:r>
         <w:t xml:space="preserve">. </w:t>
@@ -5249,14 +5130,12 @@
         <w:spacing w:after="200" w:line="276" w:lineRule="auto"/>
         <w:contextualSpacing/>
       </w:pPr>
-      <w:proofErr w:type="spellStart"/>
       <w:r>
         <w:rPr>
           <w:b/>
         </w:rPr>
         <w:t>ocsp.truststore.password</w:t>
       </w:r>
-      <w:proofErr w:type="spellEnd"/>
       <w:r>
         <w:t xml:space="preserve">: The </w:t>
       </w:r>
@@ -5282,15 +5161,12 @@
         <w:spacing w:after="200" w:line="276" w:lineRule="auto"/>
         <w:contextualSpacing/>
       </w:pPr>
-      <w:proofErr w:type="spellStart"/>
       <w:r>
         <w:rPr>
           <w:b/>
         </w:rPr>
-        <w:lastRenderedPageBreak/>
         <w:t>ocsp.truststore.alias</w:t>
       </w:r>
-      <w:proofErr w:type="spellEnd"/>
       <w:r>
         <w:t xml:space="preserve">: The </w:t>
       </w:r>
@@ -5316,15 +5192,7 @@
     <w:p/>
     <w:p>
       <w:r>
-        <w:t xml:space="preserve">The default </w:t>
-      </w:r>
-      <w:proofErr w:type="spellStart"/>
-      <w:r>
-        <w:t>configOCSP.properties</w:t>
-      </w:r>
-      <w:proofErr w:type="spellEnd"/>
-      <w:r>
-        <w:t xml:space="preserve"> file looks like this:</w:t>
+        <w:t>The default configOCSP.properties file looks like this:</w:t>
       </w:r>
     </w:p>
     <w:p>
@@ -5362,25 +5230,14 @@
           <w:lang w:val="en-US" w:eastAsia="nb-NO"/>
         </w:rPr>
       </w:pPr>
-      <w:proofErr w:type="spellStart"/>
       <w:r>
         <w:rPr>
           <w:rFonts w:ascii="Consolas" w:hAnsi="Consolas" w:cs="Consolas"/>
           <w:color w:val="000000"/>
           <w:lang w:val="en-US" w:eastAsia="nb-NO"/>
         </w:rPr>
-        <w:t>ocsp.truststore.path</w:t>
-      </w:r>
-      <w:proofErr w:type="spellEnd"/>
-      <w:r>
-        <w:rPr>
-          <w:rFonts w:ascii="Consolas" w:hAnsi="Consolas" w:cs="Consolas"/>
-          <w:color w:val="000000"/>
-          <w:lang w:val="en-US" w:eastAsia="nb-NO"/>
-        </w:rPr>
-        <w:t>=</w:t>
-      </w:r>
-      <w:proofErr w:type="spellStart"/>
+        <w:t>ocsp.truststore.path=</w:t>
+      </w:r>
       <w:r>
         <w:rPr>
           <w:rFonts w:ascii="Consolas" w:hAnsi="Consolas" w:cs="Consolas"/>
@@ -5390,7 +5247,6 @@
         </w:rPr>
         <w:t>truststore</w:t>
       </w:r>
-      <w:proofErr w:type="spellEnd"/>
       <w:r>
         <w:rPr>
           <w:rFonts w:ascii="Consolas" w:hAnsi="Consolas" w:cs="Consolas"/>
@@ -5443,23 +5299,13 @@
           <w:lang w:val="en-US" w:eastAsia="nb-NO"/>
         </w:rPr>
       </w:pPr>
-      <w:proofErr w:type="spellStart"/>
       <w:r>
         <w:rPr>
           <w:rFonts w:ascii="Consolas" w:hAnsi="Consolas" w:cs="Consolas"/>
           <w:color w:val="000000"/>
           <w:lang w:val="en-US" w:eastAsia="nb-NO"/>
         </w:rPr>
-        <w:t>ocsp.truststore.password</w:t>
-      </w:r>
-      <w:proofErr w:type="spellEnd"/>
-      <w:r>
-        <w:rPr>
-          <w:rFonts w:ascii="Consolas" w:hAnsi="Consolas" w:cs="Consolas"/>
-          <w:color w:val="000000"/>
-          <w:lang w:val="en-US" w:eastAsia="nb-NO"/>
-        </w:rPr>
-        <w:t>=</w:t>
+        <w:t>ocsp.truststore.password=</w:t>
       </w:r>
       <w:r>
         <w:rPr>
@@ -5507,23 +5353,13 @@
           <w:lang w:val="en-US" w:eastAsia="nb-NO"/>
         </w:rPr>
       </w:pPr>
-      <w:proofErr w:type="spellStart"/>
       <w:r>
         <w:rPr>
           <w:rFonts w:ascii="Consolas" w:hAnsi="Consolas" w:cs="Consolas"/>
           <w:color w:val="000000"/>
           <w:lang w:val="en-US" w:eastAsia="nb-NO"/>
         </w:rPr>
-        <w:t>ocsp.truststore.alias</w:t>
-      </w:r>
-      <w:proofErr w:type="spellEnd"/>
-      <w:r>
-        <w:rPr>
-          <w:rFonts w:ascii="Consolas" w:hAnsi="Consolas" w:cs="Consolas"/>
-          <w:color w:val="000000"/>
-          <w:lang w:val="en-US" w:eastAsia="nb-NO"/>
-        </w:rPr>
-        <w:t>=</w:t>
+        <w:t>ocsp.truststore.alias=</w:t>
       </w:r>
       <w:r>
         <w:rPr>
@@ -5698,14 +5534,12 @@
           <w:lang w:val="en-US" w:eastAsia="en-US" w:bidi="en-US"/>
         </w:rPr>
       </w:pPr>
-      <w:proofErr w:type="spellStart"/>
       <w:r>
         <w:rPr>
           <w:lang w:val="en-US" w:eastAsia="en-US" w:bidi="en-US"/>
         </w:rPr>
         <w:t>configSAML.properties</w:t>
       </w:r>
-      <w:proofErr w:type="spellEnd"/>
     </w:p>
     <w:p>
       <w:r>
@@ -5727,14 +5561,12 @@
         <w:spacing w:after="200" w:line="276" w:lineRule="auto"/>
         <w:contextualSpacing/>
       </w:pPr>
-      <w:proofErr w:type="spellStart"/>
       <w:r>
         <w:rPr>
           <w:b/>
         </w:rPr>
         <w:t>peppol.senderid</w:t>
       </w:r>
-      <w:proofErr w:type="spellEnd"/>
       <w:r>
         <w:t xml:space="preserve">: </w:t>
       </w:r>
@@ -5747,14 +5579,12 @@
       <w:r>
         <w:t xml:space="preserve"> If unsure what value to use you can use </w:t>
       </w:r>
-      <w:proofErr w:type="spellStart"/>
       <w:r>
         <w:rPr>
           <w:rStyle w:val="Code"/>
         </w:rPr>
         <w:t>busdox:sender</w:t>
       </w:r>
-      <w:proofErr w:type="spellEnd"/>
       <w:r>
         <w:t xml:space="preserve"> as the value.</w:t>
       </w:r>
@@ -5768,14 +5598,12 @@
         <w:spacing w:after="200" w:line="276" w:lineRule="auto"/>
         <w:contextualSpacing/>
       </w:pPr>
-      <w:proofErr w:type="spellStart"/>
       <w:r>
         <w:rPr>
           <w:b/>
         </w:rPr>
         <w:t>peppol.servicename</w:t>
       </w:r>
-      <w:proofErr w:type="spellEnd"/>
       <w:r>
         <w:t xml:space="preserve">: </w:t>
       </w:r>
@@ -5807,14 +5635,12 @@
         <w:spacing w:after="200" w:line="276" w:lineRule="auto"/>
         <w:contextualSpacing/>
       </w:pPr>
-      <w:proofErr w:type="spellStart"/>
       <w:r>
         <w:rPr>
           <w:b/>
         </w:rPr>
         <w:t>peppol.keystore</w:t>
       </w:r>
-      <w:proofErr w:type="spellEnd"/>
       <w:r>
         <w:t xml:space="preserve">: The </w:t>
       </w:r>
@@ -5834,53 +5660,29 @@
         <w:br/>
         <w:t xml:space="preserve">Example when using the source distribution: create the folder </w:t>
       </w:r>
-      <w:proofErr w:type="spellStart"/>
       <w:r>
         <w:rPr>
           <w:rStyle w:val="Code"/>
         </w:rPr>
-        <w:t>src</w:t>
-      </w:r>
-      <w:proofErr w:type="spellEnd"/>
+        <w:t>src/main/resources/keystore</w:t>
+      </w:r>
+      <w:r>
+        <w:t xml:space="preserve">, put your JKS file in this folder (e.g. called </w:t>
+      </w:r>
       <w:r>
         <w:rPr>
           <w:rStyle w:val="Code"/>
         </w:rPr>
-        <w:t>/main/resources/</w:t>
-      </w:r>
-      <w:proofErr w:type="spellStart"/>
+        <w:t>peppolkeys.jks</w:t>
+      </w:r>
+      <w:r>
+        <w:t xml:space="preserve">), than the respective configuration value would be </w:t>
+      </w:r>
       <w:r>
         <w:rPr>
           <w:rStyle w:val="Code"/>
         </w:rPr>
-        <w:t>keystore</w:t>
-      </w:r>
-      <w:proofErr w:type="spellEnd"/>
-      <w:r>
-        <w:t xml:space="preserve">, put your JKS file in this folder (e.g. called </w:t>
-      </w:r>
-      <w:r>
-        <w:rPr>
-          <w:rStyle w:val="Code"/>
-        </w:rPr>
-        <w:t>peppolkeys.jks</w:t>
-      </w:r>
-      <w:r>
-        <w:t xml:space="preserve">), than the respective configuration value would be </w:t>
-      </w:r>
-      <w:proofErr w:type="spellStart"/>
-      <w:r>
-        <w:rPr>
-          <w:rStyle w:val="Code"/>
-        </w:rPr>
-        <w:t>keystore</w:t>
-      </w:r>
-      <w:proofErr w:type="spellEnd"/>
-      <w:r>
-        <w:rPr>
-          <w:rStyle w:val="Code"/>
-        </w:rPr>
-        <w:t>/peppolkeys.jks</w:t>
+        <w:t>keystore/peppolkeys.jks</w:t>
       </w:r>
       <w:r>
         <w:t>.</w:t>
@@ -5895,14 +5697,12 @@
         <w:spacing w:after="200" w:line="276" w:lineRule="auto"/>
         <w:contextualSpacing/>
       </w:pPr>
-      <w:proofErr w:type="spellStart"/>
       <w:r>
         <w:rPr>
           <w:b/>
         </w:rPr>
         <w:t>peppol.password</w:t>
       </w:r>
-      <w:proofErr w:type="spellEnd"/>
       <w:r>
         <w:t xml:space="preserve">: The </w:t>
       </w:r>
@@ -5922,19 +5722,11 @@
         <w:spacing w:after="200" w:line="276" w:lineRule="auto"/>
         <w:contextualSpacing/>
       </w:pPr>
-      <w:proofErr w:type="spellStart"/>
       <w:r>
         <w:rPr>
           <w:b/>
         </w:rPr>
-        <w:t>peppol.key</w:t>
-      </w:r>
-      <w:proofErr w:type="spellEnd"/>
-      <w:r>
-        <w:rPr>
-          <w:b/>
-        </w:rPr>
-        <w:t>-alias</w:t>
+        <w:t>peppol.key-alias</w:t>
       </w:r>
       <w:r>
         <w:t xml:space="preserve">: The </w:t>
@@ -5952,19 +5744,11 @@
         <w:spacing w:after="200" w:line="276" w:lineRule="auto"/>
         <w:contextualSpacing/>
       </w:pPr>
-      <w:proofErr w:type="spellStart"/>
       <w:r>
         <w:rPr>
           <w:b/>
         </w:rPr>
-        <w:t>peppol.key</w:t>
-      </w:r>
-      <w:proofErr w:type="spellEnd"/>
-      <w:r>
-        <w:rPr>
-          <w:b/>
-        </w:rPr>
-        <w:t>-password</w:t>
+        <w:t>peppol.key-password</w:t>
       </w:r>
       <w:r>
         <w:t xml:space="preserve">: The </w:t>
@@ -5972,31 +5756,21 @@
       <w:r>
         <w:t xml:space="preserve">password used to access the key pair identified by the </w:t>
       </w:r>
-      <w:proofErr w:type="spellStart"/>
       <w:r>
         <w:rPr>
           <w:rStyle w:val="Code"/>
         </w:rPr>
-        <w:t>peppol.key</w:t>
-      </w:r>
-      <w:proofErr w:type="spellEnd"/>
+        <w:t>peppol.key-alias</w:t>
+      </w:r>
+      <w:r>
+        <w:t xml:space="preserve"> within the key store. Usually it is the same password as the password used to access the whole key store (see property </w:t>
+      </w:r>
       <w:r>
         <w:rPr>
           <w:rStyle w:val="Code"/>
         </w:rPr>
-        <w:t>-alias</w:t>
-      </w:r>
-      <w:r>
-        <w:t xml:space="preserve"> within the key store. Usually it is the same password as the password used to access the whole key store (see property </w:t>
-      </w:r>
-      <w:proofErr w:type="spellStart"/>
-      <w:r>
-        <w:rPr>
-          <w:rStyle w:val="Code"/>
-        </w:rPr>
         <w:t>peppol.passsword</w:t>
       </w:r>
-      <w:proofErr w:type="spellEnd"/>
       <w:r>
         <w:t>)</w:t>
       </w:r>
@@ -6007,21 +5781,13 @@
         <w:t>This is an example</w:t>
       </w:r>
       <w:r>
-        <w:t xml:space="preserve"> </w:t>
-      </w:r>
-      <w:proofErr w:type="spellStart"/>
-      <w:r>
-        <w:t>config</w:t>
+        <w:t xml:space="preserve"> config</w:t>
       </w:r>
       <w:r>
         <w:t>SAML</w:t>
       </w:r>
       <w:r>
-        <w:t>.properties</w:t>
-      </w:r>
-      <w:proofErr w:type="spellEnd"/>
-      <w:r>
-        <w:t xml:space="preserve"> file</w:t>
+        <w:t>.properties file</w:t>
       </w:r>
       <w:r>
         <w:t>:</w:t>
@@ -6041,25 +5807,14 @@
           <w:lang w:val="en-US" w:eastAsia="nb-NO"/>
         </w:rPr>
       </w:pPr>
-      <w:proofErr w:type="spellStart"/>
       <w:r>
         <w:rPr>
           <w:rFonts w:ascii="Consolas" w:hAnsi="Consolas" w:cs="Consolas"/>
           <w:color w:val="000000"/>
           <w:lang w:val="en-US" w:eastAsia="nb-NO"/>
         </w:rPr>
-        <w:t>peppol.senderid</w:t>
-      </w:r>
-      <w:proofErr w:type="spellEnd"/>
-      <w:r>
-        <w:rPr>
-          <w:rFonts w:ascii="Consolas" w:hAnsi="Consolas" w:cs="Consolas"/>
-          <w:color w:val="000000"/>
-          <w:lang w:val="en-US" w:eastAsia="nb-NO"/>
-        </w:rPr>
-        <w:t xml:space="preserve"> = </w:t>
-      </w:r>
-      <w:proofErr w:type="spellStart"/>
+        <w:t xml:space="preserve">peppol.senderid = </w:t>
+      </w:r>
       <w:r>
         <w:rPr>
           <w:rFonts w:ascii="Consolas" w:hAnsi="Consolas" w:cs="Consolas"/>
@@ -6068,7 +5823,6 @@
         </w:rPr>
         <w:t>busdox:sender</w:t>
       </w:r>
-      <w:proofErr w:type="spellEnd"/>
     </w:p>
     <w:p>
       <w:pPr>
@@ -6084,23 +5838,13 @@
           <w:lang w:val="en-US" w:eastAsia="nb-NO"/>
         </w:rPr>
       </w:pPr>
-      <w:proofErr w:type="spellStart"/>
       <w:r>
         <w:rPr>
           <w:rFonts w:ascii="Consolas" w:hAnsi="Consolas" w:cs="Consolas"/>
           <w:color w:val="000000"/>
           <w:lang w:val="en-US" w:eastAsia="nb-NO"/>
         </w:rPr>
-        <w:t>peppol.servicename</w:t>
-      </w:r>
-      <w:proofErr w:type="spellEnd"/>
-      <w:r>
-        <w:rPr>
-          <w:rFonts w:ascii="Consolas" w:hAnsi="Consolas" w:cs="Consolas"/>
-          <w:color w:val="000000"/>
-          <w:lang w:val="en-US" w:eastAsia="nb-NO"/>
-        </w:rPr>
-        <w:t xml:space="preserve"> = </w:t>
+        <w:t xml:space="preserve">peppol.servicename = </w:t>
       </w:r>
       <w:r>
         <w:rPr>
@@ -6125,41 +5869,21 @@
           <w:lang w:val="en-US" w:eastAsia="nb-NO"/>
         </w:rPr>
       </w:pPr>
-      <w:proofErr w:type="spellStart"/>
       <w:r>
         <w:rPr>
           <w:rFonts w:ascii="Consolas" w:hAnsi="Consolas" w:cs="Consolas"/>
           <w:color w:val="000000"/>
           <w:lang w:val="en-US" w:eastAsia="nb-NO"/>
         </w:rPr>
-        <w:t>peppol.keystore</w:t>
-      </w:r>
-      <w:proofErr w:type="spellEnd"/>
-      <w:r>
-        <w:rPr>
-          <w:rFonts w:ascii="Consolas" w:hAnsi="Consolas" w:cs="Consolas"/>
-          <w:color w:val="000000"/>
-          <w:lang w:val="en-US" w:eastAsia="nb-NO"/>
-        </w:rPr>
-        <w:t xml:space="preserve"> = </w:t>
-      </w:r>
-      <w:proofErr w:type="spellStart"/>
+        <w:t xml:space="preserve">peppol.keystore = </w:t>
+      </w:r>
       <w:r>
         <w:rPr>
           <w:rFonts w:ascii="Consolas" w:hAnsi="Consolas" w:cs="Consolas"/>
           <w:color w:val="2A00FF"/>
           <w:lang w:val="en-US" w:eastAsia="nb-NO"/>
         </w:rPr>
-        <w:t>keystore</w:t>
-      </w:r>
-      <w:proofErr w:type="spellEnd"/>
-      <w:r>
-        <w:rPr>
-          <w:rFonts w:ascii="Consolas" w:hAnsi="Consolas" w:cs="Consolas"/>
-          <w:color w:val="2A00FF"/>
-          <w:lang w:val="en-US" w:eastAsia="nb-NO"/>
-        </w:rPr>
-        <w:t>/peppolkeys.jks</w:t>
+        <w:t>keystore/peppolkeys.jks</w:t>
       </w:r>
     </w:p>
     <w:p>
@@ -6176,23 +5900,13 @@
           <w:lang w:val="en-US" w:eastAsia="nb-NO"/>
         </w:rPr>
       </w:pPr>
-      <w:proofErr w:type="spellStart"/>
       <w:r>
         <w:rPr>
           <w:rFonts w:ascii="Consolas" w:hAnsi="Consolas" w:cs="Consolas"/>
           <w:color w:val="000000"/>
           <w:lang w:val="en-US" w:eastAsia="nb-NO"/>
         </w:rPr>
-        <w:t>peppol.password</w:t>
-      </w:r>
-      <w:proofErr w:type="spellEnd"/>
-      <w:r>
-        <w:rPr>
-          <w:rFonts w:ascii="Consolas" w:hAnsi="Consolas" w:cs="Consolas"/>
-          <w:color w:val="000000"/>
-          <w:lang w:val="en-US" w:eastAsia="nb-NO"/>
-        </w:rPr>
-        <w:t xml:space="preserve"> = </w:t>
+        <w:t xml:space="preserve">peppol.password = </w:t>
       </w:r>
       <w:r>
         <w:rPr>
@@ -6217,25 +5931,14 @@
           <w:lang w:val="en-US" w:eastAsia="nb-NO"/>
         </w:rPr>
       </w:pPr>
-      <w:proofErr w:type="spellStart"/>
       <w:r>
         <w:rPr>
           <w:rFonts w:ascii="Consolas" w:hAnsi="Consolas" w:cs="Consolas"/>
           <w:color w:val="000000"/>
           <w:lang w:val="en-US" w:eastAsia="nb-NO"/>
         </w:rPr>
-        <w:t>peppol.key</w:t>
-      </w:r>
-      <w:proofErr w:type="spellEnd"/>
-      <w:r>
-        <w:rPr>
-          <w:rFonts w:ascii="Consolas" w:hAnsi="Consolas" w:cs="Consolas"/>
-          <w:color w:val="000000"/>
-          <w:lang w:val="en-US" w:eastAsia="nb-NO"/>
-        </w:rPr>
-        <w:t xml:space="preserve">-alias = </w:t>
-      </w:r>
-      <w:proofErr w:type="spellStart"/>
+        <w:t xml:space="preserve">peppol.key-alias = </w:t>
+      </w:r>
       <w:r>
         <w:rPr>
           <w:rFonts w:ascii="Consolas" w:hAnsi="Consolas" w:cs="Consolas"/>
@@ -6244,7 +5947,6 @@
         </w:rPr>
         <w:t>ap_key</w:t>
       </w:r>
-      <w:proofErr w:type="spellEnd"/>
     </w:p>
     <w:p>
       <w:pPr>
@@ -6260,23 +5962,13 @@
           <w:lang w:val="en-US" w:eastAsia="nb-NO"/>
         </w:rPr>
       </w:pPr>
-      <w:proofErr w:type="spellStart"/>
       <w:r>
         <w:rPr>
           <w:rFonts w:ascii="Consolas" w:hAnsi="Consolas" w:cs="Consolas"/>
           <w:color w:val="000000"/>
           <w:lang w:val="en-US" w:eastAsia="nb-NO"/>
         </w:rPr>
-        <w:t>peppol.key</w:t>
-      </w:r>
-      <w:proofErr w:type="spellEnd"/>
-      <w:r>
-        <w:rPr>
-          <w:rFonts w:ascii="Consolas" w:hAnsi="Consolas" w:cs="Consolas"/>
-          <w:color w:val="000000"/>
-          <w:lang w:val="en-US" w:eastAsia="nb-NO"/>
-        </w:rPr>
-        <w:t xml:space="preserve">-password = </w:t>
+        <w:t xml:space="preserve">peppol.key-password = </w:t>
       </w:r>
       <w:r>
         <w:rPr>
@@ -6303,14 +5995,12 @@
           <w:lang w:val="en-US" w:eastAsia="en-US" w:bidi="en-US"/>
         </w:rPr>
       </w:pPr>
-      <w:proofErr w:type="spellStart"/>
       <w:r>
         <w:rPr>
           <w:lang w:val="en-US" w:eastAsia="en-US" w:bidi="en-US"/>
         </w:rPr>
         <w:t>configServer.properties</w:t>
       </w:r>
-      <w:proofErr w:type="spellEnd"/>
     </w:p>
     <w:p>
       <w:r>
@@ -6320,7 +6010,6 @@
     <w:p/>
     <w:p>
       <w:r>
-        <w:lastRenderedPageBreak/>
         <w:t>The following list describes all the possible configuration items:</w:t>
       </w:r>
     </w:p>
@@ -6333,14 +6022,12 @@
         <w:spacing w:after="200" w:line="276" w:lineRule="auto"/>
         <w:contextualSpacing/>
       </w:pPr>
-      <w:proofErr w:type="spellStart"/>
       <w:r>
         <w:rPr>
           <w:b/>
         </w:rPr>
         <w:t>server.endpoint.url</w:t>
       </w:r>
-      <w:proofErr w:type="spellEnd"/>
       <w:r>
         <w:t xml:space="preserve">: </w:t>
       </w:r>
@@ -6348,15 +6035,7 @@
         <w:t xml:space="preserve">Contains the </w:t>
       </w:r>
       <w:r>
-        <w:t>full URL under which the AP will be available. This URL must include the name of the Web Service URL (e.g. /</w:t>
-      </w:r>
-      <w:proofErr w:type="spellStart"/>
-      <w:r>
-        <w:t>accessPointService</w:t>
-      </w:r>
-      <w:proofErr w:type="spellEnd"/>
-      <w:r>
-        <w:t>)</w:t>
+        <w:t>full URL under which the AP will be available. This URL must include the name of the Web Service URL (e.g. /accessPointService)</w:t>
       </w:r>
       <w:r>
         <w:t>.</w:t>
@@ -6371,14 +6050,12 @@
         <w:spacing w:after="200" w:line="276" w:lineRule="auto"/>
         <w:contextualSpacing/>
       </w:pPr>
-      <w:proofErr w:type="spellStart"/>
       <w:r>
         <w:rPr>
           <w:b/>
         </w:rPr>
         <w:t>server.keystore.path</w:t>
       </w:r>
-      <w:proofErr w:type="spellEnd"/>
       <w:r>
         <w:t xml:space="preserve">: The </w:t>
       </w:r>
@@ -6389,53 +6066,29 @@
         <w:br/>
         <w:t xml:space="preserve">Example when using the source distribution: create the folder </w:t>
       </w:r>
-      <w:proofErr w:type="spellStart"/>
       <w:r>
         <w:rPr>
           <w:rStyle w:val="Code"/>
         </w:rPr>
-        <w:t>src</w:t>
-      </w:r>
-      <w:proofErr w:type="spellEnd"/>
+        <w:t>src/main/resources/keystore</w:t>
+      </w:r>
+      <w:r>
+        <w:t xml:space="preserve">, put your JKS file in this folder (e.g. called </w:t>
+      </w:r>
       <w:r>
         <w:rPr>
           <w:rStyle w:val="Code"/>
         </w:rPr>
-        <w:t>/main/resources/</w:t>
-      </w:r>
-      <w:proofErr w:type="spellStart"/>
+        <w:t>peppolkeys.jks</w:t>
+      </w:r>
+      <w:r>
+        <w:t xml:space="preserve">), than the respective configuration value would be </w:t>
+      </w:r>
       <w:r>
         <w:rPr>
           <w:rStyle w:val="Code"/>
         </w:rPr>
-        <w:t>keystore</w:t>
-      </w:r>
-      <w:proofErr w:type="spellEnd"/>
-      <w:r>
-        <w:t xml:space="preserve">, put your JKS file in this folder (e.g. called </w:t>
-      </w:r>
-      <w:r>
-        <w:rPr>
-          <w:rStyle w:val="Code"/>
-        </w:rPr>
-        <w:t>peppolkeys.jks</w:t>
-      </w:r>
-      <w:r>
-        <w:t xml:space="preserve">), than the respective configuration value would be </w:t>
-      </w:r>
-      <w:proofErr w:type="spellStart"/>
-      <w:r>
-        <w:rPr>
-          <w:rStyle w:val="Code"/>
-        </w:rPr>
-        <w:t>keystore</w:t>
-      </w:r>
-      <w:proofErr w:type="spellEnd"/>
-      <w:r>
-        <w:rPr>
-          <w:rStyle w:val="Code"/>
-        </w:rPr>
-        <w:t>/peppolkeys.jks</w:t>
+        <w:t>keystore/peppolkeys.jks</w:t>
       </w:r>
       <w:r>
         <w:t>.</w:t>
@@ -6450,14 +6103,12 @@
         <w:spacing w:after="200" w:line="276" w:lineRule="auto"/>
         <w:contextualSpacing/>
       </w:pPr>
-      <w:proofErr w:type="spellStart"/>
       <w:r>
         <w:rPr>
           <w:b/>
         </w:rPr>
         <w:t>server.keystore.password</w:t>
       </w:r>
-      <w:proofErr w:type="spellEnd"/>
       <w:r>
         <w:t xml:space="preserve">: The </w:t>
       </w:r>
@@ -6474,14 +6125,12 @@
         <w:spacing w:after="200" w:line="276" w:lineRule="auto"/>
         <w:contextualSpacing/>
       </w:pPr>
-      <w:proofErr w:type="spellStart"/>
       <w:r>
         <w:rPr>
           <w:b/>
         </w:rPr>
         <w:t>server.keystore.alias</w:t>
       </w:r>
-      <w:proofErr w:type="spellEnd"/>
       <w:r>
         <w:t xml:space="preserve">: The </w:t>
       </w:r>
@@ -6498,45 +6147,33 @@
         <w:spacing w:after="200" w:line="276" w:lineRule="auto"/>
         <w:contextualSpacing/>
       </w:pPr>
-      <w:proofErr w:type="spellStart"/>
       <w:r>
         <w:rPr>
           <w:b/>
         </w:rPr>
         <w:t>server.keystore.aliaspassword</w:t>
       </w:r>
-      <w:proofErr w:type="spellEnd"/>
       <w:r>
         <w:t xml:space="preserve">: The </w:t>
       </w:r>
       <w:r>
         <w:t xml:space="preserve">password used to access the key pair identified by the </w:t>
       </w:r>
-      <w:proofErr w:type="spellStart"/>
       <w:r>
         <w:rPr>
           <w:rStyle w:val="Code"/>
         </w:rPr>
-        <w:t>peppol.key</w:t>
-      </w:r>
-      <w:proofErr w:type="spellEnd"/>
+        <w:t>peppol.key-alias</w:t>
+      </w:r>
+      <w:r>
+        <w:t xml:space="preserve"> within the key store. Usually it is the same password as the password used to access the whole key store (see property </w:t>
+      </w:r>
       <w:r>
         <w:rPr>
           <w:rStyle w:val="Code"/>
         </w:rPr>
-        <w:t>-alias</w:t>
-      </w:r>
-      <w:r>
-        <w:t xml:space="preserve"> within the key store. Usually it is the same password as the password used to access the whole key store (see property </w:t>
-      </w:r>
-      <w:proofErr w:type="spellStart"/>
-      <w:r>
-        <w:rPr>
-          <w:rStyle w:val="Code"/>
-        </w:rPr>
         <w:t>peppol.passsword</w:t>
       </w:r>
-      <w:proofErr w:type="spellEnd"/>
       <w:r>
         <w:t>)</w:t>
       </w:r>
@@ -6550,14 +6187,12 @@
         <w:spacing w:after="200" w:line="276" w:lineRule="auto"/>
         <w:contextualSpacing/>
       </w:pPr>
-      <w:proofErr w:type="spellStart"/>
       <w:r>
         <w:rPr>
           <w:b/>
         </w:rPr>
         <w:t>server.truststore.path</w:t>
       </w:r>
-      <w:proofErr w:type="spellEnd"/>
       <w:r>
         <w:t xml:space="preserve">: </w:t>
       </w:r>
@@ -6579,19 +6214,11 @@
       <w:r>
         <w:t xml:space="preserve"> is </w:t>
       </w:r>
-      <w:proofErr w:type="spellStart"/>
       <w:r>
         <w:rPr>
           <w:rStyle w:val="Code"/>
         </w:rPr>
-        <w:t>truststore</w:t>
-      </w:r>
-      <w:proofErr w:type="spellEnd"/>
-      <w:r>
-        <w:rPr>
-          <w:rStyle w:val="Code"/>
-        </w:rPr>
-        <w:t>/global-truststore.jks</w:t>
+        <w:t>truststore/global-truststore.jks</w:t>
       </w:r>
       <w:r>
         <w:t xml:space="preserve">. </w:t>
@@ -6618,7 +6245,6 @@
         <w:spacing w:after="200" w:line="276" w:lineRule="auto"/>
         <w:contextualSpacing/>
       </w:pPr>
-      <w:proofErr w:type="spellStart"/>
       <w:r>
         <w:rPr>
           <w:b/>
@@ -6631,7 +6257,6 @@
         </w:rPr>
         <w:t>password</w:t>
       </w:r>
-      <w:proofErr w:type="spellEnd"/>
       <w:r>
         <w:t xml:space="preserve">: The </w:t>
       </w:r>
@@ -6657,7 +6282,6 @@
         <w:spacing w:after="200" w:line="276" w:lineRule="auto"/>
         <w:contextualSpacing/>
       </w:pPr>
-      <w:proofErr w:type="spellStart"/>
       <w:r>
         <w:rPr>
           <w:b/>
@@ -6670,7 +6294,6 @@
         </w:rPr>
         <w:t>.truststore.alias</w:t>
       </w:r>
-      <w:proofErr w:type="spellEnd"/>
       <w:r>
         <w:t xml:space="preserve">: The </w:t>
       </w:r>
@@ -6702,21 +6325,18 @@
         <w:spacing w:after="200" w:line="276" w:lineRule="auto"/>
         <w:contextualSpacing/>
       </w:pPr>
-      <w:proofErr w:type="spellStart"/>
       <w:r>
         <w:rPr>
           <w:b/>
         </w:rPr>
         <w:t>server.truststore.aliaspassword</w:t>
       </w:r>
-      <w:proofErr w:type="spellEnd"/>
       <w:r>
         <w:t xml:space="preserve">: The </w:t>
       </w:r>
       <w:r>
         <w:t xml:space="preserve">password used to access the certificate identified by the </w:t>
       </w:r>
-      <w:proofErr w:type="spellStart"/>
       <w:r>
         <w:rPr>
           <w:rStyle w:val="Code"/>
@@ -6741,7 +6361,6 @@
         </w:rPr>
         <w:t>alias</w:t>
       </w:r>
-      <w:proofErr w:type="spellEnd"/>
       <w:r>
         <w:t xml:space="preserve"> within the trust store. When using the default trust store provided than the password is </w:t>
       </w:r>
@@ -6755,21 +6374,13 @@
     <w:p/>
     <w:p>
       <w:r>
-        <w:t xml:space="preserve">This is an example </w:t>
-      </w:r>
-      <w:proofErr w:type="spellStart"/>
-      <w:r>
-        <w:t>configS</w:t>
+        <w:t>This is an example configS</w:t>
       </w:r>
       <w:r>
         <w:t>erver</w:t>
       </w:r>
       <w:r>
-        <w:t>.properties</w:t>
-      </w:r>
-      <w:proofErr w:type="spellEnd"/>
-      <w:r>
-        <w:t xml:space="preserve"> file:</w:t>
+        <w:t>.properties file:</w:t>
       </w:r>
     </w:p>
     <w:p>
@@ -6813,23 +6424,13 @@
           <w:lang w:val="en-US" w:eastAsia="nb-NO"/>
         </w:rPr>
       </w:pPr>
-      <w:proofErr w:type="spellStart"/>
       <w:r>
         <w:rPr>
           <w:rFonts w:ascii="Consolas" w:hAnsi="Consolas" w:cs="Consolas"/>
           <w:color w:val="000000"/>
           <w:lang w:val="en-US" w:eastAsia="nb-NO"/>
         </w:rPr>
-        <w:t>server.endpoint.url</w:t>
-      </w:r>
-      <w:proofErr w:type="spellEnd"/>
-      <w:r>
-        <w:rPr>
-          <w:rFonts w:ascii="Consolas" w:hAnsi="Consolas" w:cs="Consolas"/>
-          <w:color w:val="000000"/>
-          <w:lang w:val="en-US" w:eastAsia="nb-NO"/>
-        </w:rPr>
-        <w:t xml:space="preserve"> = </w:t>
+        <w:t xml:space="preserve">server.endpoint.url = </w:t>
       </w:r>
       <w:r>
         <w:rPr>
@@ -6881,7 +6482,6 @@
         </w:rPr>
         <w:t xml:space="preserve"># </w:t>
       </w:r>
-      <w:proofErr w:type="spellStart"/>
       <w:r>
         <w:rPr>
           <w:rFonts w:ascii="Consolas" w:hAnsi="Consolas" w:cs="Consolas"/>
@@ -6891,7 +6491,6 @@
         </w:rPr>
         <w:t>Keystore</w:t>
       </w:r>
-      <w:proofErr w:type="spellEnd"/>
       <w:r>
         <w:rPr>
           <w:rFonts w:ascii="Consolas" w:hAnsi="Consolas" w:cs="Consolas"/>
@@ -6917,49 +6516,29 @@
           <w:lang w:val="en-US" w:eastAsia="nb-NO"/>
         </w:rPr>
       </w:pPr>
-      <w:proofErr w:type="spellStart"/>
       <w:r>
         <w:rPr>
           <w:rFonts w:ascii="Consolas" w:hAnsi="Consolas" w:cs="Consolas"/>
           <w:color w:val="000000"/>
           <w:lang w:val="en-US" w:eastAsia="nb-NO"/>
         </w:rPr>
-        <w:t>server.keystore.path</w:t>
-      </w:r>
-      <w:proofErr w:type="spellEnd"/>
+        <w:t>server.keystore.path =</w:t>
+      </w:r>
       <w:r>
         <w:rPr>
           <w:rFonts w:ascii="Consolas" w:hAnsi="Consolas" w:cs="Consolas"/>
           <w:color w:val="000000"/>
           <w:lang w:val="en-US" w:eastAsia="nb-NO"/>
         </w:rPr>
-        <w:t xml:space="preserve"> =</w:t>
-      </w:r>
-      <w:r>
-        <w:rPr>
-          <w:rFonts w:ascii="Consolas" w:hAnsi="Consolas" w:cs="Consolas"/>
-          <w:color w:val="000000"/>
-          <w:lang w:val="en-US" w:eastAsia="nb-NO"/>
-        </w:rPr>
         <w:t xml:space="preserve"> </w:t>
       </w:r>
-      <w:proofErr w:type="spellStart"/>
       <w:r>
         <w:rPr>
           <w:rFonts w:ascii="Consolas" w:hAnsi="Consolas" w:cs="Consolas"/>
           <w:color w:val="2A00FF"/>
           <w:lang w:val="en-US" w:eastAsia="nb-NO"/>
         </w:rPr>
-        <w:t>keystore</w:t>
-      </w:r>
-      <w:proofErr w:type="spellEnd"/>
-      <w:r>
-        <w:rPr>
-          <w:rFonts w:ascii="Consolas" w:hAnsi="Consolas" w:cs="Consolas"/>
-          <w:color w:val="2A00FF"/>
-          <w:lang w:val="en-US" w:eastAsia="nb-NO"/>
-        </w:rPr>
-        <w:t>/peppolkeys.jks</w:t>
+        <w:t>keystore/peppolkeys.jks</w:t>
       </w:r>
     </w:p>
     <w:p>
@@ -6978,23 +6557,13 @@
           <w:lang w:val="en-US" w:eastAsia="nb-NO"/>
         </w:rPr>
       </w:pPr>
-      <w:proofErr w:type="spellStart"/>
       <w:r>
         <w:rPr>
           <w:rFonts w:ascii="Consolas" w:hAnsi="Consolas" w:cs="Consolas"/>
           <w:color w:val="000000"/>
           <w:lang w:val="en-US" w:eastAsia="nb-NO"/>
         </w:rPr>
-        <w:t>server.keystore.password</w:t>
-      </w:r>
-      <w:proofErr w:type="spellEnd"/>
-      <w:r>
-        <w:rPr>
-          <w:rFonts w:ascii="Consolas" w:hAnsi="Consolas" w:cs="Consolas"/>
-          <w:color w:val="000000"/>
-          <w:lang w:val="en-US" w:eastAsia="nb-NO"/>
-        </w:rPr>
-        <w:t xml:space="preserve"> = </w:t>
+        <w:t xml:space="preserve">server.keystore.password = </w:t>
       </w:r>
       <w:r>
         <w:rPr>
@@ -7021,33 +6590,22 @@
           <w:lang w:val="en-US" w:eastAsia="nb-NO"/>
         </w:rPr>
       </w:pPr>
-      <w:proofErr w:type="spellStart"/>
       <w:r>
         <w:rPr>
           <w:rFonts w:ascii="Consolas" w:hAnsi="Consolas" w:cs="Consolas"/>
           <w:color w:val="000000"/>
           <w:lang w:val="en-US" w:eastAsia="nb-NO"/>
         </w:rPr>
-        <w:t>server.keystore.alias</w:t>
-      </w:r>
-      <w:proofErr w:type="spellEnd"/>
+        <w:t>server.keystore.alias =</w:t>
+      </w:r>
       <w:r>
         <w:rPr>
           <w:rFonts w:ascii="Consolas" w:hAnsi="Consolas" w:cs="Consolas"/>
           <w:color w:val="000000"/>
           <w:lang w:val="en-US" w:eastAsia="nb-NO"/>
         </w:rPr>
-        <w:t xml:space="preserve"> =</w:t>
-      </w:r>
-      <w:r>
-        <w:rPr>
-          <w:rFonts w:ascii="Consolas" w:hAnsi="Consolas" w:cs="Consolas"/>
-          <w:color w:val="000000"/>
-          <w:lang w:val="en-US" w:eastAsia="nb-NO"/>
-        </w:rPr>
         <w:t xml:space="preserve"> </w:t>
       </w:r>
-      <w:proofErr w:type="spellStart"/>
       <w:r>
         <w:rPr>
           <w:rFonts w:ascii="Consolas" w:hAnsi="Consolas" w:cs="Consolas"/>
@@ -7056,7 +6614,6 @@
         </w:rPr>
         <w:t>ap_key</w:t>
       </w:r>
-      <w:proofErr w:type="spellEnd"/>
     </w:p>
     <w:p>
       <w:pPr>
@@ -7074,23 +6631,13 @@
           <w:lang w:val="en-US" w:eastAsia="nb-NO"/>
         </w:rPr>
       </w:pPr>
-      <w:proofErr w:type="spellStart"/>
       <w:r>
         <w:rPr>
           <w:rFonts w:ascii="Consolas" w:hAnsi="Consolas" w:cs="Consolas"/>
           <w:color w:val="000000"/>
           <w:lang w:val="en-US" w:eastAsia="nb-NO"/>
         </w:rPr>
-        <w:t>server.keystore.aliaspassword</w:t>
-      </w:r>
-      <w:proofErr w:type="spellEnd"/>
-      <w:r>
-        <w:rPr>
-          <w:rFonts w:ascii="Consolas" w:hAnsi="Consolas" w:cs="Consolas"/>
-          <w:color w:val="000000"/>
-          <w:lang w:val="en-US" w:eastAsia="nb-NO"/>
-        </w:rPr>
-        <w:t xml:space="preserve"> =</w:t>
+        <w:t>server.keystore.aliaspassword =</w:t>
       </w:r>
       <w:r>
         <w:rPr>
@@ -7150,7 +6697,6 @@
         </w:rPr>
         <w:t xml:space="preserve"># </w:t>
       </w:r>
-      <w:proofErr w:type="spellStart"/>
       <w:r>
         <w:rPr>
           <w:rFonts w:ascii="Consolas" w:hAnsi="Consolas" w:cs="Consolas"/>
@@ -7160,7 +6706,6 @@
         </w:rPr>
         <w:t>Truststore</w:t>
       </w:r>
-      <w:proofErr w:type="spellEnd"/>
       <w:r>
         <w:rPr>
           <w:rFonts w:ascii="Consolas" w:hAnsi="Consolas" w:cs="Consolas"/>
@@ -7186,25 +6731,14 @@
           <w:lang w:val="en-US" w:eastAsia="nb-NO"/>
         </w:rPr>
       </w:pPr>
-      <w:proofErr w:type="spellStart"/>
       <w:r>
         <w:rPr>
           <w:rFonts w:ascii="Consolas" w:hAnsi="Consolas" w:cs="Consolas"/>
           <w:color w:val="000000"/>
           <w:lang w:val="en-US" w:eastAsia="nb-NO"/>
         </w:rPr>
-        <w:t>server.truststore.path</w:t>
-      </w:r>
-      <w:proofErr w:type="spellEnd"/>
-      <w:r>
-        <w:rPr>
-          <w:rFonts w:ascii="Consolas" w:hAnsi="Consolas" w:cs="Consolas"/>
-          <w:color w:val="000000"/>
-          <w:lang w:val="en-US" w:eastAsia="nb-NO"/>
-        </w:rPr>
-        <w:t>=</w:t>
-      </w:r>
-      <w:proofErr w:type="spellStart"/>
+        <w:t>server.truststore.path=</w:t>
+      </w:r>
       <w:r>
         <w:rPr>
           <w:rFonts w:ascii="Consolas" w:hAnsi="Consolas" w:cs="Consolas"/>
@@ -7214,7 +6748,6 @@
         </w:rPr>
         <w:t>truststore</w:t>
       </w:r>
-      <w:proofErr w:type="spellEnd"/>
       <w:r>
         <w:rPr>
           <w:rFonts w:ascii="Consolas" w:hAnsi="Consolas" w:cs="Consolas"/>
@@ -7240,23 +6773,13 @@
           <w:lang w:val="en-US" w:eastAsia="nb-NO"/>
         </w:rPr>
       </w:pPr>
-      <w:proofErr w:type="spellStart"/>
       <w:r>
         <w:rPr>
           <w:rFonts w:ascii="Consolas" w:hAnsi="Consolas" w:cs="Consolas"/>
           <w:color w:val="000000"/>
           <w:lang w:val="en-US" w:eastAsia="nb-NO"/>
         </w:rPr>
-        <w:t>server.truststore.password</w:t>
-      </w:r>
-      <w:proofErr w:type="spellEnd"/>
-      <w:r>
-        <w:rPr>
-          <w:rFonts w:ascii="Consolas" w:hAnsi="Consolas" w:cs="Consolas"/>
-          <w:color w:val="000000"/>
-          <w:lang w:val="en-US" w:eastAsia="nb-NO"/>
-        </w:rPr>
-        <w:t>=</w:t>
+        <w:t>server.truststore.password=</w:t>
       </w:r>
       <w:r>
         <w:rPr>
@@ -7284,23 +6807,13 @@
           <w:lang w:val="en-US" w:eastAsia="nb-NO"/>
         </w:rPr>
       </w:pPr>
-      <w:proofErr w:type="spellStart"/>
       <w:r>
         <w:rPr>
           <w:rFonts w:ascii="Consolas" w:hAnsi="Consolas" w:cs="Consolas"/>
           <w:color w:val="000000"/>
           <w:lang w:val="en-US" w:eastAsia="nb-NO"/>
         </w:rPr>
-        <w:t>server.truststore.alias</w:t>
-      </w:r>
-      <w:proofErr w:type="spellEnd"/>
-      <w:r>
-        <w:rPr>
-          <w:rFonts w:ascii="Consolas" w:hAnsi="Consolas" w:cs="Consolas"/>
-          <w:color w:val="000000"/>
-          <w:lang w:val="en-US" w:eastAsia="nb-NO"/>
-        </w:rPr>
-        <w:t>=</w:t>
+        <w:t>server.truststore.alias=</w:t>
       </w:r>
       <w:r>
         <w:rPr>
@@ -7473,23 +6986,13 @@
           <w:lang w:val="en-US" w:eastAsia="nb-NO"/>
         </w:rPr>
       </w:pPr>
-      <w:proofErr w:type="spellStart"/>
       <w:r>
         <w:rPr>
           <w:rFonts w:ascii="Consolas" w:hAnsi="Consolas" w:cs="Consolas"/>
           <w:color w:val="000000"/>
           <w:lang w:val="en-US" w:eastAsia="nb-NO"/>
         </w:rPr>
-        <w:t>server.truststore.aliaspassword</w:t>
-      </w:r>
-      <w:proofErr w:type="spellEnd"/>
-      <w:r>
-        <w:rPr>
-          <w:rFonts w:ascii="Consolas" w:hAnsi="Consolas" w:cs="Consolas"/>
-          <w:color w:val="000000"/>
-          <w:lang w:val="en-US" w:eastAsia="nb-NO"/>
-        </w:rPr>
-        <w:t>=</w:t>
+        <w:t>server.truststore.aliaspassword=</w:t>
       </w:r>
       <w:r>
         <w:rPr>
@@ -7514,42 +7017,31 @@
       <w:pPr>
         <w:pStyle w:val="berschrift2"/>
       </w:pPr>
-      <w:bookmarkStart w:id="32" w:name="_Toc319668038"/>
-      <w:bookmarkStart w:id="33" w:name="_Toc320784507"/>
+      <w:bookmarkStart w:id="33" w:name="_Toc319668038"/>
+      <w:bookmarkStart w:id="34" w:name="_Toc320784507"/>
       <w:r>
         <w:t>Implementation overview</w:t>
       </w:r>
-      <w:bookmarkEnd w:id="32"/>
       <w:bookmarkEnd w:id="33"/>
+      <w:bookmarkEnd w:id="34"/>
     </w:p>
     <w:p>
       <w:r>
         <w:t xml:space="preserve">The START AP makes heavy use of the Metro framework. That's why the main implementation is pretty small and only consists of one class </w:t>
       </w:r>
-      <w:proofErr w:type="spellStart"/>
       <w:r>
         <w:rPr>
           <w:rStyle w:val="Code"/>
         </w:rPr>
         <w:t>at.peppol.transport.start.server.AccessPointService</w:t>
       </w:r>
-      <w:proofErr w:type="spellEnd"/>
       <w:r>
         <w:t>.</w:t>
       </w:r>
     </w:p>
     <w:p>
       <w:r>
-        <w:lastRenderedPageBreak/>
-        <w:t xml:space="preserve">This class is invoked as a </w:t>
-      </w:r>
-      <w:proofErr w:type="spellStart"/>
-      <w:r>
-        <w:t>WebService</w:t>
-      </w:r>
-      <w:proofErr w:type="spellEnd"/>
-      <w:r>
-        <w:t xml:space="preserve"> server for new incoming documents.</w:t>
+        <w:t>This class is invoked as a WebService server for new incoming documents.</w:t>
       </w:r>
       <w:r>
         <w:t xml:space="preserve"> Sending documents is only done via the START AP client library.</w:t>
@@ -7558,137 +7050,55 @@
     <w:p/>
     <w:p>
       <w:r>
-        <w:t>The common WSDL file used for all implementations resides in the commons-</w:t>
-      </w:r>
-      <w:proofErr w:type="spellStart"/>
-      <w:r>
-        <w:t>busdox</w:t>
-      </w:r>
-      <w:proofErr w:type="spellEnd"/>
-      <w:r>
-        <w:t xml:space="preserve"> projects in the file </w:t>
-      </w:r>
-      <w:proofErr w:type="spellStart"/>
+        <w:t xml:space="preserve">The common WSDL file used for all implementations resides in the commons-busdox projects in the file </w:t>
+      </w:r>
       <w:r>
         <w:rPr>
           <w:rStyle w:val="Code"/>
         </w:rPr>
-        <w:t>src</w:t>
-      </w:r>
-      <w:proofErr w:type="spellEnd"/>
+        <w:t>src/main/resources/WEB-INF/wsdl/ peppol-start-2.0.wsdl</w:t>
+      </w:r>
+      <w:r>
+        <w:t xml:space="preserve">. It is mirrored into this project to avoid having an out-of-date per-project copy of this file. The is </w:t>
+      </w:r>
+      <w:r>
+        <w:rPr>
+          <w:b/>
+        </w:rPr>
+        <w:t>NO</w:t>
+      </w:r>
+      <w:r>
+        <w:t xml:space="preserve"> need to modify this WSDL and for compatibility reasons it is </w:t>
+      </w:r>
+      <w:r>
+        <w:rPr>
+          <w:b/>
+        </w:rPr>
+        <w:t>highly discouraged</w:t>
+      </w:r>
+      <w:r>
+        <w:t xml:space="preserve"> to modify it! The project local copy of the file resides inside the </w:t>
+      </w:r>
       <w:r>
         <w:rPr>
           <w:rStyle w:val="Code"/>
         </w:rPr>
-        <w:t>/main/resources/WEB-INF/</w:t>
-      </w:r>
-      <w:proofErr w:type="spellStart"/>
+        <w:t>src/main/webapp/WEB-INF/wsdl</w:t>
+      </w:r>
+      <w:r>
+        <w:t xml:space="preserve"> directory.</w:t>
+      </w:r>
+    </w:p>
+    <w:p/>
+    <w:p>
+      <w:r>
+        <w:t xml:space="preserve">The only implemented method is </w:t>
+      </w:r>
       <w:r>
         <w:rPr>
           <w:rStyle w:val="Code"/>
         </w:rPr>
-        <w:t>wsdl</w:t>
-      </w:r>
-      <w:proofErr w:type="spellEnd"/>
-      <w:r>
-        <w:rPr>
-          <w:rStyle w:val="Code"/>
-        </w:rPr>
-        <w:t>/ peppol-start-2.0.wsdl</w:t>
-      </w:r>
-      <w:r>
-        <w:t xml:space="preserve">. It is mirrored into this project to avoid having an out-of-date per-project copy of this file. The is </w:t>
-      </w:r>
-      <w:r>
-        <w:rPr>
-          <w:b/>
-        </w:rPr>
-        <w:t>NO</w:t>
-      </w:r>
-      <w:r>
-        <w:t xml:space="preserve"> need to modify this WSDL and for compatibility reasons it is </w:t>
-      </w:r>
-      <w:r>
-        <w:rPr>
-          <w:b/>
-        </w:rPr>
-        <w:t>highly discouraged</w:t>
-      </w:r>
-      <w:r>
-        <w:t xml:space="preserve"> to modify it! The project local copy of the file resides inside the </w:t>
-      </w:r>
-      <w:proofErr w:type="spellStart"/>
-      <w:r>
-        <w:rPr>
-          <w:rStyle w:val="Code"/>
-        </w:rPr>
-        <w:t>src</w:t>
-      </w:r>
-      <w:proofErr w:type="spellEnd"/>
-      <w:r>
-        <w:rPr>
-          <w:rStyle w:val="Code"/>
-        </w:rPr>
-        <w:t>/main/</w:t>
-      </w:r>
-      <w:proofErr w:type="spellStart"/>
-      <w:r>
-        <w:rPr>
-          <w:rStyle w:val="Code"/>
-        </w:rPr>
-        <w:t>webapp</w:t>
-      </w:r>
-      <w:proofErr w:type="spellEnd"/>
-      <w:r>
-        <w:rPr>
-          <w:rStyle w:val="Code"/>
-        </w:rPr>
-        <w:t>/WEB-INF/</w:t>
-      </w:r>
-      <w:proofErr w:type="spellStart"/>
-      <w:r>
-        <w:rPr>
-          <w:rStyle w:val="Code"/>
-        </w:rPr>
-        <w:t>wsdl</w:t>
-      </w:r>
-      <w:proofErr w:type="spellEnd"/>
-      <w:r>
-        <w:t xml:space="preserve"> directory.</w:t>
-      </w:r>
-    </w:p>
-    <w:p/>
-    <w:p>
-      <w:r>
-        <w:t xml:space="preserve">The only implemented method is </w:t>
-      </w:r>
-      <w:proofErr w:type="spellStart"/>
-      <w:r>
-        <w:rPr>
-          <w:rStyle w:val="Code"/>
-        </w:rPr>
-        <w:t>CreateResponse</w:t>
-      </w:r>
-      <w:proofErr w:type="spellEnd"/>
-      <w:r>
-        <w:rPr>
-          <w:rStyle w:val="Code"/>
-        </w:rPr>
-        <w:t xml:space="preserve"> create (Create </w:t>
-      </w:r>
-      <w:proofErr w:type="spellStart"/>
-      <w:r>
-        <w:rPr>
-          <w:rStyle w:val="Code"/>
-        </w:rPr>
-        <w:t>aBody</w:t>
-      </w:r>
-      <w:proofErr w:type="spellEnd"/>
-      <w:r>
-        <w:rPr>
-          <w:rStyle w:val="Code"/>
-        </w:rPr>
-        <w:t>)</w:t>
+        <w:t>CreateResponse create (Create aBody)</w:t>
       </w:r>
       <w:r>
         <w:t xml:space="preserve"> which does all the hard work.</w:t>
@@ -7765,147 +7175,89 @@
         <w:rPr>
           <w:rStyle w:val="Code"/>
         </w:rPr>
-        <w:t>transport-start-</w:t>
-      </w:r>
-      <w:proofErr w:type="spellStart"/>
+        <w:t>transport-start-filereceiver</w:t>
+      </w:r>
+      <w:r>
+        <w:t xml:space="preserve"> which is a part of the peppol-silicone. It is currently directly referenced from the pom.xml file of the transport-start-server project but can be easily replaced or removed. It is also recommended to use the </w:t>
+      </w:r>
       <w:r>
         <w:rPr>
           <w:rStyle w:val="Code"/>
         </w:rPr>
-        <w:t>filereceiver</w:t>
-      </w:r>
-      <w:proofErr w:type="spellEnd"/>
-      <w:r>
-        <w:t xml:space="preserve"> which is a part of the peppol-silicone. It is currently directly referenced from the pom.xml file of the transport-start-server project but can be easily replaced or removed. It is also recommended to use the </w:t>
+        <w:t>transport-start-filereceiver</w:t>
+      </w:r>
+      <w:r>
+        <w:t xml:space="preserve"> project as the basis for your own implementation. As an alternative to handle incoming documents in the filesystem you may consider using a database or a JMS system to store the document</w:t>
+      </w:r>
+      <w:r>
+        <w:t>s</w:t>
+      </w:r>
+      <w:r>
+        <w:t>, or you may simply invoke another WebService or REST client to forward the message to your handling backend system.</w:t>
+      </w:r>
+    </w:p>
+    <w:p>
+      <w:pPr>
+        <w:rPr>
+          <w:lang w:val="en-US"/>
+        </w:rPr>
+      </w:pPr>
+      <w:r>
+        <w:t xml:space="preserve">When creating your own SPI implementation, you must </w:t>
+      </w:r>
+      <w:r>
+        <w:t>implement</w:t>
+      </w:r>
+      <w:r>
+        <w:t xml:space="preserve"> the SPI interface </w:t>
       </w:r>
       <w:r>
         <w:rPr>
           <w:rStyle w:val="Code"/>
         </w:rPr>
-        <w:t>transport-start-</w:t>
-      </w:r>
-      <w:proofErr w:type="spellStart"/>
+        <w:t>at.peppol.transport.start.server.IAccessPointServiceReceiverSPI</w:t>
+      </w:r>
+      <w:r>
+        <w:t xml:space="preserve"> that is located inside the </w:t>
+      </w:r>
       <w:r>
         <w:rPr>
           <w:rStyle w:val="Code"/>
         </w:rPr>
-        <w:t>filereceiver</w:t>
-      </w:r>
-      <w:proofErr w:type="spellEnd"/>
-      <w:r>
-        <w:t xml:space="preserve"> project as the basis for your own implementation. As an alternative to handle incoming documents in the </w:t>
-      </w:r>
-      <w:proofErr w:type="spellStart"/>
-      <w:r>
-        <w:t>filesystem</w:t>
-      </w:r>
-      <w:proofErr w:type="spellEnd"/>
-      <w:r>
-        <w:t xml:space="preserve"> you may consider using a database or a JMS system to store the document</w:t>
-      </w:r>
-      <w:r>
-        <w:t>s</w:t>
-      </w:r>
-      <w:r>
-        <w:t xml:space="preserve">, or you may simply invoke another </w:t>
-      </w:r>
-      <w:proofErr w:type="spellStart"/>
-      <w:r>
-        <w:t>WebService</w:t>
-      </w:r>
-      <w:proofErr w:type="spellEnd"/>
-      <w:r>
-        <w:t xml:space="preserve"> or REST client to forward the message to your handling backend system.</w:t>
-      </w:r>
-    </w:p>
-    <w:p>
-      <w:pPr>
-        <w:rPr>
-          <w:lang w:val="en-US"/>
-        </w:rPr>
-      </w:pPr>
-      <w:r>
-        <w:t xml:space="preserve">When creating your own SPI implementation, you must </w:t>
-      </w:r>
-      <w:r>
-        <w:t>implement</w:t>
-      </w:r>
-      <w:r>
-        <w:t xml:space="preserve"> the SPI interface </w:t>
-      </w:r>
-      <w:proofErr w:type="spellStart"/>
+        <w:t>transport-api</w:t>
+      </w:r>
+      <w:r>
+        <w:t xml:space="preserve"> project</w:t>
+      </w:r>
+      <w:r>
+        <w:t xml:space="preserve"> (which transitively depends on the</w:t>
+      </w:r>
+      <w:r>
+        <w:t xml:space="preserve"> PEPPOL projects</w:t>
+      </w:r>
+      <w:r>
+        <w:t xml:space="preserve"> </w:t>
+      </w:r>
       <w:r>
         <w:rPr>
           <w:rStyle w:val="Code"/>
         </w:rPr>
-        <w:t>at.peppol.transport.start.server.IAccessPointServiceReceiverSPI</w:t>
-      </w:r>
-      <w:proofErr w:type="spellEnd"/>
-      <w:r>
-        <w:t xml:space="preserve"> that is located inside the </w:t>
+        <w:t>commons-peppol</w:t>
+      </w:r>
+      <w:r>
+        <w:t xml:space="preserve"> and </w:t>
       </w:r>
       <w:r>
         <w:rPr>
           <w:rStyle w:val="Code"/>
         </w:rPr>
-        <w:t>transport-</w:t>
-      </w:r>
-      <w:proofErr w:type="spellStart"/>
-      <w:r>
-        <w:rPr>
-          <w:rStyle w:val="Code"/>
-        </w:rPr>
-        <w:t>api</w:t>
-      </w:r>
-      <w:proofErr w:type="spellEnd"/>
-      <w:r>
-        <w:t xml:space="preserve"> project</w:t>
-      </w:r>
-      <w:r>
-        <w:t xml:space="preserve"> (which transitively depends on the</w:t>
-      </w:r>
-      <w:r>
-        <w:t xml:space="preserve"> PEPPOL projects</w:t>
+        <w:t>commons-busdox</w:t>
       </w:r>
       <w:r>
         <w:t xml:space="preserve"> </w:t>
       </w:r>
       <w:r>
-        <w:rPr>
-          <w:rStyle w:val="Code"/>
-        </w:rPr>
-        <w:t>commons-peppol</w:t>
-      </w:r>
-      <w:r>
-        <w:t xml:space="preserve"> and </w:t>
-      </w:r>
-      <w:r>
-        <w:rPr>
-          <w:rStyle w:val="Code"/>
-        </w:rPr>
-        <w:t>commons-</w:t>
-      </w:r>
-      <w:proofErr w:type="spellStart"/>
-      <w:r>
-        <w:rPr>
-          <w:rStyle w:val="Code"/>
-        </w:rPr>
-        <w:t>busdox</w:t>
-      </w:r>
-      <w:proofErr w:type="spellEnd"/>
-      <w:r>
-        <w:t xml:space="preserve"> </w:t>
-      </w:r>
-      <w:r>
-        <w:t xml:space="preserve">as well as some </w:t>
-      </w:r>
-      <w:proofErr w:type="spellStart"/>
-      <w:r>
-        <w:t>thirdparty</w:t>
-      </w:r>
-      <w:proofErr w:type="spellEnd"/>
-      <w:r>
-        <w:t xml:space="preserve"> libraries</w:t>
+        <w:t>as well as some thirdparty libraries</w:t>
       </w:r>
       <w:r>
         <w:t>)</w:t>
@@ -7918,197 +7270,149 @@
       <w:pPr>
         <w:pStyle w:val="berschrift1"/>
       </w:pPr>
-      <w:bookmarkStart w:id="34" w:name="_Toc319668043"/>
-      <w:bookmarkStart w:id="35" w:name="_Toc320784508"/>
+      <w:bookmarkStart w:id="35" w:name="_Toc319668043"/>
+      <w:bookmarkStart w:id="36" w:name="_Toc320784508"/>
       <w:r>
         <w:t>START AP c</w:t>
       </w:r>
       <w:r>
         <w:t>lient library</w:t>
       </w:r>
-      <w:bookmarkEnd w:id="34"/>
       <w:bookmarkEnd w:id="35"/>
+      <w:bookmarkEnd w:id="36"/>
     </w:p>
     <w:p>
       <w:pPr>
         <w:pStyle w:val="berschrift2"/>
       </w:pPr>
-      <w:bookmarkStart w:id="36" w:name="_Toc242777417"/>
-      <w:bookmarkStart w:id="37" w:name="_Toc319668044"/>
-      <w:bookmarkStart w:id="38" w:name="_Toc320784509"/>
+      <w:bookmarkStart w:id="37" w:name="_Toc242777417"/>
+      <w:bookmarkStart w:id="38" w:name="_Toc319668044"/>
+      <w:bookmarkStart w:id="39" w:name="_Toc320784509"/>
       <w:r>
         <w:t>Building and packing</w:t>
       </w:r>
-      <w:bookmarkEnd w:id="36"/>
       <w:bookmarkEnd w:id="37"/>
       <w:bookmarkEnd w:id="38"/>
+      <w:bookmarkEnd w:id="39"/>
     </w:p>
     <w:p>
       <w:r>
         <w:t xml:space="preserve">The easiest way to build the library is using Eclipse. A JAR file can be created by calling </w:t>
       </w:r>
-      <w:proofErr w:type="spellStart"/>
       <w:r>
         <w:rPr>
           <w:rStyle w:val="Code"/>
           <w:lang w:val="en-US"/>
         </w:rPr>
-        <w:t>mvn</w:t>
-      </w:r>
-      <w:proofErr w:type="spellEnd"/>
+        <w:t>mvn clean install</w:t>
+      </w:r>
+      <w:r>
+        <w:t xml:space="preserve"> on the command line. This produces a library that is not runable by itself but needs to be included in another application.</w:t>
+      </w:r>
+    </w:p>
+    <w:p>
+      <w:pPr>
+        <w:pStyle w:val="Box"/>
+      </w:pPr>
+      <w:r>
+        <w:t>Hint when using Eclipse: it is best to close the project in Eclipse, because otherwise Eclipse might want to refresh while the console build is in progress. After the build finished you may re-open the project Eclipse and clean it there again, because the Eclipse compiler and the Sun console compiler produce incompatible byte code for enum classes!</w:t>
+      </w:r>
+    </w:p>
+    <w:p>
+      <w:pPr>
+        <w:pStyle w:val="berschrift2"/>
+      </w:pPr>
+      <w:bookmarkStart w:id="40" w:name="_Toc319668045"/>
+      <w:bookmarkStart w:id="41" w:name="_Toc320784510"/>
+      <w:r>
+        <w:t>Using the library</w:t>
+      </w:r>
+      <w:bookmarkEnd w:id="40"/>
+      <w:bookmarkEnd w:id="41"/>
+    </w:p>
+    <w:p>
+      <w:r>
+        <w:t xml:space="preserve">The AP client requires a </w:t>
+      </w:r>
+      <w:r>
+        <w:rPr>
+          <w:rStyle w:val="Code"/>
+        </w:rPr>
+        <w:t>configServer.properties</w:t>
+      </w:r>
+      <w:r>
+        <w:t xml:space="preserve"> file to be present for key store configuration as well as a </w:t>
+      </w:r>
+      <w:r>
+        <w:rPr>
+          <w:rStyle w:val="Code"/>
+        </w:rPr>
+        <w:t>configSAML.properties</w:t>
+      </w:r>
+      <w:r>
+        <w:t xml:space="preserve"> file for SAML configuration. As the </w:t>
+      </w:r>
+      <w:r>
+        <w:rPr>
+          <w:rStyle w:val="Code"/>
+        </w:rPr>
+        <w:t>transport-start-server</w:t>
+      </w:r>
+      <w:r>
+        <w:t xml:space="preserve"> project depends on the </w:t>
+      </w:r>
+      <w:r>
+        <w:rPr>
+          <w:rStyle w:val="Code"/>
+        </w:rPr>
+        <w:t>transport-start-client library</w:t>
+      </w:r>
+      <w:r>
+        <w:t>, the client library does not ship with its own configuration files.</w:t>
+      </w:r>
+    </w:p>
+    <w:p>
+      <w:r>
+        <w:t xml:space="preserve">The WSDL file for the START AP client resides in the file </w:t>
+      </w:r>
+      <w:r>
+        <w:rPr>
+          <w:rStyle w:val="Code"/>
+        </w:rPr>
+        <w:t>src\main\resources\META-INF\AccessPointClient.xml</w:t>
+      </w:r>
+      <w:r>
+        <w:t xml:space="preserve"> and makes use of some callbacks for key store and trust store retrieval. There is no need to modify this WSDL file.</w:t>
+      </w:r>
+    </w:p>
+    <w:p>
+      <w:r>
+        <w:t>The</w:t>
+      </w:r>
+      <w:r>
+        <w:t xml:space="preserve"> </w:t>
+      </w:r>
       <w:r>
         <w:rPr>
           <w:rStyle w:val="Code"/>
           <w:lang w:val="en-US"/>
         </w:rPr>
-        <w:t xml:space="preserve"> clean install</w:t>
-      </w:r>
-      <w:r>
-        <w:t xml:space="preserve"> on the command line. This produces a library that is not </w:t>
-      </w:r>
-      <w:proofErr w:type="spellStart"/>
-      <w:r>
-        <w:t>runable</w:t>
-      </w:r>
-      <w:proofErr w:type="spellEnd"/>
-      <w:r>
-        <w:t xml:space="preserve"> by itself but needs to be included in another application.</w:t>
-      </w:r>
-    </w:p>
-    <w:p>
-      <w:pPr>
-        <w:pStyle w:val="Box"/>
-      </w:pPr>
-      <w:r>
-        <w:t xml:space="preserve">Hint when using Eclipse: it is best to close the project in Eclipse, because otherwise Eclipse might want to refresh while the console build is in progress. After the build finished you may re-open the project Eclipse and clean it there again, because the Eclipse compiler and the Sun console compiler produce incompatible byte code for </w:t>
-      </w:r>
-      <w:proofErr w:type="spellStart"/>
-      <w:r>
-        <w:t>enum</w:t>
-      </w:r>
-      <w:proofErr w:type="spellEnd"/>
-      <w:r>
-        <w:t xml:space="preserve"> classes!</w:t>
-      </w:r>
-    </w:p>
-    <w:p>
-      <w:pPr>
-        <w:pStyle w:val="berschrift2"/>
-      </w:pPr>
-      <w:bookmarkStart w:id="39" w:name="_Toc319668045"/>
-      <w:bookmarkStart w:id="40" w:name="_Toc320784510"/>
-      <w:r>
-        <w:t>Using the library</w:t>
-      </w:r>
-      <w:bookmarkEnd w:id="39"/>
-      <w:bookmarkEnd w:id="40"/>
-    </w:p>
-    <w:p>
-      <w:r>
-        <w:t xml:space="preserve">The AP client requires a </w:t>
-      </w:r>
-      <w:proofErr w:type="spellStart"/>
-      <w:r>
-        <w:rPr>
-          <w:rStyle w:val="Code"/>
-        </w:rPr>
-        <w:t>configServer.properties</w:t>
-      </w:r>
-      <w:proofErr w:type="spellEnd"/>
-      <w:r>
-        <w:t xml:space="preserve"> file to be present for key store configuration as well as a </w:t>
-      </w:r>
-      <w:proofErr w:type="spellStart"/>
-      <w:r>
-        <w:rPr>
-          <w:rStyle w:val="Code"/>
-        </w:rPr>
-        <w:t>configSAML.properties</w:t>
-      </w:r>
-      <w:proofErr w:type="spellEnd"/>
-      <w:r>
-        <w:t xml:space="preserve"> file for SAML configuration. As the </w:t>
-      </w:r>
-      <w:r>
-        <w:rPr>
-          <w:rStyle w:val="Code"/>
-        </w:rPr>
-        <w:t>transport-start-server</w:t>
-      </w:r>
-      <w:r>
-        <w:t xml:space="preserve"> project depends on the </w:t>
-      </w:r>
-      <w:r>
-        <w:rPr>
-          <w:rStyle w:val="Code"/>
-        </w:rPr>
-        <w:t>transport-start-client library</w:t>
-      </w:r>
-      <w:r>
-        <w:t>, the client library does not ship with its own configuration files.</w:t>
-      </w:r>
-    </w:p>
-    <w:p>
-      <w:r>
-        <w:lastRenderedPageBreak/>
-        <w:t xml:space="preserve">The WSDL file for the START AP client resides in the file </w:t>
-      </w:r>
-      <w:proofErr w:type="spellStart"/>
-      <w:r>
-        <w:rPr>
-          <w:rStyle w:val="Code"/>
-        </w:rPr>
-        <w:t>src</w:t>
-      </w:r>
-      <w:proofErr w:type="spellEnd"/>
-      <w:r>
-        <w:rPr>
-          <w:rStyle w:val="Code"/>
-        </w:rPr>
-        <w:t>\main\resources\META-INF\AccessPointClient.xml</w:t>
-      </w:r>
-      <w:r>
-        <w:t xml:space="preserve"> and makes use of some </w:t>
-      </w:r>
-      <w:proofErr w:type="spellStart"/>
-      <w:r>
-        <w:t>callbacks</w:t>
-      </w:r>
-      <w:proofErr w:type="spellEnd"/>
-      <w:r>
-        <w:t xml:space="preserve"> for key store and trust store retrieval. There is no need to modify this WSDL file.</w:t>
-      </w:r>
-    </w:p>
-    <w:p>
-      <w:r>
-        <w:t>The</w:t>
-      </w:r>
-      <w:r>
-        <w:t xml:space="preserve"> </w:t>
-      </w:r>
-      <w:proofErr w:type="spellStart"/>
+        <w:t>at.peppol.transport.start.client</w:t>
+      </w:r>
       <w:r>
         <w:rPr>
           <w:rStyle w:val="Code"/>
           <w:lang w:val="en-US"/>
         </w:rPr>
-        <w:t>at.peppol.transport.start.client</w:t>
+        <w:t>.</w:t>
       </w:r>
       <w:r>
         <w:rPr>
           <w:rStyle w:val="Code"/>
           <w:lang w:val="en-US"/>
         </w:rPr>
-        <w:t>.</w:t>
-      </w:r>
-      <w:r>
-        <w:rPr>
-          <w:rStyle w:val="Code"/>
-          <w:lang w:val="en-US"/>
-        </w:rPr>
         <w:t>AccessPointClient</w:t>
       </w:r>
-      <w:proofErr w:type="spellEnd"/>
       <w:r>
         <w:t xml:space="preserve"> is the main class when using the library. The class contains </w:t>
       </w:r>
@@ -8122,15 +7426,7 @@
         <w:t xml:space="preserve">sending documents to a receiving AP. </w:t>
       </w:r>
       <w:r>
-        <w:t xml:space="preserve">The class is documented using </w:t>
-      </w:r>
-      <w:proofErr w:type="spellStart"/>
-      <w:r>
-        <w:t>JavaDoc</w:t>
-      </w:r>
-      <w:proofErr w:type="spellEnd"/>
-      <w:r>
-        <w:t>.</w:t>
+        <w:t>The class is documented using JavaDoc.</w:t>
       </w:r>
       <w:r>
         <w:t xml:space="preserve"> The main method for sending document has the signature </w:t>
@@ -8161,30 +7457,14 @@
         <w:t>static</w:t>
       </w:r>
       <w:r>
-        <w:t xml:space="preserve"> </w:t>
-      </w:r>
-      <w:proofErr w:type="spellStart"/>
-      <w:r>
-        <w:t>ESuccess</w:t>
-      </w:r>
-      <w:proofErr w:type="spellEnd"/>
-      <w:r>
-        <w:t xml:space="preserve"> send (</w:t>
+        <w:t xml:space="preserve"> ESuccess send (</w:t>
       </w:r>
       <w:r>
         <w:rPr>
           <w:color w:val="646464"/>
         </w:rPr>
-        <w:t>@</w:t>
-      </w:r>
-      <w:proofErr w:type="spellStart"/>
-      <w:r>
-        <w:rPr>
-          <w:color w:val="646464"/>
-        </w:rPr>
-        <w:t>Nonnull</w:t>
-      </w:r>
-      <w:proofErr w:type="spellEnd"/>
+        <w:t>@Nonnull</w:t>
+      </w:r>
       <w:r>
         <w:t xml:space="preserve"> </w:t>
       </w:r>
@@ -8197,15 +7477,7 @@
         <w:t>final</w:t>
       </w:r>
       <w:r>
-        <w:t xml:space="preserve"> String </w:t>
-      </w:r>
-      <w:proofErr w:type="spellStart"/>
-      <w:r>
-        <w:t>sAddressURL</w:t>
-      </w:r>
-      <w:proofErr w:type="spellEnd"/>
-      <w:r>
-        <w:t>,</w:t>
+        <w:t xml:space="preserve"> String sAddressURL,</w:t>
       </w:r>
     </w:p>
     <w:p>
@@ -8220,16 +7492,8 @@
         <w:rPr>
           <w:color w:val="646464"/>
         </w:rPr>
-        <w:t>@</w:t>
-      </w:r>
-      <w:proofErr w:type="spellStart"/>
-      <w:r>
-        <w:rPr>
-          <w:color w:val="646464"/>
-        </w:rPr>
-        <w:t>Nonnull</w:t>
-      </w:r>
-      <w:proofErr w:type="spellEnd"/>
+        <w:t>@Nonnull</w:t>
+      </w:r>
       <w:r>
         <w:t xml:space="preserve"> </w:t>
       </w:r>
@@ -8242,23 +7506,7 @@
         <w:t>final</w:t>
       </w:r>
       <w:r>
-        <w:t xml:space="preserve"> </w:t>
-      </w:r>
-      <w:proofErr w:type="spellStart"/>
-      <w:r>
-        <w:t>IMessageMetadata</w:t>
-      </w:r>
-      <w:proofErr w:type="spellEnd"/>
-      <w:r>
-        <w:t xml:space="preserve"> </w:t>
-      </w:r>
-      <w:proofErr w:type="spellStart"/>
-      <w:r>
-        <w:t>aMetadata</w:t>
-      </w:r>
-      <w:proofErr w:type="spellEnd"/>
-      <w:r>
-        <w:t>,</w:t>
+        <w:t xml:space="preserve"> IMessageMetadata aMetadata,</w:t>
       </w:r>
     </w:p>
     <w:p>
@@ -8273,16 +7521,8 @@
         <w:rPr>
           <w:color w:val="646464"/>
         </w:rPr>
-        <w:t>@</w:t>
-      </w:r>
-      <w:proofErr w:type="spellStart"/>
-      <w:r>
-        <w:rPr>
-          <w:color w:val="646464"/>
-        </w:rPr>
-        <w:t>Nonnull</w:t>
-      </w:r>
-      <w:proofErr w:type="spellEnd"/>
+        <w:t>@Nonnull</w:t>
+      </w:r>
       <w:r>
         <w:t xml:space="preserve"> </w:t>
       </w:r>
@@ -8295,15 +7535,7 @@
         <w:t>final</w:t>
       </w:r>
       <w:r>
-        <w:t xml:space="preserve"> Document </w:t>
-      </w:r>
-      <w:proofErr w:type="spellStart"/>
-      <w:r>
-        <w:t>aXMLDoc</w:t>
-      </w:r>
-      <w:proofErr w:type="spellEnd"/>
-      <w:r>
-        <w:t>)</w:t>
+        <w:t xml:space="preserve"> Document aXMLDoc)</w:t>
       </w:r>
     </w:p>
     <w:p/>
@@ -8320,25 +7552,21 @@
           <w:numId w:val="25"/>
         </w:numPr>
       </w:pPr>
-      <w:proofErr w:type="spellStart"/>
       <w:r>
         <w:rPr>
           <w:rStyle w:val="Code"/>
         </w:rPr>
         <w:t>sAddressURL</w:t>
       </w:r>
-      <w:proofErr w:type="spellEnd"/>
       <w:r>
         <w:t xml:space="preserve"> is the URL of the receicing START AP. It must be determined using the </w:t>
       </w:r>
-      <w:proofErr w:type="spellStart"/>
       <w:r>
         <w:rPr>
           <w:rStyle w:val="Code"/>
         </w:rPr>
         <w:t>SMPServiceCaller</w:t>
       </w:r>
-      <w:proofErr w:type="spellEnd"/>
       <w:r>
         <w:t xml:space="preserve"> class from the smp-client-library project and must include the WebService context path (e.g. /accessPointService) but must not be the WSDL path</w:t>
       </w:r>
@@ -8351,36 +7579,30 @@
           <w:numId w:val="25"/>
         </w:numPr>
       </w:pPr>
-      <w:proofErr w:type="spellStart"/>
       <w:r>
         <w:rPr>
           <w:rStyle w:val="Code"/>
         </w:rPr>
         <w:t>aMetaData</w:t>
       </w:r>
-      <w:proofErr w:type="spellEnd"/>
       <w:r>
         <w:t xml:space="preserve"> contains the message metadata (message ID, channel ID, sender ID, receiver ID, document type ID and process ID). The default implementation class if </w:t>
       </w:r>
-      <w:proofErr w:type="spellStart"/>
       <w:r>
         <w:rPr>
           <w:rStyle w:val="Code"/>
         </w:rPr>
         <w:t>IMessageMetadata</w:t>
       </w:r>
-      <w:proofErr w:type="spellEnd"/>
       <w:r>
         <w:t xml:space="preserve"> is the class </w:t>
       </w:r>
-      <w:proofErr w:type="spellStart"/>
       <w:r>
         <w:rPr>
           <w:rStyle w:val="Code"/>
         </w:rPr>
         <w:t>at.peppol.transport.MessageMetadata</w:t>
       </w:r>
-      <w:proofErr w:type="spellEnd"/>
       <w:r>
         <w:t xml:space="preserve"> from the </w:t>
       </w:r>
@@ -8388,16 +7610,8 @@
         <w:rPr>
           <w:rStyle w:val="Code"/>
         </w:rPr>
-        <w:t>transport-</w:t>
-      </w:r>
-      <w:proofErr w:type="spellStart"/>
-      <w:r>
-        <w:rPr>
-          <w:rStyle w:val="Code"/>
-        </w:rPr>
-        <w:t>api</w:t>
-      </w:r>
-      <w:proofErr w:type="spellEnd"/>
+        <w:t>transport-api</w:t>
+      </w:r>
       <w:r>
         <w:t xml:space="preserve"> project.</w:t>
       </w:r>
@@ -8410,14 +7624,12 @@
           <w:numId w:val="25"/>
         </w:numPr>
       </w:pPr>
-      <w:proofErr w:type="spellStart"/>
       <w:r>
         <w:rPr>
           <w:rStyle w:val="Code"/>
         </w:rPr>
         <w:t>aXMLDoc</w:t>
       </w:r>
-      <w:proofErr w:type="spellEnd"/>
       <w:r>
         <w:t xml:space="preserve"> the XML document to be send. As PEPPOL can only handle XML documents this must be an instance of </w:t>
       </w:r>
@@ -8435,41 +7647,29 @@
       <w:r>
         <w:t xml:space="preserve">Return value: the returned value is either </w:t>
       </w:r>
-      <w:proofErr w:type="spellStart"/>
       <w:r>
         <w:rPr>
           <w:rStyle w:val="Code"/>
         </w:rPr>
         <w:t>ESuccess.SUCCESS</w:t>
       </w:r>
-      <w:proofErr w:type="spellEnd"/>
       <w:r>
         <w:t xml:space="preserve"> or </w:t>
       </w:r>
-      <w:proofErr w:type="spellStart"/>
       <w:r>
         <w:rPr>
           <w:rStyle w:val="Code"/>
         </w:rPr>
         <w:t>ESuccess.FAILURE</w:t>
       </w:r>
-      <w:proofErr w:type="spellEnd"/>
-      <w:r>
-        <w:t xml:space="preserve"> which are just wrappers for </w:t>
-      </w:r>
-      <w:proofErr w:type="spellStart"/>
-      <w:r>
-        <w:t>boolean</w:t>
-      </w:r>
-      <w:proofErr w:type="spellEnd"/>
-      <w:r>
-        <w:t xml:space="preserve"> values with a predefined semantics. In case of a failure, please look into the log file for details.</w:t>
+      <w:r>
+        <w:t xml:space="preserve"> which are just wrappers for boolean values with a predefined semantics. In case of a failure, please look into the log file for details.</w:t>
       </w:r>
     </w:p>
     <w:sectPr>
-      <w:headerReference w:type="default" r:id="rId20"/>
-      <w:footerReference w:type="default" r:id="rId21"/>
-      <w:footerReference w:type="first" r:id="rId22"/>
+      <w:headerReference w:type="default" r:id="rId23"/>
+      <w:footerReference w:type="default" r:id="rId24"/>
+      <w:footerReference w:type="first" r:id="rId25"/>
       <w:pgSz w:w="11906" w:h="16838" w:code="9"/>
       <w:pgMar w:top="1701" w:right="1134" w:bottom="1701" w:left="1134" w:header="709" w:footer="465" w:gutter="0"/>
       <w:cols w:space="708"/>
@@ -8481,7 +7681,7 @@
 </file>
 
 <file path=word/endnotes.xml><?xml version="1.0" encoding="utf-8"?>
-<w:endnotes xmlns:ve="http://schemas.openxmlformats.org/markup-compatibility/2006" xmlns:o="urn:schemas-microsoft-com:office:office" xmlns:r="http://schemas.openxmlformats.org/officeDocument/2006/relationships" xmlns:m="http://schemas.openxmlformats.org/officeDocument/2006/math" xmlns:v="urn:schemas-microsoft-com:vml" xmlns:wp="http://schemas.openxmlformats.org/drawingml/2006/wordprocessingDrawing" xmlns:w10="urn:schemas-microsoft-com:office:word" xmlns:w="http://schemas.openxmlformats.org/wordprocessingml/2006/main" xmlns:wne="http://schemas.microsoft.com/office/word/2006/wordml">
+<w:endnotes xmlns:wpc="http://schemas.microsoft.com/office/word/2010/wordprocessingCanvas" xmlns:mc="http://schemas.openxmlformats.org/markup-compatibility/2006" xmlns:o="urn:schemas-microsoft-com:office:office" xmlns:r="http://schemas.openxmlformats.org/officeDocument/2006/relationships" xmlns:m="http://schemas.openxmlformats.org/officeDocument/2006/math" xmlns:v="urn:schemas-microsoft-com:vml" xmlns:wp14="http://schemas.microsoft.com/office/word/2010/wordprocessingDrawing" xmlns:wp="http://schemas.openxmlformats.org/drawingml/2006/wordprocessingDrawing" xmlns:w10="urn:schemas-microsoft-com:office:word" xmlns:w="http://schemas.openxmlformats.org/wordprocessingml/2006/main" xmlns:w14="http://schemas.microsoft.com/office/word/2010/wordml" xmlns:wpg="http://schemas.microsoft.com/office/word/2010/wordprocessingGroup" xmlns:wpi="http://schemas.microsoft.com/office/word/2010/wordprocessingInk" xmlns:wne="http://schemas.microsoft.com/office/word/2006/wordml" xmlns:wps="http://schemas.microsoft.com/office/word/2010/wordprocessingShape" mc:Ignorable="w14 wp14">
   <w:endnote w:type="separator" w:id="-1">
     <w:p>
       <w:r>
@@ -8502,7 +7702,7 @@
 </file>
 
 <file path=word/footer1.xml><?xml version="1.0" encoding="utf-8"?>
-<w:ftr xmlns:ve="http://schemas.openxmlformats.org/markup-compatibility/2006" xmlns:o="urn:schemas-microsoft-com:office:office" xmlns:r="http://schemas.openxmlformats.org/officeDocument/2006/relationships" xmlns:m="http://schemas.openxmlformats.org/officeDocument/2006/math" xmlns:v="urn:schemas-microsoft-com:vml" xmlns:wp="http://schemas.openxmlformats.org/drawingml/2006/wordprocessingDrawing" xmlns:w10="urn:schemas-microsoft-com:office:word" xmlns:w="http://schemas.openxmlformats.org/wordprocessingml/2006/main" xmlns:wne="http://schemas.microsoft.com/office/word/2006/wordml">
+<w:ftr xmlns:wpc="http://schemas.microsoft.com/office/word/2010/wordprocessingCanvas" xmlns:mc="http://schemas.openxmlformats.org/markup-compatibility/2006" xmlns:o="urn:schemas-microsoft-com:office:office" xmlns:r="http://schemas.openxmlformats.org/officeDocument/2006/relationships" xmlns:m="http://schemas.openxmlformats.org/officeDocument/2006/math" xmlns:v="urn:schemas-microsoft-com:vml" xmlns:wp14="http://schemas.microsoft.com/office/word/2010/wordprocessingDrawing" xmlns:wp="http://schemas.openxmlformats.org/drawingml/2006/wordprocessingDrawing" xmlns:w10="urn:schemas-microsoft-com:office:word" xmlns:w="http://schemas.openxmlformats.org/wordprocessingml/2006/main" xmlns:w14="http://schemas.microsoft.com/office/word/2010/wordml" xmlns:wpg="http://schemas.microsoft.com/office/word/2010/wordprocessingGroup" xmlns:wpi="http://schemas.microsoft.com/office/word/2010/wordprocessingInk" xmlns:wne="http://schemas.microsoft.com/office/word/2006/wordml" xmlns:wps="http://schemas.microsoft.com/office/word/2010/wordprocessingShape" mc:Ignorable="w14 wp14">
   <w:p>
     <w:pPr>
       <w:pStyle w:val="Fuzeile"/>
@@ -8567,14 +7767,27 @@
       <w:tab/>
       <w:t xml:space="preserve">                           </w:t>
     </w:r>
-    <w:fldSimple w:instr=" PAGE   \* MERGEFORMAT ">
-      <w:r>
-        <w:rPr>
-          <w:noProof/>
-        </w:rPr>
-        <w:t>2</w:t>
-      </w:r>
-    </w:fldSimple>
+    <w:r>
+      <w:fldChar w:fldCharType="begin"/>
+    </w:r>
+    <w:r>
+      <w:instrText xml:space="preserve"> PAGE   \* MERGEFORMAT </w:instrText>
+    </w:r>
+    <w:r>
+      <w:fldChar w:fldCharType="separate"/>
+    </w:r>
+    <w:r>
+      <w:rPr>
+        <w:noProof/>
+      </w:rPr>
+      <w:t>3</w:t>
+    </w:r>
+    <w:r>
+      <w:rPr>
+        <w:noProof/>
+      </w:rPr>
+      <w:fldChar w:fldCharType="end"/>
+    </w:r>
   </w:p>
   <w:p>
     <w:pPr>
@@ -8586,7 +7799,7 @@
 </file>
 
 <file path=word/footer2.xml><?xml version="1.0" encoding="utf-8"?>
-<w:ftr xmlns:ve="http://schemas.openxmlformats.org/markup-compatibility/2006" xmlns:o="urn:schemas-microsoft-com:office:office" xmlns:r="http://schemas.openxmlformats.org/officeDocument/2006/relationships" xmlns:m="http://schemas.openxmlformats.org/officeDocument/2006/math" xmlns:v="urn:schemas-microsoft-com:vml" xmlns:wp="http://schemas.openxmlformats.org/drawingml/2006/wordprocessingDrawing" xmlns:w10="urn:schemas-microsoft-com:office:word" xmlns:w="http://schemas.openxmlformats.org/wordprocessingml/2006/main" xmlns:wne="http://schemas.microsoft.com/office/word/2006/wordml">
+<w:ftr xmlns:wpc="http://schemas.microsoft.com/office/word/2010/wordprocessingCanvas" xmlns:mc="http://schemas.openxmlformats.org/markup-compatibility/2006" xmlns:o="urn:schemas-microsoft-com:office:office" xmlns:r="http://schemas.openxmlformats.org/officeDocument/2006/relationships" xmlns:m="http://schemas.openxmlformats.org/officeDocument/2006/math" xmlns:v="urn:schemas-microsoft-com:vml" xmlns:wp14="http://schemas.microsoft.com/office/word/2010/wordprocessingDrawing" xmlns:wp="http://schemas.openxmlformats.org/drawingml/2006/wordprocessingDrawing" xmlns:w10="urn:schemas-microsoft-com:office:word" xmlns:w="http://schemas.openxmlformats.org/wordprocessingml/2006/main" xmlns:w14="http://schemas.microsoft.com/office/word/2010/wordml" xmlns:wpg="http://schemas.microsoft.com/office/word/2010/wordprocessingGroup" xmlns:wpi="http://schemas.microsoft.com/office/word/2010/wordprocessingInk" xmlns:wne="http://schemas.microsoft.com/office/word/2006/wordml" xmlns:wps="http://schemas.microsoft.com/office/word/2010/wordprocessingShape" mc:Ignorable="w14 wp14">
   <w:p>
     <w:pPr>
       <w:pStyle w:val="Fuzeile"/>
@@ -8649,7 +7862,7 @@
 </file>
 
 <file path=word/footnotes.xml><?xml version="1.0" encoding="utf-8"?>
-<w:footnotes xmlns:ve="http://schemas.openxmlformats.org/markup-compatibility/2006" xmlns:o="urn:schemas-microsoft-com:office:office" xmlns:r="http://schemas.openxmlformats.org/officeDocument/2006/relationships" xmlns:m="http://schemas.openxmlformats.org/officeDocument/2006/math" xmlns:v="urn:schemas-microsoft-com:vml" xmlns:wp="http://schemas.openxmlformats.org/drawingml/2006/wordprocessingDrawing" xmlns:w10="urn:schemas-microsoft-com:office:word" xmlns:w="http://schemas.openxmlformats.org/wordprocessingml/2006/main" xmlns:wne="http://schemas.microsoft.com/office/word/2006/wordml">
+<w:footnotes xmlns:wpc="http://schemas.microsoft.com/office/word/2010/wordprocessingCanvas" xmlns:mc="http://schemas.openxmlformats.org/markup-compatibility/2006" xmlns:o="urn:schemas-microsoft-com:office:office" xmlns:r="http://schemas.openxmlformats.org/officeDocument/2006/relationships" xmlns:m="http://schemas.openxmlformats.org/officeDocument/2006/math" xmlns:v="urn:schemas-microsoft-com:vml" xmlns:wp14="http://schemas.microsoft.com/office/word/2010/wordprocessingDrawing" xmlns:wp="http://schemas.openxmlformats.org/drawingml/2006/wordprocessingDrawing" xmlns:w10="urn:schemas-microsoft-com:office:word" xmlns:w="http://schemas.openxmlformats.org/wordprocessingml/2006/main" xmlns:w14="http://schemas.microsoft.com/office/word/2010/wordml" xmlns:wpg="http://schemas.microsoft.com/office/word/2010/wordprocessingGroup" xmlns:wpi="http://schemas.microsoft.com/office/word/2010/wordprocessingInk" xmlns:wne="http://schemas.microsoft.com/office/word/2006/wordml" xmlns:wps="http://schemas.microsoft.com/office/word/2010/wordprocessingShape" mc:Ignorable="w14 wp14">
   <w:footnote w:type="separator" w:id="-1">
     <w:p>
       <w:r>
@@ -8700,7 +7913,7 @@
 </file>
 
 <file path=word/header1.xml><?xml version="1.0" encoding="utf-8"?>
-<w:hdr xmlns:ve="http://schemas.openxmlformats.org/markup-compatibility/2006" xmlns:o="urn:schemas-microsoft-com:office:office" xmlns:r="http://schemas.openxmlformats.org/officeDocument/2006/relationships" xmlns:m="http://schemas.openxmlformats.org/officeDocument/2006/math" xmlns:v="urn:schemas-microsoft-com:vml" xmlns:wp="http://schemas.openxmlformats.org/drawingml/2006/wordprocessingDrawing" xmlns:w10="urn:schemas-microsoft-com:office:word" xmlns:w="http://schemas.openxmlformats.org/wordprocessingml/2006/main" xmlns:wne="http://schemas.microsoft.com/office/word/2006/wordml">
+<w:hdr xmlns:wpc="http://schemas.microsoft.com/office/word/2010/wordprocessingCanvas" xmlns:mc="http://schemas.openxmlformats.org/markup-compatibility/2006" xmlns:o="urn:schemas-microsoft-com:office:office" xmlns:r="http://schemas.openxmlformats.org/officeDocument/2006/relationships" xmlns:m="http://schemas.openxmlformats.org/officeDocument/2006/math" xmlns:v="urn:schemas-microsoft-com:vml" xmlns:wp14="http://schemas.microsoft.com/office/word/2010/wordprocessingDrawing" xmlns:wp="http://schemas.openxmlformats.org/drawingml/2006/wordprocessingDrawing" xmlns:w10="urn:schemas-microsoft-com:office:word" xmlns:w="http://schemas.openxmlformats.org/wordprocessingml/2006/main" xmlns:w14="http://schemas.microsoft.com/office/word/2010/wordml" xmlns:wpg="http://schemas.microsoft.com/office/word/2010/wordprocessingGroup" xmlns:wpi="http://schemas.microsoft.com/office/word/2010/wordprocessingInk" xmlns:wne="http://schemas.microsoft.com/office/word/2006/wordml" xmlns:wps="http://schemas.microsoft.com/office/word/2010/wordprocessingShape" mc:Ignorable="w14 wp14">
   <w:p>
     <w:pPr>
       <w:pStyle w:val="Kopfzeile"/>
@@ -8796,7 +8009,7 @@
 </file>
 
 <file path=word/numbering.xml><?xml version="1.0" encoding="utf-8"?>
-<w:numbering xmlns:ve="http://schemas.openxmlformats.org/markup-compatibility/2006" xmlns:o="urn:schemas-microsoft-com:office:office" xmlns:r="http://schemas.openxmlformats.org/officeDocument/2006/relationships" xmlns:m="http://schemas.openxmlformats.org/officeDocument/2006/math" xmlns:v="urn:schemas-microsoft-com:vml" xmlns:wp="http://schemas.openxmlformats.org/drawingml/2006/wordprocessingDrawing" xmlns:w10="urn:schemas-microsoft-com:office:word" xmlns:w="http://schemas.openxmlformats.org/wordprocessingml/2006/main" xmlns:wne="http://schemas.microsoft.com/office/word/2006/wordml">
+<w:numbering xmlns:wpc="http://schemas.microsoft.com/office/word/2010/wordprocessingCanvas" xmlns:mc="http://schemas.openxmlformats.org/markup-compatibility/2006" xmlns:o="urn:schemas-microsoft-com:office:office" xmlns:r="http://schemas.openxmlformats.org/officeDocument/2006/relationships" xmlns:m="http://schemas.openxmlformats.org/officeDocument/2006/math" xmlns:v="urn:schemas-microsoft-com:vml" xmlns:wp14="http://schemas.microsoft.com/office/word/2010/wordprocessingDrawing" xmlns:wp="http://schemas.openxmlformats.org/drawingml/2006/wordprocessingDrawing" xmlns:w10="urn:schemas-microsoft-com:office:word" xmlns:w="http://schemas.openxmlformats.org/wordprocessingml/2006/main" xmlns:w14="http://schemas.microsoft.com/office/word/2010/wordml" xmlns:wpg="http://schemas.microsoft.com/office/word/2010/wordprocessingGroup" xmlns:wpi="http://schemas.microsoft.com/office/word/2010/wordprocessingInk" xmlns:wne="http://schemas.microsoft.com/office/word/2006/wordml" xmlns:wps="http://schemas.microsoft.com/office/word/2010/wordprocessingShape" mc:Ignorable="w14 wp14">
   <w:numPicBullet w:numPicBulletId="0">
     <w:pict>
       <v:shapetype id="_x0000_t75" coordsize="21600,21600" o:spt="75" o:preferrelative="t" path="m@4@5l@4@11@9@11@9@5xe" filled="f" stroked="f">
@@ -8818,14 +8031,14 @@
         <v:path o:extrusionok="f" gradientshapeok="t" o:connecttype="rect"/>
         <o:lock v:ext="edit" aspectratio="t"/>
       </v:shapetype>
-      <v:shape id="_x0000_i1293" type="#_x0000_t75" style="width:310.55pt;height:276.75pt" o:bullet="t">
+      <v:shape id="_x0000_i1028" type="#_x0000_t75" style="width:310.55pt;height:276.75pt" o:bullet="t">
         <v:imagedata r:id="rId1" o:title="artD4DD"/>
       </v:shape>
     </w:pict>
   </w:numPicBullet>
   <w:numPicBullet w:numPicBulletId="1">
     <w:pict>
-      <v:shape id="_x0000_i1294" type="#_x0000_t75" style="width:157.15pt;height:276.75pt" o:bullet="t">
+      <v:shape id="_x0000_i1029" type="#_x0000_t75" style="width:157.15pt;height:276.75pt" o:bullet="t">
         <v:imagedata r:id="rId2" o:title="art81E6"/>
       </v:shape>
     </w:pict>
@@ -11912,7 +11125,7 @@
 </file>
 
 <file path=word/styles.xml><?xml version="1.0" encoding="utf-8"?>
-<w:styles xmlns:r="http://schemas.openxmlformats.org/officeDocument/2006/relationships" xmlns:w="http://schemas.openxmlformats.org/wordprocessingml/2006/main">
+<w:styles xmlns:mc="http://schemas.openxmlformats.org/markup-compatibility/2006" xmlns:r="http://schemas.openxmlformats.org/officeDocument/2006/relationships" xmlns:w="http://schemas.openxmlformats.org/wordprocessingml/2006/main" xmlns:w14="http://schemas.microsoft.com/office/word/2010/wordml" mc:Ignorable="w14">
   <w:docDefaults>
     <w:rPrDefault>
       <w:rPr>
@@ -12299,6 +11512,7 @@
   <w:style w:type="character" w:default="1" w:styleId="Absatz-Standardschriftart">
     <w:name w:val="Default Paragraph Font"/>
     <w:uiPriority w:val="1"/>
+    <w:semiHidden/>
     <w:unhideWhenUsed/>
   </w:style>
   <w:style w:type="table" w:default="1" w:styleId="NormaleTabelle">
@@ -12306,7 +11520,6 @@
     <w:uiPriority w:val="99"/>
     <w:semiHidden/>
     <w:unhideWhenUsed/>
-    <w:qFormat/>
     <w:tblPr>
       <w:tblInd w:w="0" w:type="dxa"/>
       <w:tblCellMar>
@@ -12751,7 +11964,7 @@
       <w:lang w:val="en-GB" w:eastAsia="en-US" w:bidi="ar-SA"/>
     </w:rPr>
   </w:style>
-  <w:style w:type="table" w:styleId="Tabellengitternetz">
+  <w:style w:type="table" w:styleId="Tabellenraster">
     <w:name w:val="Table Grid"/>
     <w:basedOn w:val="NormaleTabelle"/>
     <w:uiPriority w:val="99"/>
@@ -13609,11 +12822,11 @@
       <w:lang w:val="en-GB" w:eastAsia="en-US"/>
     </w:rPr>
   </w:style>
-  <w:style w:type="paragraph" w:styleId="Anfhrungszeichen">
+  <w:style w:type="paragraph" w:styleId="Zitat">
     <w:name w:val="Quote"/>
     <w:basedOn w:val="Standard"/>
     <w:next w:val="Standard"/>
-    <w:link w:val="AnfhrungszeichenZchn"/>
+    <w:link w:val="ZitatZchn"/>
     <w:uiPriority w:val="29"/>
     <w:qFormat/>
     <w:rsid w:val="00457119"/>
@@ -13625,10 +12838,10 @@
       <w:lang w:eastAsia="en-US"/>
     </w:rPr>
   </w:style>
-  <w:style w:type="character" w:customStyle="1" w:styleId="AnfhrungszeichenZchn">
-    <w:name w:val="Anführungszeichen Zchn"/>
+  <w:style w:type="character" w:customStyle="1" w:styleId="ZitatZchn">
+    <w:name w:val="Zitat Zchn"/>
     <w:basedOn w:val="Absatz-Standardschriftart"/>
-    <w:link w:val="Anfhrungszeichen"/>
+    <w:link w:val="Zitat"/>
     <w:uiPriority w:val="29"/>
     <w:rsid w:val="00457119"/>
     <w:rPr>
@@ -13639,11 +12852,11 @@
       <w:lang w:val="en-GB" w:eastAsia="en-US"/>
     </w:rPr>
   </w:style>
-  <w:style w:type="paragraph" w:styleId="IntensivesAnfhrungszeichen">
+  <w:style w:type="paragraph" w:styleId="IntensivesZitat">
     <w:name w:val="Intense Quote"/>
     <w:basedOn w:val="Standard"/>
     <w:next w:val="Standard"/>
-    <w:link w:val="IntensivesAnfhrungszeichenZchn"/>
+    <w:link w:val="IntensivesZitatZchn"/>
     <w:uiPriority w:val="30"/>
     <w:qFormat/>
     <w:rsid w:val="00457119"/>
@@ -13664,10 +12877,10 @@
       <w:lang w:eastAsia="en-US"/>
     </w:rPr>
   </w:style>
-  <w:style w:type="character" w:customStyle="1" w:styleId="IntensivesAnfhrungszeichenZchn">
-    <w:name w:val="Intensives Anführungszeichen Zchn"/>
+  <w:style w:type="character" w:customStyle="1" w:styleId="IntensivesZitatZchn">
+    <w:name w:val="Intensives Zitat Zchn"/>
     <w:basedOn w:val="Absatz-Standardschriftart"/>
-    <w:link w:val="IntensivesAnfhrungszeichen"/>
+    <w:link w:val="IntensivesZitat"/>
     <w:uiPriority w:val="30"/>
     <w:rsid w:val="00457119"/>
     <w:rPr>
@@ -14121,8 +13334,8 @@
       </w:tcPr>
     </w:tblStylePr>
   </w:style>
-  <w:style w:type="table" w:customStyle="1" w:styleId="MittlereSchattierung1-Akzent1">
-    <w:name w:val="Medium Shading 1 Accent 1"/>
+  <w:style w:type="table" w:customStyle="1" w:styleId="MittlereSchattierung1-Akzent11">
+    <w:name w:val="Mittlere Schattierung 1 - Akzent 11"/>
     <w:basedOn w:val="NormaleTabelle"/>
     <w:uiPriority w:val="63"/>
     <w:rsid w:val="002C1B1E"/>
@@ -14705,7 +13918,7 @@
 </file>
 
 <file path=customXml/itemProps1.xml><?xml version="1.0" encoding="utf-8"?>
-<ds:datastoreItem xmlns:ds="http://schemas.openxmlformats.org/officeDocument/2006/customXml" ds:itemID="{654F0FE3-C343-49A4-BF1E-C8A59225754C}">
+<ds:datastoreItem xmlns:ds="http://schemas.openxmlformats.org/officeDocument/2006/customXml" ds:itemID="{16255209-1A4F-47E5-97A2-5157AC150A65}">
   <ds:schemaRefs>
     <ds:schemaRef ds:uri="http://schemas.openxmlformats.org/officeDocument/2006/bibliography"/>
   </ds:schemaRefs>

</xml_diff>

<commit_message>
Added feedback from Maventa
</commit_message>
<xml_diff>
--- a/docs/v2.2.1/ICT-Transport-Silicone_START_Developer_Guide-221.docx
+++ b/docs/v2.2.1/ICT-Transport-Silicone_START_Developer_Guide-221.docx
@@ -1445,6 +1445,12 @@
                 <w:rFonts w:cs="Arial"/>
               </w:rPr>
             </w:pPr>
+            <w:r>
+              <w:rPr>
+                <w:rFonts w:cs="Arial"/>
+              </w:rPr>
+              <w:t>2.2.1</w:t>
+            </w:r>
           </w:p>
         </w:tc>
         <w:tc>
@@ -1463,6 +1469,12 @@
                 <w:rFonts w:cs="Arial"/>
               </w:rPr>
             </w:pPr>
+            <w:r>
+              <w:rPr>
+                <w:rFonts w:cs="Arial"/>
+              </w:rPr>
+              <w:t>2012-04-03</w:t>
+            </w:r>
           </w:p>
         </w:tc>
         <w:tc>
@@ -1481,6 +1493,12 @@
                 <w:rFonts w:cs="Arial"/>
               </w:rPr>
             </w:pPr>
+            <w:r>
+              <w:rPr>
+                <w:rFonts w:cs="Arial"/>
+              </w:rPr>
+              <w:t>PH</w:t>
+            </w:r>
           </w:p>
         </w:tc>
         <w:tc>
@@ -1505,6 +1523,12 @@
                 <w:rFonts w:cs="Arial"/>
               </w:rPr>
             </w:pPr>
+            <w:r>
+              <w:rPr>
+                <w:rFonts w:cs="Arial"/>
+              </w:rPr>
+              <w:t>BRZ</w:t>
+            </w:r>
           </w:p>
         </w:tc>
         <w:tc>
@@ -1529,6 +1553,20 @@
                 <w:rFonts w:cs="Arial"/>
               </w:rPr>
             </w:pPr>
+            <w:r>
+              <w:rPr>
+                <w:rFonts w:cs="Arial"/>
+              </w:rPr>
+              <w:t xml:space="preserve">Integrated feedback from </w:t>
+            </w:r>
+            <w:proofErr w:type="spellStart"/>
+            <w:r>
+              <w:rPr>
+                <w:rFonts w:cs="Arial"/>
+              </w:rPr>
+              <w:t>Maventa</w:t>
+            </w:r>
+            <w:proofErr w:type="spellEnd"/>
           </w:p>
         </w:tc>
       </w:tr>
@@ -2011,7 +2049,6 @@
           <w:szCs w:val="32"/>
           <w:lang w:val="nb-NO"/>
         </w:rPr>
-        <w:lastRenderedPageBreak/>
         <w:t>Contributors</w:t>
       </w:r>
       <w:bookmarkEnd w:id="0"/>
@@ -2097,6 +2134,22 @@
           <w:lang w:val="nb-NO"/>
         </w:rPr>
       </w:pPr>
+      <w:r>
+        <w:rPr>
+          <w:rFonts w:cs="Arial"/>
+          <w:lang w:val="nb-NO"/>
+        </w:rPr>
+        <w:t>Maventa</w:t>
+      </w:r>
+    </w:p>
+    <w:p>
+      <w:pPr>
+        <w:spacing w:after="200" w:line="276" w:lineRule="auto"/>
+        <w:rPr>
+          <w:rFonts w:cs="Arial"/>
+          <w:lang w:val="nb-NO"/>
+        </w:rPr>
+      </w:pPr>
     </w:p>
     <w:p>
       <w:pPr>
@@ -2150,6 +2203,35 @@
       </w:r>
     </w:p>
     <w:p>
+      <w:r>
+        <w:t xml:space="preserve">RC: </w:t>
+      </w:r>
+      <w:proofErr w:type="spellStart"/>
+      <w:r>
+        <w:t>Risto</w:t>
+      </w:r>
+      <w:proofErr w:type="spellEnd"/>
+      <w:r>
+        <w:t xml:space="preserve"> </w:t>
+      </w:r>
+      <w:proofErr w:type="spellStart"/>
+      <w:r>
+        <w:t>Collanus</w:t>
+      </w:r>
+      <w:proofErr w:type="spellEnd"/>
+      <w:r>
+        <w:t xml:space="preserve"> (</w:t>
+      </w:r>
+      <w:proofErr w:type="spellStart"/>
+      <w:r>
+        <w:t>Maventa</w:t>
+      </w:r>
+      <w:proofErr w:type="spellEnd"/>
+      <w:r>
+        <w:t>)</w:t>
+      </w:r>
+    </w:p>
+    <w:p>
       <w:pPr>
         <w:rPr>
           <w:noProof/>
@@ -2224,7 +2306,7 @@
       <w:r>
         <w:fldChar w:fldCharType="separate"/>
       </w:r>
-      <w:hyperlink w:anchor="_Toc321147400" w:history="1">
+      <w:hyperlink w:anchor="_Toc321220574" w:history="1">
         <w:r>
           <w:rPr>
             <w:rStyle w:val="Hyperlink"/>
@@ -2263,7 +2345,7 @@
           <w:rPr>
             <w:webHidden/>
           </w:rPr>
-          <w:instrText xml:space="preserve"> PAGEREF _Toc321147400 \h </w:instrText>
+          <w:instrText xml:space="preserve"> PAGEREF _Toc321220574 \h </w:instrText>
         </w:r>
         <w:r>
           <w:rPr>
@@ -2300,7 +2382,7 @@
           <w:lang w:val="de-AT" w:eastAsia="de-AT"/>
         </w:rPr>
       </w:pPr>
-      <w:hyperlink w:anchor="_Toc321147401" w:history="1">
+      <w:hyperlink w:anchor="_Toc321220575" w:history="1">
         <w:r>
           <w:rPr>
             <w:rStyle w:val="Hyperlink"/>
@@ -2340,7 +2422,7 @@
           <w:rPr>
             <w:webHidden/>
           </w:rPr>
-          <w:instrText xml:space="preserve"> PAGEREF _Toc321147401 \h </w:instrText>
+          <w:instrText xml:space="preserve"> PAGEREF _Toc321220575 \h </w:instrText>
         </w:r>
         <w:r>
           <w:rPr>
@@ -2377,7 +2459,7 @@
           <w:lang w:val="de-AT" w:eastAsia="de-AT"/>
         </w:rPr>
       </w:pPr>
-      <w:hyperlink w:anchor="_Toc321147402" w:history="1">
+      <w:hyperlink w:anchor="_Toc321220576" w:history="1">
         <w:r>
           <w:rPr>
             <w:rStyle w:val="Hyperlink"/>
@@ -2417,7 +2499,7 @@
           <w:rPr>
             <w:webHidden/>
           </w:rPr>
-          <w:instrText xml:space="preserve"> PAGEREF _Toc321147402 \h </w:instrText>
+          <w:instrText xml:space="preserve"> PAGEREF _Toc321220576 \h </w:instrText>
         </w:r>
         <w:r>
           <w:rPr>
@@ -2455,7 +2537,7 @@
           <w:lang w:val="de-AT" w:eastAsia="de-AT" w:bidi="ar-SA"/>
         </w:rPr>
       </w:pPr>
-      <w:hyperlink w:anchor="_Toc321147403" w:history="1">
+      <w:hyperlink w:anchor="_Toc321220577" w:history="1">
         <w:r>
           <w:rPr>
             <w:rStyle w:val="Hyperlink"/>
@@ -2494,7 +2576,7 @@
           <w:rPr>
             <w:webHidden/>
           </w:rPr>
-          <w:instrText xml:space="preserve"> PAGEREF _Toc321147403 \h </w:instrText>
+          <w:instrText xml:space="preserve"> PAGEREF _Toc321220577 \h </w:instrText>
         </w:r>
         <w:r>
           <w:rPr>
@@ -2531,7 +2613,7 @@
           <w:lang w:val="de-AT" w:eastAsia="de-AT"/>
         </w:rPr>
       </w:pPr>
-      <w:hyperlink w:anchor="_Toc321147404" w:history="1">
+      <w:hyperlink w:anchor="_Toc321220578" w:history="1">
         <w:r>
           <w:rPr>
             <w:rStyle w:val="Hyperlink"/>
@@ -2571,7 +2653,7 @@
           <w:rPr>
             <w:webHidden/>
           </w:rPr>
-          <w:instrText xml:space="preserve"> PAGEREF _Toc321147404 \h </w:instrText>
+          <w:instrText xml:space="preserve"> PAGEREF _Toc321220578 \h </w:instrText>
         </w:r>
         <w:r>
           <w:rPr>
@@ -2608,7 +2690,7 @@
           <w:lang w:val="de-AT" w:eastAsia="de-AT"/>
         </w:rPr>
       </w:pPr>
-      <w:hyperlink w:anchor="_Toc321147405" w:history="1">
+      <w:hyperlink w:anchor="_Toc321220579" w:history="1">
         <w:r>
           <w:rPr>
             <w:rStyle w:val="Hyperlink"/>
@@ -2648,7 +2730,7 @@
           <w:rPr>
             <w:webHidden/>
           </w:rPr>
-          <w:instrText xml:space="preserve"> PAGEREF _Toc321147405 \h </w:instrText>
+          <w:instrText xml:space="preserve"> PAGEREF _Toc321220579 \h </w:instrText>
         </w:r>
         <w:r>
           <w:rPr>
@@ -2686,7 +2768,7 @@
           <w:lang w:val="de-AT" w:eastAsia="de-AT" w:bidi="ar-SA"/>
         </w:rPr>
       </w:pPr>
-      <w:hyperlink w:anchor="_Toc321147406" w:history="1">
+      <w:hyperlink w:anchor="_Toc321220580" w:history="1">
         <w:r>
           <w:rPr>
             <w:rStyle w:val="Hyperlink"/>
@@ -2725,7 +2807,7 @@
           <w:rPr>
             <w:webHidden/>
           </w:rPr>
-          <w:instrText xml:space="preserve"> PAGEREF _Toc321147406 \h </w:instrText>
+          <w:instrText xml:space="preserve"> PAGEREF _Toc321220580 \h </w:instrText>
         </w:r>
         <w:r>
           <w:rPr>
@@ -2762,7 +2844,7 @@
           <w:lang w:val="de-AT" w:eastAsia="de-AT"/>
         </w:rPr>
       </w:pPr>
-      <w:hyperlink w:anchor="_Toc321147407" w:history="1">
+      <w:hyperlink w:anchor="_Toc321220581" w:history="1">
         <w:r>
           <w:rPr>
             <w:rStyle w:val="Hyperlink"/>
@@ -2802,7 +2884,7 @@
           <w:rPr>
             <w:webHidden/>
           </w:rPr>
-          <w:instrText xml:space="preserve"> PAGEREF _Toc321147407 \h </w:instrText>
+          <w:instrText xml:space="preserve"> PAGEREF _Toc321220581 \h </w:instrText>
         </w:r>
         <w:r>
           <w:rPr>
@@ -2839,7 +2921,7 @@
           <w:lang w:val="de-AT" w:eastAsia="de-AT"/>
         </w:rPr>
       </w:pPr>
-      <w:hyperlink w:anchor="_Toc321147408" w:history="1">
+      <w:hyperlink w:anchor="_Toc321220582" w:history="1">
         <w:r>
           <w:rPr>
             <w:rStyle w:val="Hyperlink"/>
@@ -2879,7 +2961,7 @@
           <w:rPr>
             <w:webHidden/>
           </w:rPr>
-          <w:instrText xml:space="preserve"> PAGEREF _Toc321147408 \h </w:instrText>
+          <w:instrText xml:space="preserve"> PAGEREF _Toc321220582 \h </w:instrText>
         </w:r>
         <w:r>
           <w:rPr>
@@ -2916,7 +2998,7 @@
           <w:lang w:val="de-AT" w:eastAsia="de-AT"/>
         </w:rPr>
       </w:pPr>
-      <w:hyperlink w:anchor="_Toc321147409" w:history="1">
+      <w:hyperlink w:anchor="_Toc321220583" w:history="1">
         <w:r>
           <w:rPr>
             <w:rStyle w:val="Hyperlink"/>
@@ -2956,7 +3038,7 @@
           <w:rPr>
             <w:webHidden/>
           </w:rPr>
-          <w:instrText xml:space="preserve"> PAGEREF _Toc321147409 \h </w:instrText>
+          <w:instrText xml:space="preserve"> PAGEREF _Toc321220583 \h </w:instrText>
         </w:r>
         <w:r>
           <w:rPr>
@@ -2994,7 +3076,7 @@
           <w:lang w:val="de-AT" w:eastAsia="de-AT" w:bidi="ar-SA"/>
         </w:rPr>
       </w:pPr>
-      <w:hyperlink w:anchor="_Toc321147410" w:history="1">
+      <w:hyperlink w:anchor="_Toc321220584" w:history="1">
         <w:r>
           <w:rPr>
             <w:rStyle w:val="Hyperlink"/>
@@ -3033,7 +3115,7 @@
           <w:rPr>
             <w:webHidden/>
           </w:rPr>
-          <w:instrText xml:space="preserve"> PAGEREF _Toc321147410 \h </w:instrText>
+          <w:instrText xml:space="preserve"> PAGEREF _Toc321220584 \h </w:instrText>
         </w:r>
         <w:r>
           <w:rPr>
@@ -3070,7 +3152,7 @@
           <w:lang w:val="de-AT" w:eastAsia="de-AT"/>
         </w:rPr>
       </w:pPr>
-      <w:hyperlink w:anchor="_Toc321147411" w:history="1">
+      <w:hyperlink w:anchor="_Toc321220585" w:history="1">
         <w:r>
           <w:rPr>
             <w:rStyle w:val="Hyperlink"/>
@@ -3110,7 +3192,7 @@
           <w:rPr>
             <w:webHidden/>
           </w:rPr>
-          <w:instrText xml:space="preserve"> PAGEREF _Toc321147411 \h </w:instrText>
+          <w:instrText xml:space="preserve"> PAGEREF _Toc321220585 \h </w:instrText>
         </w:r>
         <w:r>
           <w:rPr>
@@ -3147,7 +3229,7 @@
           <w:lang w:val="de-AT" w:eastAsia="de-AT"/>
         </w:rPr>
       </w:pPr>
-      <w:hyperlink w:anchor="_Toc321147412" w:history="1">
+      <w:hyperlink w:anchor="_Toc321220586" w:history="1">
         <w:r>
           <w:rPr>
             <w:rStyle w:val="Hyperlink"/>
@@ -3187,7 +3269,7 @@
           <w:rPr>
             <w:webHidden/>
           </w:rPr>
-          <w:instrText xml:space="preserve"> PAGEREF _Toc321147412 \h </w:instrText>
+          <w:instrText xml:space="preserve"> PAGEREF _Toc321220586 \h </w:instrText>
         </w:r>
         <w:r>
           <w:rPr>
@@ -3224,7 +3306,7 @@
           <w:lang w:val="de-AT" w:eastAsia="de-AT"/>
         </w:rPr>
       </w:pPr>
-      <w:hyperlink w:anchor="_Toc321147413" w:history="1">
+      <w:hyperlink w:anchor="_Toc321220587" w:history="1">
         <w:r>
           <w:rPr>
             <w:rStyle w:val="Hyperlink"/>
@@ -3264,7 +3346,7 @@
           <w:rPr>
             <w:webHidden/>
           </w:rPr>
-          <w:instrText xml:space="preserve"> PAGEREF _Toc321147413 \h </w:instrText>
+          <w:instrText xml:space="preserve"> PAGEREF _Toc321220587 \h </w:instrText>
         </w:r>
         <w:r>
           <w:rPr>
@@ -3302,7 +3384,7 @@
           <w:lang w:val="de-AT" w:eastAsia="de-AT" w:bidi="ar-SA"/>
         </w:rPr>
       </w:pPr>
-      <w:hyperlink w:anchor="_Toc321147414" w:history="1">
+      <w:hyperlink w:anchor="_Toc321220588" w:history="1">
         <w:r>
           <w:rPr>
             <w:rStyle w:val="Hyperlink"/>
@@ -3341,7 +3423,7 @@
           <w:rPr>
             <w:webHidden/>
           </w:rPr>
-          <w:instrText xml:space="preserve"> PAGEREF _Toc321147414 \h </w:instrText>
+          <w:instrText xml:space="preserve"> PAGEREF _Toc321220588 \h </w:instrText>
         </w:r>
         <w:r>
           <w:rPr>
@@ -3378,7 +3460,7 @@
           <w:lang w:val="de-AT" w:eastAsia="de-AT"/>
         </w:rPr>
       </w:pPr>
-      <w:hyperlink w:anchor="_Toc321147415" w:history="1">
+      <w:hyperlink w:anchor="_Toc321220589" w:history="1">
         <w:r>
           <w:rPr>
             <w:rStyle w:val="Hyperlink"/>
@@ -3418,7 +3500,7 @@
           <w:rPr>
             <w:webHidden/>
           </w:rPr>
-          <w:instrText xml:space="preserve"> PAGEREF _Toc321147415 \h </w:instrText>
+          <w:instrText xml:space="preserve"> PAGEREF _Toc321220589 \h </w:instrText>
         </w:r>
         <w:r>
           <w:rPr>
@@ -3455,7 +3537,7 @@
           <w:lang w:val="de-AT" w:eastAsia="de-AT"/>
         </w:rPr>
       </w:pPr>
-      <w:hyperlink w:anchor="_Toc321147416" w:history="1">
+      <w:hyperlink w:anchor="_Toc321220590" w:history="1">
         <w:r>
           <w:rPr>
             <w:rStyle w:val="Hyperlink"/>
@@ -3495,7 +3577,7 @@
           <w:rPr>
             <w:webHidden/>
           </w:rPr>
-          <w:instrText xml:space="preserve"> PAGEREF _Toc321147416 \h </w:instrText>
+          <w:instrText xml:space="preserve"> PAGEREF _Toc321220590 \h </w:instrText>
         </w:r>
         <w:r>
           <w:rPr>
@@ -3543,30 +3625,32 @@
           <w:lang w:bidi="ne-NP"/>
         </w:rPr>
       </w:pPr>
+      <w:bookmarkStart w:id="4" w:name="_GoBack"/>
+      <w:bookmarkEnd w:id="4"/>
       <w:r>
         <w:rPr>
           <w:lang w:bidi="ne-NP"/>
         </w:rPr>
         <w:br w:type="page"/>
       </w:r>
-      <w:bookmarkStart w:id="4" w:name="_Toc321147400"/>
+      <w:bookmarkStart w:id="5" w:name="_Toc321220574"/>
       <w:r>
         <w:rPr>
           <w:lang w:bidi="ne-NP"/>
         </w:rPr>
         <w:t>Introduction</w:t>
       </w:r>
-      <w:bookmarkEnd w:id="4"/>
+      <w:bookmarkEnd w:id="5"/>
     </w:p>
     <w:p>
       <w:pPr>
         <w:pStyle w:val="berschrift2"/>
       </w:pPr>
-      <w:bookmarkStart w:id="5" w:name="_Toc321147401"/>
+      <w:bookmarkStart w:id="6" w:name="_Toc321220575"/>
       <w:r>
         <w:t>Objective and Scope</w:t>
       </w:r>
-      <w:bookmarkEnd w:id="5"/>
+      <w:bookmarkEnd w:id="6"/>
     </w:p>
     <w:p>
       <w:r>
@@ -3662,15 +3746,16 @@
       </w:r>
       <w:proofErr w:type="spellEnd"/>
       <w:r>
-        <w:t>-silic</w:t>
-      </w:r>
-      <w:bookmarkStart w:id="6" w:name="_GoBack"/>
-      <w:bookmarkEnd w:id="6"/>
-      <w:r>
-        <w:t>one v2.2.1</w:t>
-      </w:r>
-      <w:r>
-        <w:t xml:space="preserve"> to be found at </w:t>
+        <w:t>-silicone v2.2.1</w:t>
+      </w:r>
+      <w:r>
+        <w:t xml:space="preserve"> </w:t>
+      </w:r>
+      <w:r>
+        <w:t>that can be</w:t>
+      </w:r>
+      <w:r>
+        <w:t xml:space="preserve"> found at </w:t>
       </w:r>
       <w:hyperlink r:id="rId13" w:history="1">
         <w:r>
@@ -3714,7 +3799,7 @@
       <w:pPr>
         <w:pStyle w:val="berschrift2"/>
       </w:pPr>
-      <w:bookmarkStart w:id="7" w:name="_Toc321147402"/>
+      <w:bookmarkStart w:id="7" w:name="_Toc321220576"/>
       <w:r>
         <w:t>Audience</w:t>
       </w:r>
@@ -3922,7 +4007,7 @@
       </w:pPr>
       <w:bookmarkStart w:id="8" w:name="_Toc242777409"/>
       <w:bookmarkStart w:id="9" w:name="_Toc319668026"/>
-      <w:bookmarkStart w:id="10" w:name="_Toc321147403"/>
+      <w:bookmarkStart w:id="10" w:name="_Toc321220577"/>
       <w:r>
         <w:t>Prerequisites</w:t>
       </w:r>
@@ -3936,7 +4021,7 @@
       </w:pPr>
       <w:bookmarkStart w:id="11" w:name="_Toc242777410"/>
       <w:bookmarkStart w:id="12" w:name="_Toc319668027"/>
-      <w:bookmarkStart w:id="13" w:name="_Toc321147404"/>
+      <w:bookmarkStart w:id="13" w:name="_Toc321220578"/>
       <w:r>
         <w:t>Environment</w:t>
       </w:r>
@@ -4127,7 +4212,7 @@
       </w:pPr>
       <w:bookmarkStart w:id="14" w:name="_Toc242777411"/>
       <w:bookmarkStart w:id="15" w:name="_Toc319668028"/>
-      <w:bookmarkStart w:id="16" w:name="_Toc321147405"/>
+      <w:bookmarkStart w:id="16" w:name="_Toc321220579"/>
       <w:r>
         <w:t>Resources and libraries</w:t>
       </w:r>
@@ -4570,7 +4655,7 @@
       <w:pPr>
         <w:pStyle w:val="berschrift1"/>
       </w:pPr>
-      <w:bookmarkStart w:id="20" w:name="_Toc321147406"/>
+      <w:bookmarkStart w:id="20" w:name="_Toc321220580"/>
       <w:r>
         <w:t>Getting and Compiling the Source Code</w:t>
       </w:r>
@@ -4582,7 +4667,7 @@
         <w:pStyle w:val="berschrift2"/>
       </w:pPr>
       <w:bookmarkStart w:id="21" w:name="_Toc319668032"/>
-      <w:bookmarkStart w:id="22" w:name="_Toc321147407"/>
+      <w:bookmarkStart w:id="22" w:name="_Toc321220581"/>
       <w:r>
         <w:t>General</w:t>
       </w:r>
@@ -4598,7 +4683,7 @@
       <w:pPr>
         <w:pStyle w:val="berschrift2"/>
       </w:pPr>
-      <w:bookmarkStart w:id="23" w:name="_Toc321147408"/>
+      <w:bookmarkStart w:id="23" w:name="_Toc321220582"/>
       <w:proofErr w:type="gramStart"/>
       <w:r>
         <w:t>transport-start-server</w:t>
@@ -4793,7 +4878,7 @@
         <w:pStyle w:val="berschrift2"/>
       </w:pPr>
       <w:bookmarkStart w:id="24" w:name="_Toc319668034"/>
-      <w:bookmarkStart w:id="25" w:name="_Toc321147409"/>
+      <w:bookmarkStart w:id="25" w:name="_Toc321220583"/>
       <w:proofErr w:type="gramStart"/>
       <w:r>
         <w:t>transport-start</w:t>
@@ -4875,10 +4960,26 @@
       </w:r>
     </w:p>
     <w:p>
+      <w:r>
+        <w:t xml:space="preserve">Example applications can be found in the test package </w:t>
+      </w:r>
+      <w:proofErr w:type="spellStart"/>
+      <w:r>
+        <w:rPr>
+          <w:rStyle w:val="Code"/>
+        </w:rPr>
+        <w:t>at.peppol.transport.starkl.client</w:t>
+      </w:r>
+      <w:proofErr w:type="spellEnd"/>
+      <w:r>
+        <w:t>.</w:t>
+      </w:r>
+    </w:p>
+    <w:p>
       <w:pPr>
         <w:pStyle w:val="berschrift1"/>
       </w:pPr>
-      <w:bookmarkStart w:id="26" w:name="_Toc321147410"/>
+      <w:bookmarkStart w:id="26" w:name="_Toc321220584"/>
       <w:r>
         <w:t>START AP service</w:t>
       </w:r>
@@ -4915,7 +5016,7 @@
       </w:pPr>
       <w:bookmarkStart w:id="27" w:name="_Toc242777414"/>
       <w:bookmarkStart w:id="28" w:name="_Toc319668036"/>
-      <w:bookmarkStart w:id="29" w:name="_Toc321147411"/>
+      <w:bookmarkStart w:id="29" w:name="_Toc321220585"/>
       <w:r>
         <w:t>Building and deploying the service</w:t>
       </w:r>
@@ -5078,7 +5179,13 @@
         <w:t>can be deployed with any context name and must not be the ROOT application</w:t>
       </w:r>
       <w:r>
+        <w:t xml:space="preserve"> (even though it can be the ROOT application)</w:t>
+      </w:r>
+      <w:r>
         <w:t xml:space="preserve">. </w:t>
+      </w:r>
+      <w:r>
+        <w:t xml:space="preserve">In case you are deploying SMP and START AP on the same application server, the SMP must reside in the ROOT context and the START AP must reside in another context. </w:t>
       </w:r>
       <w:r>
         <w:t xml:space="preserve">Since the production START AP must run using HTTPS it is recommended to deploy it on port 443 </w:t>
@@ -5118,7 +5225,7 @@
       </w:pPr>
       <w:bookmarkStart w:id="30" w:name="_Toc242777415"/>
       <w:bookmarkStart w:id="31" w:name="_Toc319668037"/>
-      <w:bookmarkStart w:id="32" w:name="_Toc321147412"/>
+      <w:bookmarkStart w:id="32" w:name="_Toc321220586"/>
       <w:r>
         <w:t>Configuring the service</w:t>
       </w:r>
@@ -7984,7 +8091,7 @@
         <w:pStyle w:val="berschrift2"/>
       </w:pPr>
       <w:bookmarkStart w:id="33" w:name="_Toc319668038"/>
-      <w:bookmarkStart w:id="34" w:name="_Toc321147413"/>
+      <w:bookmarkStart w:id="34" w:name="_Toc321220587"/>
       <w:r>
         <w:t>Implementation overview</w:t>
       </w:r>
@@ -8235,15 +8342,13 @@
     </w:p>
     <w:p>
       <w:r>
-        <w:t xml:space="preserve">As there is no generally correct handling of received documents, the START AP service ships with a demo </w:t>
-      </w:r>
-      <w:proofErr w:type="gramStart"/>
-      <w:r>
-        <w:t>implementation, that</w:t>
-      </w:r>
-      <w:proofErr w:type="gramEnd"/>
-      <w:r>
-        <w:t xml:space="preserve"> stores incoming files into the file system. The implementation of this can be found inside the project </w:t>
+        <w:t>As there is no generally correct handling of received documents, the START AP service s</w:t>
+      </w:r>
+      <w:r>
+        <w:t>hips with a demo implementation</w:t>
+      </w:r>
+      <w:r>
+        <w:t xml:space="preserve"> that stores incoming files into the file system. The implementation of this can be found inside the project </w:t>
       </w:r>
       <w:r>
         <w:rPr>
@@ -8268,12 +8373,21 @@
       </w:r>
       <w:proofErr w:type="spellEnd"/>
       <w:r>
-        <w:t xml:space="preserve">-silicone. It is currently directly referenced from the pom.xml file of the transport-start-server project but can be easily replaced or removed. It is also recommended to use the </w:t>
+        <w:t xml:space="preserve">-silicone. It is currently directly referenced from the </w:t>
       </w:r>
       <w:r>
         <w:rPr>
           <w:rStyle w:val="Code"/>
         </w:rPr>
+        <w:t>pom.xml</w:t>
+      </w:r>
+      <w:r>
+        <w:t xml:space="preserve"> file of the transport-start-server project but can be easily replaced or removed. It is also recommended to use the </w:t>
+      </w:r>
+      <w:r>
+        <w:rPr>
+          <w:rStyle w:val="Code"/>
+        </w:rPr>
         <w:t>transport-start-</w:t>
       </w:r>
       <w:proofErr w:type="spellStart"/>
@@ -8285,7 +8399,43 @@
       </w:r>
       <w:proofErr w:type="spellEnd"/>
       <w:r>
-        <w:t xml:space="preserve"> project as the basis for your own implementation. As an alternative to handle incoming documents in the </w:t>
+        <w:t xml:space="preserve"> project as the bas</w:t>
+      </w:r>
+      <w:r>
+        <w:t xml:space="preserve">is for your own implementation. To configure the storage path of the demo implementation, the servlet context </w:t>
+      </w:r>
+      <w:proofErr w:type="spellStart"/>
+      <w:r>
+        <w:t>init</w:t>
+      </w:r>
+      <w:proofErr w:type="spellEnd"/>
+      <w:r>
+        <w:t xml:space="preserve">-parameter </w:t>
+      </w:r>
+      <w:proofErr w:type="spellStart"/>
+      <w:r>
+        <w:rPr>
+          <w:rStyle w:val="Code"/>
+        </w:rPr>
+        <w:t>userfolder</w:t>
+      </w:r>
+      <w:proofErr w:type="spellEnd"/>
+      <w:r>
+        <w:t xml:space="preserve"> within the </w:t>
+      </w:r>
+      <w:r>
+        <w:rPr>
+          <w:rStyle w:val="Code"/>
+        </w:rPr>
+        <w:t>web.xml</w:t>
+      </w:r>
+      <w:r>
+        <w:t xml:space="preserve"> is used.</w:t>
+      </w:r>
+    </w:p>
+    <w:p>
+      <w:r>
+        <w:t xml:space="preserve">As an alternative to handle incoming documents in the </w:t>
       </w:r>
       <w:proofErr w:type="spellStart"/>
       <w:r>
@@ -8419,7 +8569,7 @@
         <w:pStyle w:val="berschrift1"/>
       </w:pPr>
       <w:bookmarkStart w:id="35" w:name="_Toc319668043"/>
-      <w:bookmarkStart w:id="36" w:name="_Toc321147414"/>
+      <w:bookmarkStart w:id="36" w:name="_Toc321220588"/>
       <w:r>
         <w:t>START AP c</w:t>
       </w:r>
@@ -8435,7 +8585,7 @@
       </w:pPr>
       <w:bookmarkStart w:id="37" w:name="_Toc242777417"/>
       <w:bookmarkStart w:id="38" w:name="_Toc319668044"/>
-      <w:bookmarkStart w:id="39" w:name="_Toc321147415"/>
+      <w:bookmarkStart w:id="39" w:name="_Toc321220589"/>
       <w:r>
         <w:t>Building and packing</w:t>
       </w:r>
@@ -8496,7 +8646,7 @@
         <w:pStyle w:val="berschrift2"/>
       </w:pPr>
       <w:bookmarkStart w:id="40" w:name="_Toc319668045"/>
-      <w:bookmarkStart w:id="41" w:name="_Toc321147416"/>
+      <w:bookmarkStart w:id="41" w:name="_Toc321220590"/>
       <w:r>
         <w:t>Using the library</w:t>
       </w:r>
@@ -9087,7 +9237,7 @@
       <w:rPr>
         <w:noProof/>
       </w:rPr>
-      <w:t>5</w:t>
+      <w:t>4</w:t>
     </w:r>
     <w:r>
       <w:rPr>
@@ -9338,14 +9488,14 @@
         <v:path o:extrusionok="f" gradientshapeok="t" o:connecttype="rect"/>
         <o:lock v:ext="edit" aspectratio="t"/>
       </v:shapetype>
-      <v:shape id="_x0000_i1026" type="#_x0000_t75" style="width:310.55pt;height:276.75pt" o:bullet="t">
+      <v:shape id="_x0000_i1026" type="#_x0000_t75" style="width:310.5pt;height:276.75pt" o:bullet="t">
         <v:imagedata r:id="rId1" o:title="artD4DD"/>
       </v:shape>
     </w:pict>
   </w:numPicBullet>
   <w:numPicBullet w:numPicBulletId="1">
     <w:pict>
-      <v:shape id="_x0000_i1027" type="#_x0000_t75" style="width:157.15pt;height:276.75pt" o:bullet="t">
+      <v:shape id="_x0000_i1027" type="#_x0000_t75" style="width:157.5pt;height:276.75pt" o:bullet="t">
         <v:imagedata r:id="rId2" o:title="art81E6"/>
       </v:shape>
     </w:pict>
@@ -15225,7 +15375,7 @@
 </file>
 
 <file path=customXml/itemProps1.xml><?xml version="1.0" encoding="utf-8"?>
-<ds:datastoreItem xmlns:ds="http://schemas.openxmlformats.org/officeDocument/2006/customXml" ds:itemID="{6A33AB71-B0DF-49D2-AFDB-D14CA839FFA7}">
+<ds:datastoreItem xmlns:ds="http://schemas.openxmlformats.org/officeDocument/2006/customXml" ds:itemID="{FC5783C7-AB9E-4113-BEEC-21A111EA17D9}">
   <ds:schemaRefs>
     <ds:schemaRef ds:uri="http://schemas.openxmlformats.org/officeDocument/2006/bibliography"/>
   </ds:schemaRefs>

</xml_diff>

<commit_message>
Fixed some spelling errors and typos
</commit_message>
<xml_diff>
--- a/docs/v2.2.1/ICT-Transport-Silicone_START_Developer_Guide-221.docx
+++ b/docs/v2.2.1/ICT-Transport-Silicone_START_Developer_Guide-221.docx
@@ -1,6 +1,6 @@
 
 <file path=word/document.xml><?xml version="1.0" encoding="utf-8"?>
-<w:document xmlns:wpc="http://schemas.microsoft.com/office/word/2010/wordprocessingCanvas" xmlns:mc="http://schemas.openxmlformats.org/markup-compatibility/2006" xmlns:o="urn:schemas-microsoft-com:office:office" xmlns:r="http://schemas.openxmlformats.org/officeDocument/2006/relationships" xmlns:m="http://schemas.openxmlformats.org/officeDocument/2006/math" xmlns:v="urn:schemas-microsoft-com:vml" xmlns:wp14="http://schemas.microsoft.com/office/word/2010/wordprocessingDrawing" xmlns:wp="http://schemas.openxmlformats.org/drawingml/2006/wordprocessingDrawing" xmlns:w10="urn:schemas-microsoft-com:office:word" xmlns:w="http://schemas.openxmlformats.org/wordprocessingml/2006/main" xmlns:w14="http://schemas.microsoft.com/office/word/2010/wordml" xmlns:wpg="http://schemas.microsoft.com/office/word/2010/wordprocessingGroup" xmlns:wpi="http://schemas.microsoft.com/office/word/2010/wordprocessingInk" xmlns:wne="http://schemas.microsoft.com/office/word/2006/wordml" xmlns:wps="http://schemas.microsoft.com/office/word/2010/wordprocessingShape" mc:Ignorable="w14 wp14">
+<w:document xmlns:ve="http://schemas.openxmlformats.org/markup-compatibility/2006" xmlns:o="urn:schemas-microsoft-com:office:office" xmlns:r="http://schemas.openxmlformats.org/officeDocument/2006/relationships" xmlns:m="http://schemas.openxmlformats.org/officeDocument/2006/math" xmlns:v="urn:schemas-microsoft-com:vml" xmlns:wp="http://schemas.openxmlformats.org/drawingml/2006/wordprocessingDrawing" xmlns:w10="urn:schemas-microsoft-com:office:word" xmlns:w="http://schemas.openxmlformats.org/wordprocessingml/2006/main" xmlns:wne="http://schemas.microsoft.com/office/word/2006/wordml">
   <w:body>
     <w:p>
       <w:r>
@@ -34,7 +34,7 @@
                     </pic:cNvPicPr>
                   </pic:nvPicPr>
                   <pic:blipFill>
-                    <a:blip r:embed="rId9" cstate="print"/>
+                    <a:blip r:embed="rId8" cstate="print"/>
                     <a:srcRect/>
                     <a:stretch>
                       <a:fillRect/>
@@ -87,7 +87,7 @@
                     </pic:cNvPicPr>
                   </pic:nvPicPr>
                   <pic:blipFill>
-                    <a:blip r:embed="rId10" cstate="print"/>
+                    <a:blip r:embed="rId9" cstate="print"/>
                     <a:srcRect l="11993" t="22115" r="13168" b="25198"/>
                     <a:stretch>
                       <a:fillRect/>
@@ -172,7 +172,7 @@
                     </pic:cNvPicPr>
                   </pic:nvPicPr>
                   <pic:blipFill>
-                    <a:blip r:embed="rId11" cstate="print"/>
+                    <a:blip r:embed="rId10" cstate="print"/>
                     <a:srcRect/>
                     <a:stretch>
                       <a:fillRect/>
@@ -207,7 +207,7 @@
       <w:tblPr>
         <w:tblW w:w="7654" w:type="dxa"/>
         <w:tblInd w:w="2235" w:type="dxa"/>
-        <w:tblLook w:val="01E0" w:firstRow="1" w:lastRow="1" w:firstColumn="1" w:lastColumn="1" w:noHBand="0" w:noVBand="0"/>
+        <w:tblLook w:val="01E0"/>
       </w:tblPr>
       <w:tblGrid>
         <w:gridCol w:w="2976"/>
@@ -751,7 +751,7 @@
           <w:insideV w:val="single" w:sz="4" w:space="0" w:color="auto"/>
         </w:tblBorders>
         <w:tblLayout w:type="fixed"/>
-        <w:tblLook w:val="01E0" w:firstRow="1" w:lastRow="1" w:firstColumn="1" w:lastColumn="1" w:noHBand="0" w:noVBand="0"/>
+        <w:tblLook w:val="01E0"/>
       </w:tblPr>
       <w:tblGrid>
         <w:gridCol w:w="669"/>
@@ -996,7 +996,7 @@
           <w:left w:w="0" w:type="dxa"/>
           <w:right w:w="0" w:type="dxa"/>
         </w:tblCellMar>
-        <w:tblLook w:val="0000" w:firstRow="0" w:lastRow="0" w:firstColumn="0" w:lastColumn="0" w:noHBand="0" w:noVBand="0"/>
+        <w:tblLook w:val="0000"/>
       </w:tblPr>
       <w:tblGrid>
         <w:gridCol w:w="851"/>
@@ -1317,6 +1317,12 @@
               </w:rPr>
               <w:t>2.2.1</w:t>
             </w:r>
+            <w:r>
+              <w:rPr>
+                <w:rFonts w:cs="Arial"/>
+              </w:rPr>
+              <w:t>a</w:t>
+            </w:r>
           </w:p>
         </w:tc>
         <w:tc>
@@ -1451,6 +1457,12 @@
               </w:rPr>
               <w:t>2.2.1</w:t>
             </w:r>
+            <w:r>
+              <w:rPr>
+                <w:rFonts w:cs="Arial"/>
+              </w:rPr>
+              <w:t>b</w:t>
+            </w:r>
           </w:p>
         </w:tc>
         <w:tc>
@@ -1557,16 +1569,8 @@
               <w:rPr>
                 <w:rFonts w:cs="Arial"/>
               </w:rPr>
-              <w:t xml:space="preserve">Integrated feedback from </w:t>
+              <w:t>Integrated feedback from Maventa</w:t>
             </w:r>
-            <w:proofErr w:type="spellStart"/>
-            <w:r>
-              <w:rPr>
-                <w:rFonts w:cs="Arial"/>
-              </w:rPr>
-              <w:t>Maventa</w:t>
-            </w:r>
-            <w:proofErr w:type="spellEnd"/>
           </w:p>
         </w:tc>
       </w:tr>
@@ -1587,6 +1591,12 @@
                 <w:rFonts w:cs="Arial"/>
               </w:rPr>
             </w:pPr>
+            <w:r>
+              <w:rPr>
+                <w:rFonts w:cs="Arial"/>
+              </w:rPr>
+              <w:t>2.2.1c</w:t>
+            </w:r>
           </w:p>
         </w:tc>
         <w:tc>
@@ -1605,6 +1615,12 @@
                 <w:rFonts w:cs="Arial"/>
               </w:rPr>
             </w:pPr>
+            <w:r>
+              <w:rPr>
+                <w:rFonts w:cs="Arial"/>
+              </w:rPr>
+              <w:t>2012-11-13</w:t>
+            </w:r>
           </w:p>
         </w:tc>
         <w:tc>
@@ -1623,6 +1639,12 @@
                 <w:rFonts w:cs="Arial"/>
               </w:rPr>
             </w:pPr>
+            <w:r>
+              <w:rPr>
+                <w:rFonts w:cs="Arial"/>
+              </w:rPr>
+              <w:t>PH</w:t>
+            </w:r>
           </w:p>
         </w:tc>
         <w:tc>
@@ -1647,6 +1669,12 @@
                 <w:rFonts w:cs="Arial"/>
               </w:rPr>
             </w:pPr>
+            <w:r>
+              <w:rPr>
+                <w:rFonts w:cs="Arial"/>
+              </w:rPr>
+              <w:t>BRZ</w:t>
+            </w:r>
           </w:p>
         </w:tc>
         <w:tc>
@@ -1671,6 +1699,12 @@
                 <w:rFonts w:cs="Arial"/>
               </w:rPr>
             </w:pPr>
+            <w:r>
+              <w:rPr>
+                <w:rFonts w:cs="Arial"/>
+              </w:rPr>
+              <w:t>Fixed some spelling errors</w:t>
+            </w:r>
           </w:p>
         </w:tc>
       </w:tr>
@@ -1775,7 +1809,7 @@
                                 </pic:cNvPicPr>
                               </pic:nvPicPr>
                               <pic:blipFill>
-                                <a:blip r:embed="rId12"/>
+                                <a:blip r:embed="rId11"/>
                                 <a:srcRect/>
                                 <a:stretch>
                                   <a:fillRect/>
@@ -1945,21 +1979,7 @@
                     <w:rPr>
                       <w:rFonts w:cs="Arial"/>
                     </w:rPr>
-                    <w:t xml:space="preserve"> — </w:t>
-                  </w:r>
-                  <w:proofErr w:type="gramStart"/>
-                  <w:r>
-                    <w:rPr>
-                      <w:rFonts w:cs="Arial"/>
-                    </w:rPr>
-                    <w:t>You</w:t>
-                  </w:r>
-                  <w:proofErr w:type="gramEnd"/>
-                  <w:r>
-                    <w:rPr>
-                      <w:rFonts w:cs="Arial"/>
-                    </w:rPr>
-                    <w:t xml:space="preserve"> must attribute the work in the manner specified by the author or licensor (but not in any way that suggests that they endorse you or your use of the work). </w:t>
+                    <w:t xml:space="preserve"> — You must attribute the work in the manner specified by the author or licensor (but not in any way that suggests that they endorse you or your use of the work). </w:t>
                   </w:r>
                 </w:p>
               </w:txbxContent>
@@ -2049,6 +2069,7 @@
           <w:szCs w:val="32"/>
           <w:lang w:val="nb-NO"/>
         </w:rPr>
+        <w:lastRenderedPageBreak/>
         <w:t>Contributors</w:t>
       </w:r>
       <w:bookmarkEnd w:id="0"/>
@@ -2086,43 +2107,37 @@
       </w:r>
     </w:p>
     <w:p>
+      <w:pPr>
+        <w:rPr>
+          <w:lang w:val="de-AT"/>
+        </w:rPr>
+      </w:pPr>
       <w:r>
         <w:rPr>
           <w:lang w:val="nb-NO"/>
         </w:rPr>
         <w:t xml:space="preserve">PEPPOL.AT/BRZ (Bundesrechenzentrum), AT, </w:t>
       </w:r>
-      <w:r>
-        <w:fldChar w:fldCharType="begin"/>
-      </w:r>
-      <w:r>
-        <w:instrText xml:space="preserve"> HYPERLINK "http://www.brz.gv.at" </w:instrText>
-      </w:r>
-      <w:r>
-        <w:fldChar w:fldCharType="separate"/>
-      </w:r>
-      <w:r>
-        <w:rPr>
-          <w:rStyle w:val="Hyperlink"/>
+      <w:hyperlink r:id="rId12" w:history="1">
+        <w:r>
+          <w:rPr>
+            <w:rStyle w:val="Hyperlink"/>
+            <w:lang w:val="nb-NO"/>
+          </w:rPr>
+          <w:t>http://www.brz.gv.at</w:t>
+        </w:r>
+      </w:hyperlink>
+    </w:p>
+    <w:p>
+      <w:pPr>
+        <w:rPr>
           <w:lang w:val="nb-NO"/>
         </w:rPr>
-        <w:t>http://www.brz.gv.at</w:t>
-      </w:r>
-      <w:r>
-        <w:rPr>
-          <w:rStyle w:val="Hyperlink"/>
-          <w:lang w:val="nb-NO"/>
-        </w:rPr>
-        <w:fldChar w:fldCharType="end"/>
-      </w:r>
-    </w:p>
-    <w:p>
-      <w:pPr>
-        <w:rPr>
-          <w:lang w:val="nb-NO"/>
-        </w:rPr>
-      </w:pPr>
-      <w:r>
+      </w:pPr>
+      <w:r>
+        <w:rPr>
+          <w:lang w:val="de-AT"/>
+        </w:rPr>
         <w:t>Cap Gemini</w:t>
       </w:r>
     </w:p>
@@ -2174,61 +2189,52 @@
       </w:r>
     </w:p>
     <w:p>
-      <w:r>
+      <w:pPr>
+        <w:rPr>
+          <w:lang w:val="de-AT"/>
+        </w:rPr>
+      </w:pPr>
+      <w:r>
+        <w:rPr>
+          <w:lang w:val="de-AT"/>
+        </w:rPr>
         <w:t>PH: Philip Helger (PEPPOL.AT/BRZ)</w:t>
       </w:r>
     </w:p>
     <w:p>
-      <w:r>
-        <w:t xml:space="preserve">AP: </w:t>
-      </w:r>
-      <w:proofErr w:type="spellStart"/>
-      <w:r>
-        <w:t>Alexandr</w:t>
-      </w:r>
-      <w:r>
+      <w:pPr>
+        <w:rPr>
+          <w:lang w:val="de-AT"/>
+        </w:rPr>
+      </w:pPr>
+      <w:r>
+        <w:rPr>
+          <w:lang w:val="de-AT"/>
+        </w:rPr>
+        <w:t>AP: Alexandr</w:t>
+      </w:r>
+      <w:r>
+        <w:rPr>
+          <w:lang w:val="de-AT"/>
+        </w:rPr>
         <w:t>u</w:t>
       </w:r>
-      <w:proofErr w:type="spellEnd"/>
-      <w:r>
-        <w:t xml:space="preserve"> </w:t>
-      </w:r>
-      <w:proofErr w:type="spellStart"/>
-      <w:r>
-        <w:t>Pislaru</w:t>
-      </w:r>
-      <w:proofErr w:type="spellEnd"/>
-      <w:r>
-        <w:t xml:space="preserve"> (Cap Gemini)</w:t>
+      <w:r>
+        <w:rPr>
+          <w:lang w:val="de-AT"/>
+        </w:rPr>
+        <w:t xml:space="preserve"> Pislaru (Cap Gemini)</w:t>
       </w:r>
     </w:p>
     <w:p>
       <w:r>
         <w:t xml:space="preserve">RC: </w:t>
       </w:r>
-      <w:proofErr w:type="spellStart"/>
-      <w:r>
-        <w:t>Risto</w:t>
-      </w:r>
-      <w:proofErr w:type="spellEnd"/>
-      <w:r>
-        <w:t xml:space="preserve"> </w:t>
-      </w:r>
-      <w:proofErr w:type="spellStart"/>
-      <w:r>
-        <w:t>Collanus</w:t>
-      </w:r>
-      <w:proofErr w:type="spellEnd"/>
-      <w:r>
-        <w:t xml:space="preserve"> (</w:t>
-      </w:r>
-      <w:proofErr w:type="spellStart"/>
-      <w:r>
-        <w:t>Maventa</w:t>
-      </w:r>
-      <w:proofErr w:type="spellEnd"/>
-      <w:r>
-        <w:t>)</w:t>
+      <w:r>
+        <w:t>Risto Collanus</w:t>
+      </w:r>
+      <w:r>
+        <w:t xml:space="preserve"> (Maventa)</w:t>
       </w:r>
     </w:p>
     <w:p>
@@ -3638,6 +3644,7 @@
         <w:rPr>
           <w:lang w:bidi="ne-NP"/>
         </w:rPr>
+        <w:lastRenderedPageBreak/>
         <w:t>Introduction</w:t>
       </w:r>
       <w:bookmarkEnd w:id="5"/>
@@ -3657,15 +3664,7 @@
         <w:t xml:space="preserve">This document is a developer guide to the components of the PEPPOL Java </w:t>
       </w:r>
       <w:r>
-        <w:t xml:space="preserve">START </w:t>
-      </w:r>
-      <w:proofErr w:type="spellStart"/>
-      <w:r>
-        <w:t>AccessPoint</w:t>
-      </w:r>
-      <w:proofErr w:type="spellEnd"/>
-      <w:r>
-        <w:t xml:space="preserve"> </w:t>
+        <w:t xml:space="preserve">START AccessPoint </w:t>
       </w:r>
       <w:r>
         <w:t>(</w:t>
@@ -3738,15 +3737,7 @@
         <w:t>This version of the docume</w:t>
       </w:r>
       <w:r>
-        <w:t xml:space="preserve">nt is for </w:t>
-      </w:r>
-      <w:proofErr w:type="spellStart"/>
-      <w:r>
-        <w:t>peppol</w:t>
-      </w:r>
-      <w:proofErr w:type="spellEnd"/>
-      <w:r>
-        <w:t>-silicone v2.2.1</w:t>
+        <w:t>nt is for peppol-silicone v2.2.1</w:t>
       </w:r>
       <w:r>
         <w:t xml:space="preserve"> </w:t>
@@ -4231,6 +4222,7 @@
       </w:pPr>
       <w:bookmarkStart w:id="17" w:name="_Toc319668029"/>
       <w:r>
+        <w:lastRenderedPageBreak/>
         <w:t xml:space="preserve">Prerequisites for </w:t>
       </w:r>
       <w:bookmarkEnd w:id="17"/>
@@ -4251,15 +4243,7 @@
         </w:numPr>
       </w:pPr>
       <w:r>
-        <w:t xml:space="preserve">A </w:t>
-      </w:r>
-      <w:proofErr w:type="spellStart"/>
-      <w:r>
-        <w:t>keystore</w:t>
-      </w:r>
-      <w:proofErr w:type="spellEnd"/>
-      <w:r>
-        <w:t xml:space="preserve"> with a PEPPOL </w:t>
+        <w:t xml:space="preserve">A keystore with a PEPPOL </w:t>
       </w:r>
       <w:r>
         <w:t>AP</w:t>
@@ -4284,13 +4268,8 @@
         <w:t>SM</w:t>
       </w:r>
       <w:r>
-        <w:t>P client library (</w:t>
-      </w:r>
-      <w:proofErr w:type="spellStart"/>
-      <w:r>
-        <w:t>smp</w:t>
-      </w:r>
-      <w:proofErr w:type="spellEnd"/>
+        <w:t>P client library (smp</w:t>
+      </w:r>
       <w:r>
         <w:t>-client-library)</w:t>
       </w:r>
@@ -4303,15 +4282,7 @@
         </w:numPr>
       </w:pPr>
       <w:r>
-        <w:t>Commons PEPPOL (commons-</w:t>
-      </w:r>
-      <w:proofErr w:type="spellStart"/>
-      <w:r>
-        <w:t>peppol</w:t>
-      </w:r>
-      <w:proofErr w:type="spellEnd"/>
-      <w:r>
-        <w:t>)</w:t>
+        <w:t>Commons PEPPOL (commons-peppol)</w:t>
       </w:r>
     </w:p>
     <w:p>
@@ -4322,15 +4293,7 @@
         </w:numPr>
       </w:pPr>
       <w:r>
-        <w:t>Commons BusDox (commons-</w:t>
-      </w:r>
-      <w:proofErr w:type="spellStart"/>
-      <w:r>
-        <w:t>busdox</w:t>
-      </w:r>
-      <w:proofErr w:type="spellEnd"/>
-      <w:r>
-        <w:t>)</w:t>
+        <w:t>Commons BusDox (commons-busdox)</w:t>
       </w:r>
     </w:p>
     <w:p>
@@ -4347,13 +4310,8 @@
         <w:t xml:space="preserve"> (</w:t>
       </w:r>
       <w:r>
-        <w:t>transport-</w:t>
-      </w:r>
-      <w:proofErr w:type="spellStart"/>
-      <w:r>
-        <w:t>api</w:t>
-      </w:r>
-      <w:proofErr w:type="spellEnd"/>
+        <w:t>transport-api</w:t>
+      </w:r>
       <w:r>
         <w:t>)</w:t>
       </w:r>
@@ -4454,15 +4412,7 @@
         </w:numPr>
       </w:pPr>
       <w:r>
-        <w:t>Commons PEPPOL (commons-</w:t>
-      </w:r>
-      <w:proofErr w:type="spellStart"/>
-      <w:r>
-        <w:t>peppol</w:t>
-      </w:r>
-      <w:proofErr w:type="spellEnd"/>
-      <w:r>
-        <w:t>)</w:t>
+        <w:t>Commons PEPPOL (commons-peppol)</w:t>
       </w:r>
     </w:p>
     <w:p>
@@ -4473,15 +4423,7 @@
         </w:numPr>
       </w:pPr>
       <w:r>
-        <w:t>Commons BusDox (commons-</w:t>
-      </w:r>
-      <w:proofErr w:type="spellStart"/>
-      <w:r>
-        <w:t>busdox</w:t>
-      </w:r>
-      <w:proofErr w:type="spellEnd"/>
-      <w:r>
-        <w:t>)</w:t>
+        <w:t>Commons BusDox (commons-busdox)</w:t>
       </w:r>
     </w:p>
     <w:p>
@@ -4492,15 +4434,7 @@
         </w:numPr>
       </w:pPr>
       <w:r>
-        <w:t>Transport API (transport-</w:t>
-      </w:r>
-      <w:proofErr w:type="spellStart"/>
-      <w:r>
-        <w:t>api</w:t>
-      </w:r>
-      <w:proofErr w:type="spellEnd"/>
-      <w:r>
-        <w:t>)</w:t>
+        <w:t>Transport API (transport-api)</w:t>
       </w:r>
     </w:p>
     <w:p>
@@ -4556,7 +4490,7 @@
       <w:tblPr>
         <w:tblStyle w:val="MittlereSchattierung1-Akzent11"/>
         <w:tblW w:w="0" w:type="auto"/>
-        <w:tblLook w:val="0620" w:firstRow="1" w:lastRow="0" w:firstColumn="0" w:lastColumn="0" w:noHBand="1" w:noVBand="1"/>
+        <w:tblLook w:val="0620"/>
       </w:tblPr>
       <w:tblGrid>
         <w:gridCol w:w="950"/>
@@ -4564,7 +4498,7 @@
       </w:tblGrid>
       <w:tr>
         <w:trPr>
-          <w:cnfStyle w:val="100000000000" w:firstRow="1" w:lastRow="0" w:firstColumn="0" w:lastColumn="0" w:oddVBand="0" w:evenVBand="0" w:oddHBand="0" w:evenHBand="0" w:firstRowFirstColumn="0" w:firstRowLastColumn="0" w:lastRowFirstColumn="0" w:lastRowLastColumn="0"/>
+          <w:cnfStyle w:val="100000000000"/>
         </w:trPr>
         <w:tc>
           <w:tcPr>
@@ -4604,15 +4538,7 @@
           </w:tcPr>
           <w:p>
             <w:r>
-              <w:t>Fixed error in transport-start-</w:t>
-            </w:r>
-            <w:proofErr w:type="spellStart"/>
-            <w:r>
-              <w:t>filereceiver</w:t>
-            </w:r>
-            <w:proofErr w:type="spellEnd"/>
-            <w:r>
-              <w:t xml:space="preserve"> SPI configuration file</w:t>
+              <w:t>Fixed error in transport-start-filereceiver SPI configuration file</w:t>
             </w:r>
           </w:p>
         </w:tc>
@@ -4634,15 +4560,7 @@
           </w:tcPr>
           <w:p>
             <w:r>
-              <w:t xml:space="preserve">The endpoint address of the START AP is now read from the </w:t>
-            </w:r>
-            <w:proofErr w:type="spellStart"/>
-            <w:r>
-              <w:t>configServer.properties</w:t>
-            </w:r>
-            <w:proofErr w:type="spellEnd"/>
-            <w:r>
-              <w:t xml:space="preserve"> configuration file to be more flexible</w:t>
+              <w:t>The endpoint address of the START AP is now read from the configServer.properties configuration file to be more flexible</w:t>
             </w:r>
           </w:p>
         </w:tc>
@@ -4684,12 +4602,10 @@
         <w:pStyle w:val="berschrift2"/>
       </w:pPr>
       <w:bookmarkStart w:id="23" w:name="_Toc321220582"/>
-      <w:proofErr w:type="gramStart"/>
       <w:r>
         <w:t>transport-start-server</w:t>
       </w:r>
       <w:bookmarkEnd w:id="23"/>
-      <w:proofErr w:type="gramEnd"/>
     </w:p>
     <w:p>
       <w:r>
@@ -4762,7 +4678,6 @@
       <w:r>
         <w:t xml:space="preserve"> web application from within your IDE run the class </w:t>
       </w:r>
-      <w:proofErr w:type="spellStart"/>
       <w:r>
         <w:rPr>
           <w:rStyle w:val="Code"/>
@@ -4791,7 +4706,6 @@
         </w:rPr>
         <w:t>STARTServer</w:t>
       </w:r>
-      <w:proofErr w:type="spellEnd"/>
       <w:r>
         <w:t xml:space="preserve">. It will spawn the </w:t>
       </w:r>
@@ -4851,18 +4765,10 @@
         <w:t>:8090/accessPointService</w:t>
       </w:r>
       <w:r>
-        <w:t xml:space="preserve"> and you should see </w:t>
-      </w:r>
-      <w:proofErr w:type="gramStart"/>
-      <w:r>
-        <w:t xml:space="preserve">the </w:t>
-      </w:r>
-      <w:r>
-        <w:t>an</w:t>
-      </w:r>
-      <w:proofErr w:type="gramEnd"/>
-      <w:r>
-        <w:t xml:space="preserve"> auto-generated page with the available Web Services</w:t>
+        <w:t xml:space="preserve"> and you should see the </w:t>
+      </w:r>
+      <w:r>
+        <w:t>an auto-generated page with the available Web Services</w:t>
       </w:r>
       <w:r>
         <w:t>.</w:t>
@@ -4879,8 +4785,8 @@
       </w:pPr>
       <w:bookmarkStart w:id="24" w:name="_Toc319668034"/>
       <w:bookmarkStart w:id="25" w:name="_Toc321220583"/>
-      <w:proofErr w:type="gramStart"/>
-      <w:r>
+      <w:r>
+        <w:lastRenderedPageBreak/>
         <w:t>transport-start</w:t>
       </w:r>
       <w:r>
@@ -4888,7 +4794,6 @@
       </w:r>
       <w:bookmarkEnd w:id="24"/>
       <w:bookmarkEnd w:id="25"/>
-      <w:proofErr w:type="gramEnd"/>
     </w:p>
     <w:p>
       <w:r>
@@ -4963,14 +4868,12 @@
       <w:r>
         <w:t xml:space="preserve">Example applications can be found in the test package </w:t>
       </w:r>
-      <w:proofErr w:type="spellStart"/>
       <w:r>
         <w:rPr>
           <w:rStyle w:val="Code"/>
         </w:rPr>
         <w:t>at.peppol.transport.starkl.client</w:t>
       </w:r>
-      <w:proofErr w:type="spellEnd"/>
       <w:r>
         <w:t>.</w:t>
       </w:r>
@@ -4996,15 +4899,7 @@
         <w:t xml:space="preserve"> service has been implemented </w:t>
       </w:r>
       <w:r>
-        <w:t xml:space="preserve">as a </w:t>
-      </w:r>
-      <w:proofErr w:type="spellStart"/>
-      <w:r>
-        <w:t>WebService</w:t>
-      </w:r>
-      <w:proofErr w:type="spellEnd"/>
-      <w:r>
-        <w:t xml:space="preserve"> using the Metro Framework</w:t>
+        <w:t>as a WebService using the Metro Framework</w:t>
       </w:r>
       <w:r>
         <w:t>.</w:t>
@@ -5041,71 +4936,37 @@
       <w:r>
         <w:t xml:space="preserve">Compiling the project on the command line using </w:t>
       </w:r>
-      <w:proofErr w:type="spellStart"/>
       <w:r>
         <w:rPr>
           <w:rStyle w:val="Code"/>
           <w:lang w:val="en-US"/>
         </w:rPr>
-        <w:t>mvn</w:t>
-      </w:r>
-      <w:proofErr w:type="spellEnd"/>
+        <w:t>mvn clean install</w:t>
+      </w:r>
+      <w:r>
+        <w:t xml:space="preserve">. The result is a WAR file in the target folder and additionally an exploded version of the WAR file in the </w:t>
+      </w:r>
       <w:r>
         <w:rPr>
           <w:rStyle w:val="Code"/>
           <w:lang w:val="en-US"/>
         </w:rPr>
-        <w:t xml:space="preserve"> clean install</w:t>
-      </w:r>
-      <w:r>
-        <w:t xml:space="preserve">. The result is a WAR file in the target folder and additionally an exploded version of the WAR file in the </w:t>
+        <w:t>target/peppol-</w:t>
       </w:r>
       <w:r>
         <w:rPr>
           <w:rStyle w:val="Code"/>
           <w:lang w:val="en-US"/>
         </w:rPr>
-        <w:t>target/</w:t>
-      </w:r>
-      <w:proofErr w:type="spellStart"/>
+        <w:t>transport-start-server</w:t>
+      </w:r>
       <w:r>
         <w:rPr>
           <w:rStyle w:val="Code"/>
           <w:lang w:val="en-US"/>
         </w:rPr>
-        <w:t>peppol</w:t>
-      </w:r>
-      <w:proofErr w:type="spellEnd"/>
-      <w:r>
-        <w:rPr>
-          <w:rStyle w:val="Code"/>
-          <w:lang w:val="en-US"/>
-        </w:rPr>
-        <w:t>-</w:t>
-      </w:r>
-      <w:r>
-        <w:rPr>
-          <w:rStyle w:val="Code"/>
-          <w:lang w:val="en-US"/>
-        </w:rPr>
-        <w:t>transport-start-server</w:t>
-      </w:r>
-      <w:r>
-        <w:rPr>
-          <w:rStyle w:val="Code"/>
-          <w:lang w:val="en-US"/>
-        </w:rPr>
-        <w:t>-</w:t>
-      </w:r>
-      <w:proofErr w:type="spellStart"/>
-      <w:r>
-        <w:rPr>
-          <w:rStyle w:val="Code"/>
-          <w:lang w:val="en-US"/>
-        </w:rPr>
-        <w:t>x.y.z</w:t>
-      </w:r>
-      <w:proofErr w:type="spellEnd"/>
+        <w:t>-x.y.z</w:t>
+      </w:r>
       <w:r>
         <w:t xml:space="preserve"> directory.</w:t>
       </w:r>
@@ -5208,15 +5069,7 @@
         <w:pStyle w:val="Box"/>
       </w:pPr>
       <w:r>
-        <w:t xml:space="preserve">Hint when using Eclipse: it is best to close the project in Eclipse, because otherwise Eclipse might want to refresh while the console build is in progress. After the build finished you may re-open the project Eclipse and clean it there again, because the Eclipse compiler and the Sun console compiler produce incompatible byte code for </w:t>
-      </w:r>
-      <w:proofErr w:type="spellStart"/>
-      <w:r>
-        <w:t>enum</w:t>
-      </w:r>
-      <w:proofErr w:type="spellEnd"/>
-      <w:r>
-        <w:t xml:space="preserve"> classes!</w:t>
+        <w:t>Hint when using Eclipse: it is best to close the project in Eclipse, because otherwise Eclipse might want to refresh while the console build is in progress. After the build finished you may re-open the project Eclipse and clean it there again, because the Eclipse compiler and the Sun console compiler produce incompatible byte code for enum classes!</w:t>
       </w:r>
     </w:p>
     <w:p>
@@ -5249,21 +5102,12 @@
       <w:r>
         <w:t xml:space="preserve"> </w:t>
       </w:r>
-      <w:proofErr w:type="spellStart"/>
       <w:r>
         <w:rPr>
           <w:rStyle w:val="Code"/>
           <w:lang w:val="en-US"/>
         </w:rPr>
-        <w:t>src</w:t>
-      </w:r>
-      <w:proofErr w:type="spellEnd"/>
-      <w:r>
-        <w:rPr>
-          <w:rStyle w:val="Code"/>
-          <w:lang w:val="en-US"/>
-        </w:rPr>
-        <w:t>/main/resources</w:t>
+        <w:t>src/main/resources</w:t>
       </w:r>
       <w:r>
         <w:t>:</w:t>
@@ -5277,14 +5121,12 @@
           <w:numId w:val="22"/>
         </w:numPr>
       </w:pPr>
-      <w:proofErr w:type="spellStart"/>
       <w:r>
         <w:rPr>
           <w:rStyle w:val="Code"/>
         </w:rPr>
         <w:t>configOCSP.properties</w:t>
       </w:r>
-      <w:proofErr w:type="spellEnd"/>
       <w:r>
         <w:t xml:space="preserve"> containing the OCSP configuration (extended certificate validation)</w:t>
       </w:r>
@@ -5297,14 +5139,12 @@
           <w:numId w:val="22"/>
         </w:numPr>
       </w:pPr>
-      <w:proofErr w:type="spellStart"/>
       <w:r>
         <w:rPr>
           <w:rStyle w:val="Code"/>
         </w:rPr>
         <w:t>configSAML.properties</w:t>
       </w:r>
-      <w:proofErr w:type="spellEnd"/>
       <w:r>
         <w:t xml:space="preserve"> containing the SAML configuration</w:t>
       </w:r>
@@ -5317,14 +5157,12 @@
           <w:numId w:val="22"/>
         </w:numPr>
       </w:pPr>
-      <w:proofErr w:type="spellStart"/>
       <w:r>
         <w:rPr>
           <w:rStyle w:val="Code"/>
         </w:rPr>
         <w:t>configServer.properties</w:t>
       </w:r>
-      <w:proofErr w:type="spellEnd"/>
       <w:r>
         <w:t xml:space="preserve"> containing the START AP configuration</w:t>
       </w:r>
@@ -5333,47 +5171,39 @@
       <w:r>
         <w:t xml:space="preserve">Please note that these files currently contain redundant information. Trust store information is needed in </w:t>
       </w:r>
-      <w:proofErr w:type="spellStart"/>
       <w:r>
         <w:rPr>
           <w:rStyle w:val="Code"/>
         </w:rPr>
         <w:t>configOCSP.properties</w:t>
       </w:r>
-      <w:proofErr w:type="spellEnd"/>
       <w:r>
         <w:t xml:space="preserve"> and </w:t>
       </w:r>
-      <w:proofErr w:type="spellStart"/>
       <w:r>
         <w:rPr>
           <w:rStyle w:val="Code"/>
         </w:rPr>
         <w:t>configServer.properties</w:t>
       </w:r>
-      <w:proofErr w:type="spellEnd"/>
       <w:r>
         <w:t xml:space="preserve">. Key store information is needed in </w:t>
       </w:r>
-      <w:proofErr w:type="spellStart"/>
       <w:r>
         <w:rPr>
           <w:rStyle w:val="Code"/>
         </w:rPr>
         <w:t>configSAML.properties</w:t>
       </w:r>
-      <w:proofErr w:type="spellEnd"/>
       <w:r>
         <w:t xml:space="preserve"> and </w:t>
       </w:r>
-      <w:proofErr w:type="spellStart"/>
       <w:r>
         <w:rPr>
           <w:rStyle w:val="Code"/>
         </w:rPr>
         <w:t>configServer.properties</w:t>
       </w:r>
-      <w:proofErr w:type="spellEnd"/>
       <w:r>
         <w:t>. Please make sure that you pass the same values in all files.</w:t>
       </w:r>
@@ -5382,23 +5212,13 @@
       <w:pPr>
         <w:pStyle w:val="berschrift3"/>
       </w:pPr>
-      <w:proofErr w:type="spellStart"/>
       <w:r>
         <w:t>configOCSP.properties</w:t>
       </w:r>
-      <w:proofErr w:type="spellEnd"/>
-    </w:p>
-    <w:p>
-      <w:r>
-        <w:t xml:space="preserve">As OCSP configuration is only about the trust store, and </w:t>
-      </w:r>
-      <w:proofErr w:type="spellStart"/>
-      <w:r>
-        <w:t>peppol</w:t>
-      </w:r>
-      <w:proofErr w:type="spellEnd"/>
-      <w:r>
-        <w:t>-silicone ships with a default trust store, usually there is no need to modify the existing file at all.</w:t>
+    </w:p>
+    <w:p>
+      <w:r>
+        <w:t>As OCSP configuration is only about the trust store, and peppol-silicone ships with a default trust store, usually there is no need to modify the existing file at all.</w:t>
       </w:r>
     </w:p>
     <w:p/>
@@ -5416,27 +5236,17 @@
         <w:spacing w:after="200" w:line="276" w:lineRule="auto"/>
         <w:contextualSpacing/>
       </w:pPr>
-      <w:proofErr w:type="spellStart"/>
       <w:r>
         <w:rPr>
           <w:b/>
         </w:rPr>
         <w:t>ocsp.truststore.path</w:t>
       </w:r>
-      <w:proofErr w:type="spellEnd"/>
       <w:r>
         <w:t xml:space="preserve">: </w:t>
       </w:r>
       <w:r>
-        <w:t xml:space="preserve">Contains the </w:t>
-      </w:r>
-      <w:proofErr w:type="spellStart"/>
-      <w:r>
-        <w:t>classpath</w:t>
-      </w:r>
-      <w:proofErr w:type="spellEnd"/>
-      <w:r>
-        <w:t xml:space="preserve"> relative path to the JKS file containing the trust store.</w:t>
+        <w:t>Contains the classpath relative path to the JKS file containing the trust store.</w:t>
       </w:r>
       <w:r>
         <w:t xml:space="preserve"> </w:t>
@@ -5453,48 +5263,25 @@
       <w:r>
         <w:t xml:space="preserve"> is </w:t>
       </w:r>
-      <w:proofErr w:type="spellStart"/>
       <w:r>
         <w:rPr>
           <w:rStyle w:val="Code"/>
         </w:rPr>
-        <w:t>truststore</w:t>
-      </w:r>
-      <w:proofErr w:type="spellEnd"/>
+        <w:lastRenderedPageBreak/>
+        <w:t>truststore/global-truststore.jks</w:t>
+      </w:r>
+      <w:r>
+        <w:t xml:space="preserve">. </w:t>
+      </w:r>
+      <w:r>
+        <w:t xml:space="preserve">The file itself resides inside the </w:t>
+      </w:r>
       <w:r>
         <w:rPr>
           <w:rStyle w:val="Code"/>
         </w:rPr>
-        <w:t>/global-</w:t>
-      </w:r>
-      <w:proofErr w:type="spellStart"/>
-      <w:r>
-        <w:rPr>
-          <w:rStyle w:val="Code"/>
-        </w:rPr>
-        <w:t>truststore.jks</w:t>
-      </w:r>
-      <w:proofErr w:type="spellEnd"/>
-      <w:r>
-        <w:t xml:space="preserve">. </w:t>
-      </w:r>
-      <w:r>
-        <w:t xml:space="preserve">The file itself resides inside the </w:t>
-      </w:r>
-      <w:r>
-        <w:rPr>
-          <w:rStyle w:val="Code"/>
-        </w:rPr>
-        <w:t>commons-</w:t>
-      </w:r>
-      <w:proofErr w:type="spellStart"/>
-      <w:r>
-        <w:rPr>
-          <w:rStyle w:val="Code"/>
-        </w:rPr>
-        <w:t>peppol</w:t>
-      </w:r>
-      <w:proofErr w:type="spellEnd"/>
+        <w:t>commons-peppol</w:t>
+      </w:r>
       <w:r>
         <w:t xml:space="preserve"> project.</w:t>
       </w:r>
@@ -5508,28 +5295,24 @@
         <w:spacing w:after="200" w:line="276" w:lineRule="auto"/>
         <w:contextualSpacing/>
       </w:pPr>
-      <w:proofErr w:type="spellStart"/>
       <w:r>
         <w:rPr>
           <w:b/>
         </w:rPr>
         <w:t>ocsp.truststore.password</w:t>
       </w:r>
-      <w:proofErr w:type="spellEnd"/>
       <w:r>
         <w:t xml:space="preserve">: The </w:t>
       </w:r>
       <w:r>
         <w:t xml:space="preserve">password required to access the global trust store. When using the default trust store provided than the password is </w:t>
       </w:r>
-      <w:proofErr w:type="spellStart"/>
       <w:r>
         <w:rPr>
           <w:rStyle w:val="Code"/>
         </w:rPr>
         <w:t>peppol</w:t>
       </w:r>
-      <w:proofErr w:type="spellEnd"/>
       <w:r>
         <w:t>.</w:t>
       </w:r>
@@ -5543,14 +5326,12 @@
         <w:spacing w:after="200" w:line="276" w:lineRule="auto"/>
         <w:contextualSpacing/>
       </w:pPr>
-      <w:proofErr w:type="spellStart"/>
       <w:r>
         <w:rPr>
           <w:b/>
         </w:rPr>
         <w:t>ocsp.truststore.alias</w:t>
       </w:r>
-      <w:proofErr w:type="spellEnd"/>
       <w:r>
         <w:t xml:space="preserve">: The </w:t>
       </w:r>
@@ -5563,61 +5344,11 @@
       <w:r>
         <w:t xml:space="preserve"> When using the default trust store provided than the alias is </w:t>
       </w:r>
-      <w:proofErr w:type="spellStart"/>
       <w:r>
         <w:rPr>
           <w:rStyle w:val="Code"/>
         </w:rPr>
-        <w:t>peppol</w:t>
-      </w:r>
-      <w:proofErr w:type="spellEnd"/>
-      <w:r>
-        <w:rPr>
-          <w:rStyle w:val="Code"/>
-        </w:rPr>
-        <w:t xml:space="preserve"> access point test </w:t>
-      </w:r>
-      <w:proofErr w:type="spellStart"/>
-      <w:r>
-        <w:rPr>
-          <w:rStyle w:val="Code"/>
-        </w:rPr>
-        <w:t>ca</w:t>
-      </w:r>
-      <w:proofErr w:type="spellEnd"/>
-      <w:r>
-        <w:rPr>
-          <w:rStyle w:val="Code"/>
-        </w:rPr>
-        <w:t xml:space="preserve"> (</w:t>
-      </w:r>
-      <w:proofErr w:type="spellStart"/>
-      <w:r>
-        <w:rPr>
-          <w:rStyle w:val="Code"/>
-        </w:rPr>
-        <w:t>peppol</w:t>
-      </w:r>
-      <w:proofErr w:type="spellEnd"/>
-      <w:r>
-        <w:rPr>
-          <w:rStyle w:val="Code"/>
-        </w:rPr>
-        <w:t xml:space="preserve"> root test </w:t>
-      </w:r>
-      <w:proofErr w:type="spellStart"/>
-      <w:r>
-        <w:rPr>
-          <w:rStyle w:val="Code"/>
-        </w:rPr>
-        <w:t>ca</w:t>
-      </w:r>
-      <w:proofErr w:type="spellEnd"/>
-      <w:r>
-        <w:rPr>
-          <w:rStyle w:val="Code"/>
-        </w:rPr>
-        <w:t>)</w:t>
+        <w:t>peppol access point test ca (peppol root test ca)</w:t>
       </w:r>
       <w:r>
         <w:t>.</w:t>
@@ -5626,15 +5357,7 @@
     <w:p/>
     <w:p>
       <w:r>
-        <w:t xml:space="preserve">The default </w:t>
-      </w:r>
-      <w:proofErr w:type="spellStart"/>
-      <w:r>
-        <w:t>configOCSP.properties</w:t>
-      </w:r>
-      <w:proofErr w:type="spellEnd"/>
-      <w:r>
-        <w:t xml:space="preserve"> file looks like this:</w:t>
+        <w:t>The default configOCSP.properties file looks like this:</w:t>
       </w:r>
     </w:p>
     <w:p>
@@ -5672,25 +5395,14 @@
           <w:lang w:val="en-US" w:eastAsia="nb-NO"/>
         </w:rPr>
       </w:pPr>
-      <w:proofErr w:type="spellStart"/>
       <w:r>
         <w:rPr>
           <w:rFonts w:ascii="Consolas" w:hAnsi="Consolas" w:cs="Consolas"/>
           <w:color w:val="000000"/>
           <w:lang w:val="en-US" w:eastAsia="nb-NO"/>
         </w:rPr>
-        <w:t>ocsp.truststore.path</w:t>
-      </w:r>
-      <w:proofErr w:type="spellEnd"/>
-      <w:r>
-        <w:rPr>
-          <w:rFonts w:ascii="Consolas" w:hAnsi="Consolas" w:cs="Consolas"/>
-          <w:color w:val="000000"/>
-          <w:lang w:val="en-US" w:eastAsia="nb-NO"/>
-        </w:rPr>
-        <w:t>=</w:t>
-      </w:r>
-      <w:proofErr w:type="spellStart"/>
+        <w:t>ocsp.truststore.path=</w:t>
+      </w:r>
       <w:r>
         <w:rPr>
           <w:rFonts w:ascii="Consolas" w:hAnsi="Consolas" w:cs="Consolas"/>
@@ -5700,25 +5412,14 @@
         </w:rPr>
         <w:t>truststore</w:t>
       </w:r>
-      <w:proofErr w:type="spellEnd"/>
       <w:r>
         <w:rPr>
           <w:rFonts w:ascii="Consolas" w:hAnsi="Consolas" w:cs="Consolas"/>
           <w:color w:val="2A00FF"/>
           <w:lang w:val="en-US" w:eastAsia="nb-NO"/>
         </w:rPr>
-        <w:t>/global-</w:t>
-      </w:r>
-      <w:proofErr w:type="spellStart"/>
-      <w:r>
-        <w:rPr>
-          <w:rFonts w:ascii="Consolas" w:hAnsi="Consolas" w:cs="Consolas"/>
-          <w:color w:val="2A00FF"/>
-          <w:lang w:val="en-US" w:eastAsia="nb-NO"/>
-        </w:rPr>
-        <w:t>truststore.jks</w:t>
-      </w:r>
-      <w:proofErr w:type="spellEnd"/>
+        <w:t>/global-truststore.jks</w:t>
+      </w:r>
       <w:r>
         <w:rPr>
           <w:rFonts w:ascii="Consolas" w:hAnsi="Consolas" w:cs="Consolas"/>
@@ -5763,25 +5464,14 @@
           <w:lang w:val="en-US" w:eastAsia="nb-NO"/>
         </w:rPr>
       </w:pPr>
-      <w:proofErr w:type="spellStart"/>
       <w:r>
         <w:rPr>
           <w:rFonts w:ascii="Consolas" w:hAnsi="Consolas" w:cs="Consolas"/>
           <w:color w:val="000000"/>
           <w:lang w:val="en-US" w:eastAsia="nb-NO"/>
         </w:rPr>
-        <w:t>ocsp.truststore.password</w:t>
-      </w:r>
-      <w:proofErr w:type="spellEnd"/>
-      <w:r>
-        <w:rPr>
-          <w:rFonts w:ascii="Consolas" w:hAnsi="Consolas" w:cs="Consolas"/>
-          <w:color w:val="000000"/>
-          <w:lang w:val="en-US" w:eastAsia="nb-NO"/>
-        </w:rPr>
-        <w:t>=</w:t>
-      </w:r>
-      <w:proofErr w:type="spellStart"/>
+        <w:t>ocsp.truststore.password=</w:t>
+      </w:r>
       <w:r>
         <w:rPr>
           <w:rFonts w:ascii="Consolas" w:hAnsi="Consolas" w:cs="Consolas"/>
@@ -5791,7 +5481,6 @@
         </w:rPr>
         <w:t>peppol</w:t>
       </w:r>
-      <w:proofErr w:type="spellEnd"/>
     </w:p>
     <w:p>
       <w:pPr>
@@ -5812,25 +5501,7 @@
           <w:color w:val="3F7F5F"/>
           <w:lang w:val="en-US" w:eastAsia="nb-NO"/>
         </w:rPr>
-        <w:t xml:space="preserve"># </w:t>
-      </w:r>
-      <w:proofErr w:type="gramStart"/>
-      <w:r>
-        <w:rPr>
-          <w:rFonts w:ascii="Consolas" w:hAnsi="Consolas" w:cs="Consolas"/>
-          <w:color w:val="3F7F5F"/>
-          <w:lang w:val="en-US" w:eastAsia="nb-NO"/>
-        </w:rPr>
-        <w:t>The</w:t>
-      </w:r>
-      <w:proofErr w:type="gramEnd"/>
-      <w:r>
-        <w:rPr>
-          <w:rFonts w:ascii="Consolas" w:hAnsi="Consolas" w:cs="Consolas"/>
-          <w:color w:val="3F7F5F"/>
-          <w:lang w:val="en-US" w:eastAsia="nb-NO"/>
-        </w:rPr>
-        <w:t xml:space="preserve"> alias of the root certificate to use for trusting</w:t>
+        <w:t># The alias of the root certificate to use for trusting</w:t>
       </w:r>
     </w:p>
     <w:p>
@@ -5847,25 +5518,14 @@
           <w:lang w:val="en-US" w:eastAsia="nb-NO"/>
         </w:rPr>
       </w:pPr>
-      <w:proofErr w:type="spellStart"/>
       <w:r>
         <w:rPr>
           <w:rFonts w:ascii="Consolas" w:hAnsi="Consolas" w:cs="Consolas"/>
           <w:color w:val="000000"/>
           <w:lang w:val="en-US" w:eastAsia="nb-NO"/>
         </w:rPr>
-        <w:t>ocsp.truststore.alias</w:t>
-      </w:r>
-      <w:proofErr w:type="spellEnd"/>
-      <w:r>
-        <w:rPr>
-          <w:rFonts w:ascii="Consolas" w:hAnsi="Consolas" w:cs="Consolas"/>
-          <w:color w:val="000000"/>
-          <w:lang w:val="en-US" w:eastAsia="nb-NO"/>
-        </w:rPr>
-        <w:t>=</w:t>
-      </w:r>
-      <w:proofErr w:type="spellStart"/>
+        <w:t>ocsp.truststore.alias=</w:t>
+      </w:r>
       <w:r>
         <w:rPr>
           <w:rFonts w:ascii="Consolas" w:hAnsi="Consolas" w:cs="Consolas"/>
@@ -5875,7 +5535,6 @@
         </w:rPr>
         <w:t>peppol</w:t>
       </w:r>
-      <w:proofErr w:type="spellEnd"/>
       <w:r>
         <w:rPr>
           <w:rFonts w:ascii="Consolas" w:hAnsi="Consolas" w:cs="Consolas"/>
@@ -5932,7 +5591,6 @@
         </w:rPr>
         <w:t xml:space="preserve"> </w:t>
       </w:r>
-      <w:proofErr w:type="spellStart"/>
       <w:r>
         <w:rPr>
           <w:rFonts w:ascii="Consolas" w:hAnsi="Consolas" w:cs="Consolas"/>
@@ -5942,7 +5600,6 @@
         </w:rPr>
         <w:t>ca</w:t>
       </w:r>
-      <w:proofErr w:type="spellEnd"/>
       <w:r>
         <w:rPr>
           <w:rFonts w:ascii="Consolas" w:hAnsi="Consolas" w:cs="Consolas"/>
@@ -5959,7 +5616,6 @@
         </w:rPr>
         <w:t>(</w:t>
       </w:r>
-      <w:proofErr w:type="spellStart"/>
       <w:r>
         <w:rPr>
           <w:rFonts w:ascii="Consolas" w:hAnsi="Consolas" w:cs="Consolas"/>
@@ -5969,7 +5625,6 @@
         </w:rPr>
         <w:t>peppol</w:t>
       </w:r>
-      <w:proofErr w:type="spellEnd"/>
       <w:r>
         <w:rPr>
           <w:rFonts w:ascii="Consolas" w:hAnsi="Consolas" w:cs="Consolas"/>
@@ -6010,7 +5665,6 @@
         </w:rPr>
         <w:t xml:space="preserve"> </w:t>
       </w:r>
-      <w:proofErr w:type="spellStart"/>
       <w:r>
         <w:rPr>
           <w:rFonts w:ascii="Consolas" w:hAnsi="Consolas" w:cs="Consolas"/>
@@ -6020,7 +5674,6 @@
         </w:rPr>
         <w:t>ca</w:t>
       </w:r>
-      <w:proofErr w:type="spellEnd"/>
       <w:r>
         <w:rPr>
           <w:rFonts w:ascii="Consolas" w:hAnsi="Consolas" w:cs="Consolas"/>
@@ -6046,14 +5699,12 @@
           <w:lang w:val="en-US" w:eastAsia="en-US" w:bidi="en-US"/>
         </w:rPr>
       </w:pPr>
-      <w:proofErr w:type="spellStart"/>
       <w:r>
         <w:rPr>
           <w:lang w:val="en-US" w:eastAsia="en-US" w:bidi="en-US"/>
         </w:rPr>
         <w:t>configSAML.properties</w:t>
       </w:r>
-      <w:proofErr w:type="spellEnd"/>
     </w:p>
     <w:p>
       <w:r>
@@ -6075,14 +5726,12 @@
         <w:spacing w:after="200" w:line="276" w:lineRule="auto"/>
         <w:contextualSpacing/>
       </w:pPr>
-      <w:proofErr w:type="spellStart"/>
       <w:r>
         <w:rPr>
           <w:b/>
         </w:rPr>
         <w:t>peppol.senderid</w:t>
       </w:r>
-      <w:proofErr w:type="spellEnd"/>
       <w:r>
         <w:t xml:space="preserve">: </w:t>
       </w:r>
@@ -6095,22 +5744,12 @@
       <w:r>
         <w:t xml:space="preserve"> If unsure what value to use you can use </w:t>
       </w:r>
-      <w:proofErr w:type="spellStart"/>
       <w:r>
         <w:rPr>
           <w:rStyle w:val="Code"/>
         </w:rPr>
-        <w:t>busdox</w:t>
-      </w:r>
-      <w:proofErr w:type="gramStart"/>
-      <w:r>
-        <w:rPr>
-          <w:rStyle w:val="Code"/>
-        </w:rPr>
-        <w:t>:sender</w:t>
-      </w:r>
-      <w:proofErr w:type="spellEnd"/>
-      <w:proofErr w:type="gramEnd"/>
+        <w:t>busdox:sender</w:t>
+      </w:r>
       <w:r>
         <w:t xml:space="preserve"> as the value.</w:t>
       </w:r>
@@ -6124,14 +5763,12 @@
         <w:spacing w:after="200" w:line="276" w:lineRule="auto"/>
         <w:contextualSpacing/>
       </w:pPr>
-      <w:proofErr w:type="spellStart"/>
       <w:r>
         <w:rPr>
           <w:b/>
         </w:rPr>
         <w:t>peppol.servicename</w:t>
       </w:r>
-      <w:proofErr w:type="spellEnd"/>
       <w:r>
         <w:t xml:space="preserve">: </w:t>
       </w:r>
@@ -6151,13 +5788,8 @@
         <w:t>PEPPOL-START-AP</w:t>
       </w:r>
       <w:r>
-        <w:t xml:space="preserve"> as the </w:t>
-      </w:r>
-      <w:proofErr w:type="gramStart"/>
-      <w:r>
-        <w:t>value.</w:t>
-      </w:r>
-      <w:proofErr w:type="gramEnd"/>
+        <w:t xml:space="preserve"> as the value.</w:t>
+      </w:r>
     </w:p>
     <w:p>
       <w:pPr>
@@ -6168,24 +5800,17 @@
         <w:spacing w:after="200" w:line="276" w:lineRule="auto"/>
         <w:contextualSpacing/>
       </w:pPr>
-      <w:proofErr w:type="spellStart"/>
       <w:r>
         <w:rPr>
           <w:b/>
         </w:rPr>
         <w:t>peppol.keystore</w:t>
       </w:r>
-      <w:proofErr w:type="spellEnd"/>
       <w:r>
         <w:t xml:space="preserve">: The </w:t>
       </w:r>
-      <w:proofErr w:type="spellStart"/>
-      <w:r>
-        <w:t>classpath</w:t>
-      </w:r>
-      <w:proofErr w:type="spellEnd"/>
-      <w:r>
-        <w:t xml:space="preserve"> relative path to the JKS key</w:t>
+      <w:r>
+        <w:t>classpath relative path to the JKS key</w:t>
       </w:r>
       <w:r>
         <w:t xml:space="preserve"> </w:t>
@@ -6200,64 +5825,30 @@
         <w:br/>
         <w:t xml:space="preserve">Example when using the source distribution: create the folder </w:t>
       </w:r>
-      <w:proofErr w:type="spellStart"/>
       <w:r>
         <w:rPr>
           <w:rStyle w:val="Code"/>
         </w:rPr>
-        <w:t>src</w:t>
-      </w:r>
-      <w:proofErr w:type="spellEnd"/>
+        <w:t>src/main/resources/keystore</w:t>
+      </w:r>
+      <w:r>
+        <w:t xml:space="preserve">, put your JKS file in this folder (e.g. called </w:t>
+      </w:r>
       <w:r>
         <w:rPr>
           <w:rStyle w:val="Code"/>
         </w:rPr>
-        <w:t>/main/resources/</w:t>
-      </w:r>
-      <w:proofErr w:type="spellStart"/>
+        <w:t>peppolkeys.jks</w:t>
+      </w:r>
+      <w:r>
+        <w:t xml:space="preserve">), than the respective configuration value would be </w:t>
+      </w:r>
       <w:r>
         <w:rPr>
           <w:rStyle w:val="Code"/>
         </w:rPr>
-        <w:t>keystore</w:t>
-      </w:r>
-      <w:proofErr w:type="spellEnd"/>
-      <w:r>
-        <w:t xml:space="preserve">, put your JKS file in this folder (e.g. called </w:t>
-      </w:r>
-      <w:proofErr w:type="spellStart"/>
-      <w:r>
-        <w:rPr>
-          <w:rStyle w:val="Code"/>
-        </w:rPr>
-        <w:t>peppolkeys.jks</w:t>
-      </w:r>
-      <w:proofErr w:type="spellEnd"/>
-      <w:r>
-        <w:t xml:space="preserve">), than the respective configuration value would be </w:t>
-      </w:r>
-      <w:proofErr w:type="spellStart"/>
-      <w:r>
-        <w:rPr>
-          <w:rStyle w:val="Code"/>
-        </w:rPr>
-        <w:t>keystore</w:t>
-      </w:r>
-      <w:proofErr w:type="spellEnd"/>
-      <w:r>
-        <w:rPr>
-          <w:rStyle w:val="Code"/>
-        </w:rPr>
-        <w:t>/</w:t>
-      </w:r>
-      <w:proofErr w:type="spellStart"/>
-      <w:r>
-        <w:rPr>
-          <w:rStyle w:val="Code"/>
-        </w:rPr>
-        <w:t>peppolkeys.jks</w:t>
-      </w:r>
-      <w:proofErr w:type="spellEnd"/>
+        <w:t>keystore/peppolkeys.jks</w:t>
+      </w:r>
       <w:r>
         <w:t>.</w:t>
       </w:r>
@@ -6271,14 +5862,12 @@
         <w:spacing w:after="200" w:line="276" w:lineRule="auto"/>
         <w:contextualSpacing/>
       </w:pPr>
-      <w:proofErr w:type="spellStart"/>
       <w:r>
         <w:rPr>
           <w:b/>
         </w:rPr>
         <w:t>peppol.password</w:t>
       </w:r>
-      <w:proofErr w:type="spellEnd"/>
       <w:r>
         <w:t xml:space="preserve">: The </w:t>
       </w:r>
@@ -6298,22 +5887,12 @@
         <w:spacing w:after="200" w:line="276" w:lineRule="auto"/>
         <w:contextualSpacing/>
       </w:pPr>
-      <w:proofErr w:type="spellStart"/>
-      <w:proofErr w:type="gramStart"/>
       <w:r>
         <w:rPr>
           <w:b/>
         </w:rPr>
-        <w:t>peppol.key</w:t>
-      </w:r>
-      <w:proofErr w:type="spellEnd"/>
-      <w:r>
-        <w:rPr>
-          <w:b/>
-        </w:rPr>
-        <w:t>-alias</w:t>
-      </w:r>
-      <w:proofErr w:type="gramEnd"/>
+        <w:t>peppol.key-alias</w:t>
+      </w:r>
       <w:r>
         <w:t xml:space="preserve">: The </w:t>
       </w:r>
@@ -6330,53 +5909,33 @@
         <w:spacing w:after="200" w:line="276" w:lineRule="auto"/>
         <w:contextualSpacing/>
       </w:pPr>
-      <w:proofErr w:type="spellStart"/>
-      <w:proofErr w:type="gramStart"/>
       <w:r>
         <w:rPr>
           <w:b/>
         </w:rPr>
-        <w:t>peppol.key</w:t>
-      </w:r>
-      <w:proofErr w:type="spellEnd"/>
-      <w:r>
-        <w:rPr>
-          <w:b/>
-        </w:rPr>
-        <w:t>-password</w:t>
-      </w:r>
-      <w:proofErr w:type="gramEnd"/>
+        <w:t>peppol.key-password</w:t>
+      </w:r>
       <w:r>
         <w:t xml:space="preserve">: The </w:t>
       </w:r>
       <w:r>
         <w:t xml:space="preserve">password used to access the key pair identified by the </w:t>
       </w:r>
-      <w:proofErr w:type="spellStart"/>
       <w:r>
         <w:rPr>
           <w:rStyle w:val="Code"/>
         </w:rPr>
-        <w:t>peppol.key</w:t>
-      </w:r>
-      <w:proofErr w:type="spellEnd"/>
+        <w:t>peppol.key-alias</w:t>
+      </w:r>
+      <w:r>
+        <w:t xml:space="preserve"> within the key store. Usually it is the same password as the password used to access the whole key store (see property </w:t>
+      </w:r>
       <w:r>
         <w:rPr>
           <w:rStyle w:val="Code"/>
         </w:rPr>
-        <w:t>-alias</w:t>
-      </w:r>
-      <w:r>
-        <w:t xml:space="preserve"> within the key store. Usually it is the same password as the password used to access the whole key store (see property </w:t>
-      </w:r>
-      <w:proofErr w:type="spellStart"/>
-      <w:r>
-        <w:rPr>
-          <w:rStyle w:val="Code"/>
-        </w:rPr>
         <w:t>peppol.passsword</w:t>
       </w:r>
-      <w:proofErr w:type="spellEnd"/>
       <w:r>
         <w:t>)</w:t>
       </w:r>
@@ -6387,21 +5946,13 @@
         <w:t>This is an example</w:t>
       </w:r>
       <w:r>
-        <w:t xml:space="preserve"> </w:t>
-      </w:r>
-      <w:proofErr w:type="spellStart"/>
-      <w:r>
-        <w:t>config</w:t>
+        <w:t xml:space="preserve"> config</w:t>
       </w:r>
       <w:r>
         <w:t>SAML</w:t>
       </w:r>
       <w:r>
-        <w:t>.properties</w:t>
-      </w:r>
-      <w:proofErr w:type="spellEnd"/>
-      <w:r>
-        <w:t xml:space="preserve"> file</w:t>
+        <w:t>.properties file</w:t>
       </w:r>
       <w:r>
         <w:t>:</w:t>
@@ -6421,44 +5972,22 @@
           <w:lang w:val="en-US" w:eastAsia="nb-NO"/>
         </w:rPr>
       </w:pPr>
-      <w:proofErr w:type="spellStart"/>
       <w:r>
         <w:rPr>
           <w:rFonts w:ascii="Consolas" w:hAnsi="Consolas" w:cs="Consolas"/>
           <w:color w:val="000000"/>
           <w:lang w:val="en-US" w:eastAsia="nb-NO"/>
         </w:rPr>
-        <w:t>peppol.senderid</w:t>
-      </w:r>
-      <w:proofErr w:type="spellEnd"/>
-      <w:r>
-        <w:rPr>
-          <w:rFonts w:ascii="Consolas" w:hAnsi="Consolas" w:cs="Consolas"/>
-          <w:color w:val="000000"/>
-          <w:lang w:val="en-US" w:eastAsia="nb-NO"/>
-        </w:rPr>
-        <w:t xml:space="preserve"> = </w:t>
-      </w:r>
-      <w:proofErr w:type="spellStart"/>
+        <w:t xml:space="preserve">peppol.senderid = </w:t>
+      </w:r>
       <w:r>
         <w:rPr>
           <w:rFonts w:ascii="Consolas" w:hAnsi="Consolas" w:cs="Consolas"/>
           <w:color w:val="2A00FF"/>
           <w:lang w:val="en-US" w:eastAsia="nb-NO"/>
         </w:rPr>
-        <w:t>busdox</w:t>
-      </w:r>
-      <w:proofErr w:type="gramStart"/>
-      <w:r>
-        <w:rPr>
-          <w:rFonts w:ascii="Consolas" w:hAnsi="Consolas" w:cs="Consolas"/>
-          <w:color w:val="2A00FF"/>
-          <w:lang w:val="en-US" w:eastAsia="nb-NO"/>
-        </w:rPr>
-        <w:t>:sender</w:t>
-      </w:r>
-      <w:proofErr w:type="spellEnd"/>
-      <w:proofErr w:type="gramEnd"/>
+        <w:t>busdox:sender</w:t>
+      </w:r>
     </w:p>
     <w:p>
       <w:pPr>
@@ -6474,23 +6003,13 @@
           <w:lang w:val="en-US" w:eastAsia="nb-NO"/>
         </w:rPr>
       </w:pPr>
-      <w:proofErr w:type="spellStart"/>
       <w:r>
         <w:rPr>
           <w:rFonts w:ascii="Consolas" w:hAnsi="Consolas" w:cs="Consolas"/>
           <w:color w:val="000000"/>
           <w:lang w:val="en-US" w:eastAsia="nb-NO"/>
         </w:rPr>
-        <w:t>peppol.servicename</w:t>
-      </w:r>
-      <w:proofErr w:type="spellEnd"/>
-      <w:r>
-        <w:rPr>
-          <w:rFonts w:ascii="Consolas" w:hAnsi="Consolas" w:cs="Consolas"/>
-          <w:color w:val="000000"/>
-          <w:lang w:val="en-US" w:eastAsia="nb-NO"/>
-        </w:rPr>
-        <w:t xml:space="preserve"> = </w:t>
+        <w:t xml:space="preserve">peppol.servicename = </w:t>
       </w:r>
       <w:r>
         <w:rPr>
@@ -6515,52 +6034,22 @@
           <w:lang w:val="en-US" w:eastAsia="nb-NO"/>
         </w:rPr>
       </w:pPr>
-      <w:proofErr w:type="spellStart"/>
       <w:r>
         <w:rPr>
           <w:rFonts w:ascii="Consolas" w:hAnsi="Consolas" w:cs="Consolas"/>
           <w:color w:val="000000"/>
           <w:lang w:val="en-US" w:eastAsia="nb-NO"/>
         </w:rPr>
-        <w:t>peppol.keystore</w:t>
-      </w:r>
-      <w:proofErr w:type="spellEnd"/>
-      <w:r>
-        <w:rPr>
-          <w:rFonts w:ascii="Consolas" w:hAnsi="Consolas" w:cs="Consolas"/>
-          <w:color w:val="000000"/>
-          <w:lang w:val="en-US" w:eastAsia="nb-NO"/>
-        </w:rPr>
-        <w:t xml:space="preserve"> = </w:t>
-      </w:r>
-      <w:proofErr w:type="spellStart"/>
+        <w:t xml:space="preserve">peppol.keystore = </w:t>
+      </w:r>
       <w:r>
         <w:rPr>
           <w:rFonts w:ascii="Consolas" w:hAnsi="Consolas" w:cs="Consolas"/>
           <w:color w:val="2A00FF"/>
           <w:lang w:val="en-US" w:eastAsia="nb-NO"/>
         </w:rPr>
-        <w:t>keystore</w:t>
-      </w:r>
-      <w:proofErr w:type="spellEnd"/>
-      <w:r>
-        <w:rPr>
-          <w:rFonts w:ascii="Consolas" w:hAnsi="Consolas" w:cs="Consolas"/>
-          <w:color w:val="2A00FF"/>
-          <w:lang w:val="en-US" w:eastAsia="nb-NO"/>
-        </w:rPr>
-        <w:t>/</w:t>
-      </w:r>
-      <w:proofErr w:type="spellStart"/>
-      <w:r>
-        <w:rPr>
-          <w:rFonts w:ascii="Consolas" w:hAnsi="Consolas" w:cs="Consolas"/>
-          <w:color w:val="2A00FF"/>
-          <w:lang w:val="en-US" w:eastAsia="nb-NO"/>
-        </w:rPr>
-        <w:t>peppolkeys.jks</w:t>
-      </w:r>
-      <w:proofErr w:type="spellEnd"/>
+        <w:t>keystore/peppolkeys.jks</w:t>
+      </w:r>
     </w:p>
     <w:p>
       <w:pPr>
@@ -6576,25 +6065,14 @@
           <w:lang w:val="en-US" w:eastAsia="nb-NO"/>
         </w:rPr>
       </w:pPr>
-      <w:proofErr w:type="spellStart"/>
       <w:r>
         <w:rPr>
           <w:rFonts w:ascii="Consolas" w:hAnsi="Consolas" w:cs="Consolas"/>
           <w:color w:val="000000"/>
           <w:lang w:val="en-US" w:eastAsia="nb-NO"/>
         </w:rPr>
-        <w:t>peppol.password</w:t>
-      </w:r>
-      <w:proofErr w:type="spellEnd"/>
-      <w:r>
-        <w:rPr>
-          <w:rFonts w:ascii="Consolas" w:hAnsi="Consolas" w:cs="Consolas"/>
-          <w:color w:val="000000"/>
-          <w:lang w:val="en-US" w:eastAsia="nb-NO"/>
-        </w:rPr>
-        <w:t xml:space="preserve"> = </w:t>
-      </w:r>
-      <w:proofErr w:type="spellStart"/>
+        <w:t xml:space="preserve">peppol.password = </w:t>
+      </w:r>
       <w:r>
         <w:rPr>
           <w:rFonts w:ascii="Consolas" w:hAnsi="Consolas" w:cs="Consolas"/>
@@ -6603,7 +6081,6 @@
         </w:rPr>
         <w:t>peppol</w:t>
       </w:r>
-      <w:proofErr w:type="spellEnd"/>
     </w:p>
     <w:p>
       <w:pPr>
@@ -6619,35 +6096,14 @@
           <w:lang w:val="en-US" w:eastAsia="nb-NO"/>
         </w:rPr>
       </w:pPr>
-      <w:proofErr w:type="spellStart"/>
-      <w:proofErr w:type="gramStart"/>
       <w:r>
         <w:rPr>
           <w:rFonts w:ascii="Consolas" w:hAnsi="Consolas" w:cs="Consolas"/>
           <w:color w:val="000000"/>
           <w:lang w:val="en-US" w:eastAsia="nb-NO"/>
         </w:rPr>
-        <w:t>peppol.key</w:t>
-      </w:r>
-      <w:proofErr w:type="spellEnd"/>
-      <w:r>
-        <w:rPr>
-          <w:rFonts w:ascii="Consolas" w:hAnsi="Consolas" w:cs="Consolas"/>
-          <w:color w:val="000000"/>
-          <w:lang w:val="en-US" w:eastAsia="nb-NO"/>
-        </w:rPr>
-        <w:t>-alias</w:t>
-      </w:r>
-      <w:proofErr w:type="gramEnd"/>
-      <w:r>
-        <w:rPr>
-          <w:rFonts w:ascii="Consolas" w:hAnsi="Consolas" w:cs="Consolas"/>
-          <w:color w:val="000000"/>
-          <w:lang w:val="en-US" w:eastAsia="nb-NO"/>
-        </w:rPr>
-        <w:t xml:space="preserve"> = </w:t>
-      </w:r>
-      <w:proofErr w:type="spellStart"/>
+        <w:t xml:space="preserve">peppol.key-alias = </w:t>
+      </w:r>
       <w:r>
         <w:rPr>
           <w:rFonts w:ascii="Consolas" w:hAnsi="Consolas" w:cs="Consolas"/>
@@ -6656,7 +6112,6 @@
         </w:rPr>
         <w:t>ap_key</w:t>
       </w:r>
-      <w:proofErr w:type="spellEnd"/>
     </w:p>
     <w:p>
       <w:pPr>
@@ -6672,35 +6127,14 @@
           <w:lang w:val="en-US" w:eastAsia="nb-NO"/>
         </w:rPr>
       </w:pPr>
-      <w:proofErr w:type="spellStart"/>
-      <w:proofErr w:type="gramStart"/>
       <w:r>
         <w:rPr>
           <w:rFonts w:ascii="Consolas" w:hAnsi="Consolas" w:cs="Consolas"/>
           <w:color w:val="000000"/>
           <w:lang w:val="en-US" w:eastAsia="nb-NO"/>
         </w:rPr>
-        <w:t>peppol.key</w:t>
-      </w:r>
-      <w:proofErr w:type="spellEnd"/>
-      <w:r>
-        <w:rPr>
-          <w:rFonts w:ascii="Consolas" w:hAnsi="Consolas" w:cs="Consolas"/>
-          <w:color w:val="000000"/>
-          <w:lang w:val="en-US" w:eastAsia="nb-NO"/>
-        </w:rPr>
-        <w:t>-password</w:t>
-      </w:r>
-      <w:proofErr w:type="gramEnd"/>
-      <w:r>
-        <w:rPr>
-          <w:rFonts w:ascii="Consolas" w:hAnsi="Consolas" w:cs="Consolas"/>
-          <w:color w:val="000000"/>
-          <w:lang w:val="en-US" w:eastAsia="nb-NO"/>
-        </w:rPr>
-        <w:t xml:space="preserve"> = </w:t>
-      </w:r>
-      <w:proofErr w:type="spellStart"/>
+        <w:t xml:space="preserve">peppol.key-password = </w:t>
+      </w:r>
       <w:r>
         <w:rPr>
           <w:rFonts w:ascii="Consolas" w:hAnsi="Consolas" w:cs="Consolas"/>
@@ -6709,7 +6143,6 @@
         </w:rPr>
         <w:t>peppol</w:t>
       </w:r>
-      <w:proofErr w:type="spellEnd"/>
     </w:p>
     <w:p/>
     <w:p>
@@ -6727,14 +6160,13 @@
           <w:lang w:val="en-US" w:eastAsia="en-US" w:bidi="en-US"/>
         </w:rPr>
       </w:pPr>
-      <w:proofErr w:type="spellStart"/>
       <w:r>
         <w:rPr>
           <w:lang w:val="en-US" w:eastAsia="en-US" w:bidi="en-US"/>
         </w:rPr>
+        <w:lastRenderedPageBreak/>
         <w:t>configServer.properties</w:t>
       </w:r>
-      <w:proofErr w:type="spellEnd"/>
     </w:p>
     <w:p>
       <w:r>
@@ -6769,15 +6201,7 @@
         <w:t xml:space="preserve">Contains the </w:t>
       </w:r>
       <w:r>
-        <w:t>full URL under which the AP will be available. This URL must include the name of the Web Service URL (e.g. /</w:t>
-      </w:r>
-      <w:proofErr w:type="spellStart"/>
-      <w:r>
-        <w:t>accessPointService</w:t>
-      </w:r>
-      <w:proofErr w:type="spellEnd"/>
-      <w:r>
-        <w:t>)</w:t>
+        <w:t>full URL under which the AP will be available. This URL must include the name of the Web Service URL (e.g. /accessPointService)</w:t>
       </w:r>
       <w:r>
         <w:t>.</w:t>
@@ -6792,87 +6216,46 @@
         <w:spacing w:after="200" w:line="276" w:lineRule="auto"/>
         <w:contextualSpacing/>
       </w:pPr>
-      <w:proofErr w:type="spellStart"/>
       <w:r>
         <w:rPr>
           <w:b/>
         </w:rPr>
         <w:t>server.keystore.path</w:t>
       </w:r>
-      <w:proofErr w:type="spellEnd"/>
       <w:r>
         <w:t xml:space="preserve">: The </w:t>
       </w:r>
-      <w:proofErr w:type="spellStart"/>
-      <w:r>
-        <w:t>classpath</w:t>
-      </w:r>
-      <w:proofErr w:type="spellEnd"/>
-      <w:r>
-        <w:t xml:space="preserve"> relative path to the JKS key store containing your private key.</w:t>
+      <w:r>
+        <w:t>classpath relative path to the JKS key store containing your private key.</w:t>
       </w:r>
       <w:r>
         <w:br/>
         <w:t xml:space="preserve">Example when using the source distribution: create the folder </w:t>
       </w:r>
-      <w:proofErr w:type="spellStart"/>
       <w:r>
         <w:rPr>
           <w:rStyle w:val="Code"/>
         </w:rPr>
-        <w:t>src</w:t>
-      </w:r>
-      <w:proofErr w:type="spellEnd"/>
+        <w:t>src/main/resources/keystore</w:t>
+      </w:r>
+      <w:r>
+        <w:t xml:space="preserve">, put your JKS file in this folder (e.g. called </w:t>
+      </w:r>
       <w:r>
         <w:rPr>
           <w:rStyle w:val="Code"/>
         </w:rPr>
-        <w:t>/main/resources/</w:t>
-      </w:r>
-      <w:proofErr w:type="spellStart"/>
+        <w:t>peppolkeys.jks</w:t>
+      </w:r>
+      <w:r>
+        <w:t xml:space="preserve">), than the respective configuration value would be </w:t>
+      </w:r>
       <w:r>
         <w:rPr>
           <w:rStyle w:val="Code"/>
         </w:rPr>
-        <w:t>keystore</w:t>
-      </w:r>
-      <w:proofErr w:type="spellEnd"/>
-      <w:r>
-        <w:t xml:space="preserve">, put your JKS file in this folder (e.g. called </w:t>
-      </w:r>
-      <w:proofErr w:type="spellStart"/>
-      <w:r>
-        <w:rPr>
-          <w:rStyle w:val="Code"/>
-        </w:rPr>
-        <w:t>peppolkeys.jks</w:t>
-      </w:r>
-      <w:proofErr w:type="spellEnd"/>
-      <w:r>
-        <w:t xml:space="preserve">), than the respective configuration value would be </w:t>
-      </w:r>
-      <w:proofErr w:type="spellStart"/>
-      <w:r>
-        <w:rPr>
-          <w:rStyle w:val="Code"/>
-        </w:rPr>
-        <w:t>keystore</w:t>
-      </w:r>
-      <w:proofErr w:type="spellEnd"/>
-      <w:r>
-        <w:rPr>
-          <w:rStyle w:val="Code"/>
-        </w:rPr>
-        <w:t>/</w:t>
-      </w:r>
-      <w:proofErr w:type="spellStart"/>
-      <w:r>
-        <w:rPr>
-          <w:rStyle w:val="Code"/>
-        </w:rPr>
-        <w:t>peppolkeys.jks</w:t>
-      </w:r>
-      <w:proofErr w:type="spellEnd"/>
+        <w:t>keystore/peppolkeys.jks</w:t>
+      </w:r>
       <w:r>
         <w:t>.</w:t>
       </w:r>
@@ -6886,14 +6269,12 @@
         <w:spacing w:after="200" w:line="276" w:lineRule="auto"/>
         <w:contextualSpacing/>
       </w:pPr>
-      <w:proofErr w:type="spellStart"/>
       <w:r>
         <w:rPr>
           <w:b/>
         </w:rPr>
         <w:t>server.keystore.password</w:t>
       </w:r>
-      <w:proofErr w:type="spellEnd"/>
       <w:r>
         <w:t xml:space="preserve">: The </w:t>
       </w:r>
@@ -6910,14 +6291,12 @@
         <w:spacing w:after="200" w:line="276" w:lineRule="auto"/>
         <w:contextualSpacing/>
       </w:pPr>
-      <w:proofErr w:type="spellStart"/>
       <w:r>
         <w:rPr>
           <w:b/>
         </w:rPr>
         <w:t>server.keystore.alias</w:t>
       </w:r>
-      <w:proofErr w:type="spellEnd"/>
       <w:r>
         <w:t xml:space="preserve">: The </w:t>
       </w:r>
@@ -6934,45 +6313,33 @@
         <w:spacing w:after="200" w:line="276" w:lineRule="auto"/>
         <w:contextualSpacing/>
       </w:pPr>
-      <w:proofErr w:type="spellStart"/>
       <w:r>
         <w:rPr>
           <w:b/>
         </w:rPr>
         <w:t>server.keystore.aliaspassword</w:t>
       </w:r>
-      <w:proofErr w:type="spellEnd"/>
       <w:r>
         <w:t xml:space="preserve">: The </w:t>
       </w:r>
       <w:r>
         <w:t xml:space="preserve">password used to access the key pair identified by the </w:t>
       </w:r>
-      <w:proofErr w:type="spellStart"/>
       <w:r>
         <w:rPr>
           <w:rStyle w:val="Code"/>
         </w:rPr>
-        <w:t>peppol.key</w:t>
-      </w:r>
-      <w:proofErr w:type="spellEnd"/>
+        <w:t>peppol.key-alias</w:t>
+      </w:r>
+      <w:r>
+        <w:t xml:space="preserve"> within the key store. Usually it is the same password as the password used to access the whole key store (see property </w:t>
+      </w:r>
       <w:r>
         <w:rPr>
           <w:rStyle w:val="Code"/>
         </w:rPr>
-        <w:t>-alias</w:t>
-      </w:r>
-      <w:r>
-        <w:t xml:space="preserve"> within the key store. Usually it is the same password as the password used to access the whole key store (see property </w:t>
-      </w:r>
-      <w:proofErr w:type="spellStart"/>
-      <w:r>
-        <w:rPr>
-          <w:rStyle w:val="Code"/>
-        </w:rPr>
         <w:t>peppol.passsword</w:t>
       </w:r>
-      <w:proofErr w:type="spellEnd"/>
       <w:r>
         <w:t>)</w:t>
       </w:r>
@@ -6986,27 +6353,17 @@
         <w:spacing w:after="200" w:line="276" w:lineRule="auto"/>
         <w:contextualSpacing/>
       </w:pPr>
-      <w:proofErr w:type="spellStart"/>
       <w:r>
         <w:rPr>
           <w:b/>
         </w:rPr>
         <w:t>server.truststore.path</w:t>
       </w:r>
-      <w:proofErr w:type="spellEnd"/>
       <w:r>
         <w:t xml:space="preserve">: </w:t>
       </w:r>
       <w:r>
-        <w:t xml:space="preserve">Contains the </w:t>
-      </w:r>
-      <w:proofErr w:type="spellStart"/>
-      <w:r>
-        <w:t>classpath</w:t>
-      </w:r>
-      <w:proofErr w:type="spellEnd"/>
-      <w:r>
-        <w:t xml:space="preserve"> relative path to the JKS file containing the trust store.</w:t>
+        <w:t>Contains the classpath relative path to the JKS file containing the trust store.</w:t>
       </w:r>
       <w:r>
         <w:t xml:space="preserve"> </w:t>
@@ -7023,48 +6380,24 @@
       <w:r>
         <w:t xml:space="preserve"> is </w:t>
       </w:r>
-      <w:proofErr w:type="spellStart"/>
       <w:r>
         <w:rPr>
           <w:rStyle w:val="Code"/>
         </w:rPr>
-        <w:t>truststore</w:t>
-      </w:r>
-      <w:proofErr w:type="spellEnd"/>
+        <w:t>truststore/global-truststore.jks</w:t>
+      </w:r>
+      <w:r>
+        <w:t xml:space="preserve">. </w:t>
+      </w:r>
+      <w:r>
+        <w:t xml:space="preserve">The file itself resides inside the </w:t>
+      </w:r>
       <w:r>
         <w:rPr>
           <w:rStyle w:val="Code"/>
         </w:rPr>
-        <w:t>/global-</w:t>
-      </w:r>
-      <w:proofErr w:type="spellStart"/>
-      <w:r>
-        <w:rPr>
-          <w:rStyle w:val="Code"/>
-        </w:rPr>
-        <w:t>truststore.jks</w:t>
-      </w:r>
-      <w:proofErr w:type="spellEnd"/>
-      <w:r>
-        <w:t xml:space="preserve">. </w:t>
-      </w:r>
-      <w:r>
-        <w:t xml:space="preserve">The file itself resides inside the </w:t>
-      </w:r>
-      <w:r>
-        <w:rPr>
-          <w:rStyle w:val="Code"/>
-        </w:rPr>
-        <w:t>commons-</w:t>
-      </w:r>
-      <w:proofErr w:type="spellStart"/>
-      <w:r>
-        <w:rPr>
-          <w:rStyle w:val="Code"/>
-        </w:rPr>
-        <w:t>peppol</w:t>
-      </w:r>
-      <w:proofErr w:type="spellEnd"/>
+        <w:t>commons-peppol</w:t>
+      </w:r>
       <w:r>
         <w:t xml:space="preserve"> project.</w:t>
       </w:r>
@@ -7078,7 +6411,6 @@
         <w:spacing w:after="200" w:line="276" w:lineRule="auto"/>
         <w:contextualSpacing/>
       </w:pPr>
-      <w:proofErr w:type="spellStart"/>
       <w:r>
         <w:rPr>
           <w:b/>
@@ -7091,21 +6423,18 @@
         </w:rPr>
         <w:t>password</w:t>
       </w:r>
-      <w:proofErr w:type="spellEnd"/>
       <w:r>
         <w:t xml:space="preserve">: The </w:t>
       </w:r>
       <w:r>
         <w:t xml:space="preserve">password required to access the global trust store. When using the default trust store provided than the password is </w:t>
       </w:r>
-      <w:proofErr w:type="spellStart"/>
       <w:r>
         <w:rPr>
           <w:rStyle w:val="Code"/>
         </w:rPr>
         <w:t>peppol</w:t>
       </w:r>
-      <w:proofErr w:type="spellEnd"/>
       <w:r>
         <w:t>.</w:t>
       </w:r>
@@ -7119,7 +6448,6 @@
         <w:spacing w:after="200" w:line="276" w:lineRule="auto"/>
         <w:contextualSpacing/>
       </w:pPr>
-      <w:proofErr w:type="spellStart"/>
       <w:r>
         <w:rPr>
           <w:b/>
@@ -7132,7 +6460,6 @@
         </w:rPr>
         <w:t>.truststore.alias</w:t>
       </w:r>
-      <w:proofErr w:type="spellEnd"/>
       <w:r>
         <w:t xml:space="preserve">: The </w:t>
       </w:r>
@@ -7145,61 +6472,11 @@
       <w:r>
         <w:t xml:space="preserve"> When using the default trust store provided than the alias is </w:t>
       </w:r>
-      <w:proofErr w:type="spellStart"/>
       <w:r>
         <w:rPr>
           <w:rStyle w:val="Code"/>
         </w:rPr>
-        <w:t>peppol</w:t>
-      </w:r>
-      <w:proofErr w:type="spellEnd"/>
-      <w:r>
-        <w:rPr>
-          <w:rStyle w:val="Code"/>
-        </w:rPr>
-        <w:t xml:space="preserve"> access point test </w:t>
-      </w:r>
-      <w:proofErr w:type="spellStart"/>
-      <w:r>
-        <w:rPr>
-          <w:rStyle w:val="Code"/>
-        </w:rPr>
-        <w:t>ca</w:t>
-      </w:r>
-      <w:proofErr w:type="spellEnd"/>
-      <w:r>
-        <w:rPr>
-          <w:rStyle w:val="Code"/>
-        </w:rPr>
-        <w:t xml:space="preserve"> (</w:t>
-      </w:r>
-      <w:proofErr w:type="spellStart"/>
-      <w:r>
-        <w:rPr>
-          <w:rStyle w:val="Code"/>
-        </w:rPr>
-        <w:t>peppol</w:t>
-      </w:r>
-      <w:proofErr w:type="spellEnd"/>
-      <w:r>
-        <w:rPr>
-          <w:rStyle w:val="Code"/>
-        </w:rPr>
-        <w:t xml:space="preserve"> root test </w:t>
-      </w:r>
-      <w:proofErr w:type="spellStart"/>
-      <w:r>
-        <w:rPr>
-          <w:rStyle w:val="Code"/>
-        </w:rPr>
-        <w:t>ca</w:t>
-      </w:r>
-      <w:proofErr w:type="spellEnd"/>
-      <w:r>
-        <w:rPr>
-          <w:rStyle w:val="Code"/>
-        </w:rPr>
-        <w:t>)</w:t>
+        <w:t>peppol access point test ca (peppol root test ca)</w:t>
       </w:r>
       <w:r>
         <w:t>.</w:t>
@@ -7214,21 +6491,18 @@
         <w:spacing w:after="200" w:line="276" w:lineRule="auto"/>
         <w:contextualSpacing/>
       </w:pPr>
-      <w:proofErr w:type="spellStart"/>
       <w:r>
         <w:rPr>
           <w:b/>
         </w:rPr>
         <w:t>server.truststore.aliaspassword</w:t>
       </w:r>
-      <w:proofErr w:type="spellEnd"/>
       <w:r>
         <w:t xml:space="preserve">: The </w:t>
       </w:r>
       <w:r>
         <w:t xml:space="preserve">password used to access the certificate identified by the </w:t>
       </w:r>
-      <w:proofErr w:type="spellStart"/>
       <w:r>
         <w:rPr>
           <w:rStyle w:val="Code"/>
@@ -7253,37 +6527,26 @@
         </w:rPr>
         <w:t>alias</w:t>
       </w:r>
-      <w:proofErr w:type="spellEnd"/>
       <w:r>
         <w:t xml:space="preserve"> within the trust store. When using the default trust store provided than the password is </w:t>
       </w:r>
-      <w:proofErr w:type="spellStart"/>
       <w:r>
         <w:rPr>
           <w:rStyle w:val="Code"/>
         </w:rPr>
         <w:t>peppol</w:t>
       </w:r>
-      <w:proofErr w:type="spellEnd"/>
     </w:p>
     <w:p/>
     <w:p>
       <w:r>
-        <w:t xml:space="preserve">This is an example </w:t>
-      </w:r>
-      <w:proofErr w:type="spellStart"/>
-      <w:r>
-        <w:t>configS</w:t>
+        <w:t>This is an example configS</w:t>
       </w:r>
       <w:r>
         <w:t>erver</w:t>
       </w:r>
       <w:r>
-        <w:t>.properties</w:t>
-      </w:r>
-      <w:proofErr w:type="spellEnd"/>
-      <w:r>
-        <w:t xml:space="preserve"> file:</w:t>
+        <w:t>.properties file:</w:t>
       </w:r>
     </w:p>
     <w:p>
@@ -7308,25 +6571,7 @@
           <w:color w:val="3F7F5F"/>
           <w:lang w:val="en-US" w:eastAsia="nb-NO"/>
         </w:rPr>
-        <w:t xml:space="preserve"># </w:t>
-      </w:r>
-      <w:proofErr w:type="gramStart"/>
-      <w:r>
-        <w:rPr>
-          <w:rFonts w:ascii="Consolas" w:hAnsi="Consolas" w:cs="Consolas"/>
-          <w:color w:val="3F7F5F"/>
-          <w:lang w:val="en-US" w:eastAsia="nb-NO"/>
-        </w:rPr>
-        <w:t>What</w:t>
-      </w:r>
-      <w:proofErr w:type="gramEnd"/>
-      <w:r>
-        <w:rPr>
-          <w:rFonts w:ascii="Consolas" w:hAnsi="Consolas" w:cs="Consolas"/>
-          <w:color w:val="3F7F5F"/>
-          <w:lang w:val="en-US" w:eastAsia="nb-NO"/>
-        </w:rPr>
-        <w:t xml:space="preserve"> is the public URL of our AP?</w:t>
+        <w:t># What is the public URL of our AP?</w:t>
       </w:r>
     </w:p>
     <w:p>
@@ -7403,7 +6648,6 @@
         </w:rPr>
         <w:t xml:space="preserve"># </w:t>
       </w:r>
-      <w:proofErr w:type="spellStart"/>
       <w:r>
         <w:rPr>
           <w:rFonts w:ascii="Consolas" w:hAnsi="Consolas" w:cs="Consolas"/>
@@ -7413,32 +6657,13 @@
         </w:rPr>
         <w:t>Keystore</w:t>
       </w:r>
-      <w:proofErr w:type="spellEnd"/>
       <w:r>
         <w:rPr>
           <w:rFonts w:ascii="Consolas" w:hAnsi="Consolas" w:cs="Consolas"/>
           <w:color w:val="3F7F5F"/>
           <w:lang w:val="en-US" w:eastAsia="nb-NO"/>
         </w:rPr>
-        <w:t xml:space="preserve"> configuration - fill your </w:t>
-      </w:r>
-      <w:proofErr w:type="spellStart"/>
-      <w:r>
-        <w:rPr>
-          <w:rFonts w:ascii="Consolas" w:hAnsi="Consolas" w:cs="Consolas"/>
-          <w:color w:val="3F7F5F"/>
-          <w:lang w:val="en-US" w:eastAsia="nb-NO"/>
-        </w:rPr>
-        <w:t>classpath</w:t>
-      </w:r>
-      <w:proofErr w:type="spellEnd"/>
-      <w:r>
-        <w:rPr>
-          <w:rFonts w:ascii="Consolas" w:hAnsi="Consolas" w:cs="Consolas"/>
-          <w:color w:val="3F7F5F"/>
-          <w:lang w:val="en-US" w:eastAsia="nb-NO"/>
-        </w:rPr>
-        <w:t xml:space="preserve"> relative values here</w:t>
+        <w:t xml:space="preserve"> configuration - fill your classpath relative values here</w:t>
       </w:r>
     </w:p>
     <w:p>
@@ -7457,60 +6682,30 @@
           <w:lang w:val="en-US" w:eastAsia="nb-NO"/>
         </w:rPr>
       </w:pPr>
-      <w:proofErr w:type="spellStart"/>
       <w:r>
         <w:rPr>
           <w:rFonts w:ascii="Consolas" w:hAnsi="Consolas" w:cs="Consolas"/>
           <w:color w:val="000000"/>
           <w:lang w:val="en-US" w:eastAsia="nb-NO"/>
         </w:rPr>
-        <w:t>server.keystore.path</w:t>
-      </w:r>
-      <w:proofErr w:type="spellEnd"/>
+        <w:t>server.keystore.path =</w:t>
+      </w:r>
       <w:r>
         <w:rPr>
           <w:rFonts w:ascii="Consolas" w:hAnsi="Consolas" w:cs="Consolas"/>
           <w:color w:val="000000"/>
           <w:lang w:val="en-US" w:eastAsia="nb-NO"/>
         </w:rPr>
-        <w:t xml:space="preserve"> =</w:t>
-      </w:r>
-      <w:r>
-        <w:rPr>
-          <w:rFonts w:ascii="Consolas" w:hAnsi="Consolas" w:cs="Consolas"/>
-          <w:color w:val="000000"/>
-          <w:lang w:val="en-US" w:eastAsia="nb-NO"/>
-        </w:rPr>
         <w:t xml:space="preserve"> </w:t>
       </w:r>
-      <w:proofErr w:type="spellStart"/>
       <w:r>
         <w:rPr>
           <w:rFonts w:ascii="Consolas" w:hAnsi="Consolas" w:cs="Consolas"/>
           <w:color w:val="2A00FF"/>
           <w:lang w:val="en-US" w:eastAsia="nb-NO"/>
         </w:rPr>
-        <w:t>keystore</w:t>
-      </w:r>
-      <w:proofErr w:type="spellEnd"/>
-      <w:r>
-        <w:rPr>
-          <w:rFonts w:ascii="Consolas" w:hAnsi="Consolas" w:cs="Consolas"/>
-          <w:color w:val="2A00FF"/>
-          <w:lang w:val="en-US" w:eastAsia="nb-NO"/>
-        </w:rPr>
-        <w:t>/</w:t>
-      </w:r>
-      <w:proofErr w:type="spellStart"/>
-      <w:r>
-        <w:rPr>
-          <w:rFonts w:ascii="Consolas" w:hAnsi="Consolas" w:cs="Consolas"/>
-          <w:color w:val="2A00FF"/>
-          <w:lang w:val="en-US" w:eastAsia="nb-NO"/>
-        </w:rPr>
-        <w:t>peppolkeys.jks</w:t>
-      </w:r>
-      <w:proofErr w:type="spellEnd"/>
+        <w:t>keystore/peppolkeys.jks</w:t>
+      </w:r>
     </w:p>
     <w:p>
       <w:pPr>
@@ -7528,25 +6723,14 @@
           <w:lang w:val="en-US" w:eastAsia="nb-NO"/>
         </w:rPr>
       </w:pPr>
-      <w:proofErr w:type="spellStart"/>
       <w:r>
         <w:rPr>
           <w:rFonts w:ascii="Consolas" w:hAnsi="Consolas" w:cs="Consolas"/>
           <w:color w:val="000000"/>
           <w:lang w:val="en-US" w:eastAsia="nb-NO"/>
         </w:rPr>
-        <w:t>server.keystore.password</w:t>
-      </w:r>
-      <w:proofErr w:type="spellEnd"/>
-      <w:r>
-        <w:rPr>
-          <w:rFonts w:ascii="Consolas" w:hAnsi="Consolas" w:cs="Consolas"/>
-          <w:color w:val="000000"/>
-          <w:lang w:val="en-US" w:eastAsia="nb-NO"/>
-        </w:rPr>
-        <w:t xml:space="preserve"> = </w:t>
-      </w:r>
-      <w:proofErr w:type="spellStart"/>
+        <w:t xml:space="preserve">server.keystore.password = </w:t>
+      </w:r>
       <w:r>
         <w:rPr>
           <w:rFonts w:ascii="Consolas" w:hAnsi="Consolas" w:cs="Consolas"/>
@@ -7555,7 +6739,6 @@
         </w:rPr>
         <w:t>peppol</w:t>
       </w:r>
-      <w:proofErr w:type="spellEnd"/>
     </w:p>
     <w:p>
       <w:pPr>
@@ -7573,33 +6756,22 @@
           <w:lang w:val="en-US" w:eastAsia="nb-NO"/>
         </w:rPr>
       </w:pPr>
-      <w:proofErr w:type="spellStart"/>
       <w:r>
         <w:rPr>
           <w:rFonts w:ascii="Consolas" w:hAnsi="Consolas" w:cs="Consolas"/>
           <w:color w:val="000000"/>
           <w:lang w:val="en-US" w:eastAsia="nb-NO"/>
         </w:rPr>
-        <w:t>server.keystore.alias</w:t>
-      </w:r>
-      <w:proofErr w:type="spellEnd"/>
+        <w:t>server.keystore.alias =</w:t>
+      </w:r>
       <w:r>
         <w:rPr>
           <w:rFonts w:ascii="Consolas" w:hAnsi="Consolas" w:cs="Consolas"/>
           <w:color w:val="000000"/>
           <w:lang w:val="en-US" w:eastAsia="nb-NO"/>
         </w:rPr>
-        <w:t xml:space="preserve"> =</w:t>
-      </w:r>
-      <w:r>
-        <w:rPr>
-          <w:rFonts w:ascii="Consolas" w:hAnsi="Consolas" w:cs="Consolas"/>
-          <w:color w:val="000000"/>
-          <w:lang w:val="en-US" w:eastAsia="nb-NO"/>
-        </w:rPr>
         <w:t xml:space="preserve"> </w:t>
       </w:r>
-      <w:proofErr w:type="spellStart"/>
       <w:r>
         <w:rPr>
           <w:rFonts w:ascii="Consolas" w:hAnsi="Consolas" w:cs="Consolas"/>
@@ -7608,7 +6780,6 @@
         </w:rPr>
         <w:t>ap_key</w:t>
       </w:r>
-      <w:proofErr w:type="spellEnd"/>
     </w:p>
     <w:p>
       <w:pPr>
@@ -7626,33 +6797,22 @@
           <w:lang w:val="en-US" w:eastAsia="nb-NO"/>
         </w:rPr>
       </w:pPr>
-      <w:proofErr w:type="spellStart"/>
       <w:r>
         <w:rPr>
           <w:rFonts w:ascii="Consolas" w:hAnsi="Consolas" w:cs="Consolas"/>
           <w:color w:val="000000"/>
           <w:lang w:val="en-US" w:eastAsia="nb-NO"/>
         </w:rPr>
-        <w:t>server.keystore.aliaspassword</w:t>
-      </w:r>
-      <w:proofErr w:type="spellEnd"/>
+        <w:t>server.keystore.aliaspassword =</w:t>
+      </w:r>
       <w:r>
         <w:rPr>
           <w:rFonts w:ascii="Consolas" w:hAnsi="Consolas" w:cs="Consolas"/>
           <w:color w:val="000000"/>
           <w:lang w:val="en-US" w:eastAsia="nb-NO"/>
         </w:rPr>
-        <w:t xml:space="preserve"> =</w:t>
-      </w:r>
-      <w:r>
-        <w:rPr>
-          <w:rFonts w:ascii="Consolas" w:hAnsi="Consolas" w:cs="Consolas"/>
-          <w:color w:val="000000"/>
-          <w:lang w:val="en-US" w:eastAsia="nb-NO"/>
-        </w:rPr>
         <w:t xml:space="preserve"> </w:t>
       </w:r>
-      <w:proofErr w:type="spellStart"/>
       <w:r>
         <w:rPr>
           <w:rFonts w:ascii="Consolas" w:hAnsi="Consolas" w:cs="Consolas"/>
@@ -7661,7 +6821,6 @@
         </w:rPr>
         <w:t>peppol</w:t>
       </w:r>
-      <w:proofErr w:type="spellEnd"/>
     </w:p>
     <w:p>
       <w:pPr>
@@ -7704,7 +6863,6 @@
         </w:rPr>
         <w:t xml:space="preserve"># </w:t>
       </w:r>
-      <w:proofErr w:type="spellStart"/>
       <w:r>
         <w:rPr>
           <w:rFonts w:ascii="Consolas" w:hAnsi="Consolas" w:cs="Consolas"/>
@@ -7714,7 +6872,6 @@
         </w:rPr>
         <w:t>Truststore</w:t>
       </w:r>
-      <w:proofErr w:type="spellEnd"/>
       <w:r>
         <w:rPr>
           <w:rFonts w:ascii="Consolas" w:hAnsi="Consolas" w:cs="Consolas"/>
@@ -7740,25 +6897,14 @@
           <w:lang w:val="en-US" w:eastAsia="nb-NO"/>
         </w:rPr>
       </w:pPr>
-      <w:proofErr w:type="spellStart"/>
       <w:r>
         <w:rPr>
           <w:rFonts w:ascii="Consolas" w:hAnsi="Consolas" w:cs="Consolas"/>
           <w:color w:val="000000"/>
           <w:lang w:val="en-US" w:eastAsia="nb-NO"/>
         </w:rPr>
-        <w:t>server.truststore.path</w:t>
-      </w:r>
-      <w:proofErr w:type="spellEnd"/>
-      <w:r>
-        <w:rPr>
-          <w:rFonts w:ascii="Consolas" w:hAnsi="Consolas" w:cs="Consolas"/>
-          <w:color w:val="000000"/>
-          <w:lang w:val="en-US" w:eastAsia="nb-NO"/>
-        </w:rPr>
-        <w:t>=</w:t>
-      </w:r>
-      <w:proofErr w:type="spellStart"/>
+        <w:t>server.truststore.path=</w:t>
+      </w:r>
       <w:r>
         <w:rPr>
           <w:rFonts w:ascii="Consolas" w:hAnsi="Consolas" w:cs="Consolas"/>
@@ -7768,25 +6914,14 @@
         </w:rPr>
         <w:t>truststore</w:t>
       </w:r>
-      <w:proofErr w:type="spellEnd"/>
       <w:r>
         <w:rPr>
           <w:rFonts w:ascii="Consolas" w:hAnsi="Consolas" w:cs="Consolas"/>
           <w:color w:val="2A00FF"/>
           <w:lang w:val="en-US" w:eastAsia="nb-NO"/>
         </w:rPr>
-        <w:t>/global-</w:t>
-      </w:r>
-      <w:proofErr w:type="spellStart"/>
-      <w:r>
-        <w:rPr>
-          <w:rFonts w:ascii="Consolas" w:hAnsi="Consolas" w:cs="Consolas"/>
-          <w:color w:val="2A00FF"/>
-          <w:lang w:val="en-US" w:eastAsia="nb-NO"/>
-        </w:rPr>
-        <w:t>truststore.jks</w:t>
-      </w:r>
-      <w:proofErr w:type="spellEnd"/>
+        <w:t>/global-truststore.jks</w:t>
+      </w:r>
     </w:p>
     <w:p>
       <w:pPr>
@@ -7804,25 +6939,14 @@
           <w:lang w:val="en-US" w:eastAsia="nb-NO"/>
         </w:rPr>
       </w:pPr>
-      <w:proofErr w:type="spellStart"/>
       <w:r>
         <w:rPr>
           <w:rFonts w:ascii="Consolas" w:hAnsi="Consolas" w:cs="Consolas"/>
           <w:color w:val="000000"/>
           <w:lang w:val="en-US" w:eastAsia="nb-NO"/>
         </w:rPr>
-        <w:t>server.truststore.password</w:t>
-      </w:r>
-      <w:proofErr w:type="spellEnd"/>
-      <w:r>
-        <w:rPr>
-          <w:rFonts w:ascii="Consolas" w:hAnsi="Consolas" w:cs="Consolas"/>
-          <w:color w:val="000000"/>
-          <w:lang w:val="en-US" w:eastAsia="nb-NO"/>
-        </w:rPr>
-        <w:t>=</w:t>
-      </w:r>
-      <w:proofErr w:type="spellStart"/>
+        <w:t>server.truststore.password=</w:t>
+      </w:r>
       <w:r>
         <w:rPr>
           <w:rFonts w:ascii="Consolas" w:hAnsi="Consolas" w:cs="Consolas"/>
@@ -7832,7 +6956,6 @@
         </w:rPr>
         <w:t>peppol</w:t>
       </w:r>
-      <w:proofErr w:type="spellEnd"/>
     </w:p>
     <w:p>
       <w:pPr>
@@ -7850,25 +6973,14 @@
           <w:lang w:val="en-US" w:eastAsia="nb-NO"/>
         </w:rPr>
       </w:pPr>
-      <w:proofErr w:type="spellStart"/>
       <w:r>
         <w:rPr>
           <w:rFonts w:ascii="Consolas" w:hAnsi="Consolas" w:cs="Consolas"/>
           <w:color w:val="000000"/>
           <w:lang w:val="en-US" w:eastAsia="nb-NO"/>
         </w:rPr>
-        <w:t>server.truststore.alias</w:t>
-      </w:r>
-      <w:proofErr w:type="spellEnd"/>
-      <w:r>
-        <w:rPr>
-          <w:rFonts w:ascii="Consolas" w:hAnsi="Consolas" w:cs="Consolas"/>
-          <w:color w:val="000000"/>
-          <w:lang w:val="en-US" w:eastAsia="nb-NO"/>
-        </w:rPr>
-        <w:t>=</w:t>
-      </w:r>
-      <w:proofErr w:type="spellStart"/>
+        <w:t>server.truststore.alias=</w:t>
+      </w:r>
       <w:r>
         <w:rPr>
           <w:rFonts w:ascii="Consolas" w:hAnsi="Consolas" w:cs="Consolas"/>
@@ -7878,7 +6990,6 @@
         </w:rPr>
         <w:t>peppol</w:t>
       </w:r>
-      <w:proofErr w:type="spellEnd"/>
       <w:r>
         <w:rPr>
           <w:rFonts w:ascii="Consolas" w:hAnsi="Consolas" w:cs="Consolas"/>
@@ -7935,7 +7046,6 @@
         </w:rPr>
         <w:t xml:space="preserve"> </w:t>
       </w:r>
-      <w:proofErr w:type="spellStart"/>
       <w:r>
         <w:rPr>
           <w:rFonts w:ascii="Consolas" w:hAnsi="Consolas" w:cs="Consolas"/>
@@ -7945,7 +7055,6 @@
         </w:rPr>
         <w:t>ca</w:t>
       </w:r>
-      <w:proofErr w:type="spellEnd"/>
       <w:r>
         <w:rPr>
           <w:rFonts w:ascii="Consolas" w:hAnsi="Consolas" w:cs="Consolas"/>
@@ -7962,7 +7071,6 @@
         </w:rPr>
         <w:t>(</w:t>
       </w:r>
-      <w:proofErr w:type="spellStart"/>
       <w:r>
         <w:rPr>
           <w:rFonts w:ascii="Consolas" w:hAnsi="Consolas" w:cs="Consolas"/>
@@ -7972,7 +7080,6 @@
         </w:rPr>
         <w:t>peppol</w:t>
       </w:r>
-      <w:proofErr w:type="spellEnd"/>
       <w:r>
         <w:rPr>
           <w:rFonts w:ascii="Consolas" w:hAnsi="Consolas" w:cs="Consolas"/>
@@ -8013,7 +7120,6 @@
         </w:rPr>
         <w:t xml:space="preserve"> </w:t>
       </w:r>
-      <w:proofErr w:type="spellStart"/>
       <w:r>
         <w:rPr>
           <w:rFonts w:ascii="Consolas" w:hAnsi="Consolas" w:cs="Consolas"/>
@@ -8023,7 +7129,6 @@
         </w:rPr>
         <w:t>ca</w:t>
       </w:r>
-      <w:proofErr w:type="spellEnd"/>
       <w:r>
         <w:rPr>
           <w:rFonts w:ascii="Consolas" w:hAnsi="Consolas" w:cs="Consolas"/>
@@ -8047,25 +7152,14 @@
           <w:lang w:val="en-US" w:eastAsia="nb-NO"/>
         </w:rPr>
       </w:pPr>
-      <w:proofErr w:type="spellStart"/>
       <w:r>
         <w:rPr>
           <w:rFonts w:ascii="Consolas" w:hAnsi="Consolas" w:cs="Consolas"/>
           <w:color w:val="000000"/>
           <w:lang w:val="en-US" w:eastAsia="nb-NO"/>
         </w:rPr>
-        <w:t>server.truststore.aliaspassword</w:t>
-      </w:r>
-      <w:proofErr w:type="spellEnd"/>
-      <w:r>
-        <w:rPr>
-          <w:rFonts w:ascii="Consolas" w:hAnsi="Consolas" w:cs="Consolas"/>
-          <w:color w:val="000000"/>
-          <w:lang w:val="en-US" w:eastAsia="nb-NO"/>
-        </w:rPr>
-        <w:t>=</w:t>
-      </w:r>
-      <w:proofErr w:type="spellStart"/>
+        <w:t>server.truststore.aliaspassword=</w:t>
+      </w:r>
       <w:r>
         <w:rPr>
           <w:rFonts w:ascii="Consolas" w:hAnsi="Consolas" w:cs="Consolas"/>
@@ -8075,7 +7169,6 @@
         </w:rPr>
         <w:t>peppol</w:t>
       </w:r>
-      <w:proofErr w:type="spellEnd"/>
     </w:p>
     <w:p/>
     <w:p>
@@ -8093,6 +7186,7 @@
       <w:bookmarkStart w:id="33" w:name="_Toc319668038"/>
       <w:bookmarkStart w:id="34" w:name="_Toc321220587"/>
       <w:r>
+        <w:lastRenderedPageBreak/>
         <w:t>Implementation overview</w:t>
       </w:r>
       <w:bookmarkEnd w:id="33"/>
@@ -8102,29 +7196,19 @@
       <w:r>
         <w:t xml:space="preserve">The START AP makes heavy use of the Metro framework. That's why the main implementation is pretty small and only consists of one class </w:t>
       </w:r>
-      <w:proofErr w:type="spellStart"/>
       <w:r>
         <w:rPr>
           <w:rStyle w:val="Code"/>
         </w:rPr>
         <w:t>at.peppol.transport.start.server.AccessPointService</w:t>
       </w:r>
-      <w:proofErr w:type="spellEnd"/>
       <w:r>
         <w:t>.</w:t>
       </w:r>
     </w:p>
     <w:p>
       <w:r>
-        <w:t xml:space="preserve">This class is invoked as a </w:t>
-      </w:r>
-      <w:proofErr w:type="spellStart"/>
-      <w:r>
-        <w:t>WebService</w:t>
-      </w:r>
-      <w:proofErr w:type="spellEnd"/>
-      <w:r>
-        <w:t xml:space="preserve"> server for new incoming documents.</w:t>
+        <w:t>This class is invoked as a WebService server for new incoming documents.</w:t>
       </w:r>
       <w:r>
         <w:t xml:space="preserve"> Sending documents is only done via the START AP client library.</w:t>
@@ -8133,145 +7217,61 @@
     <w:p/>
     <w:p>
       <w:r>
-        <w:t>The common WSDL file used for all implementations resides in the commons-</w:t>
-      </w:r>
-      <w:proofErr w:type="spellStart"/>
-      <w:r>
-        <w:t>busdox</w:t>
-      </w:r>
-      <w:proofErr w:type="spellEnd"/>
-      <w:r>
-        <w:t xml:space="preserve"> projects in the file </w:t>
-      </w:r>
-      <w:proofErr w:type="spellStart"/>
+        <w:t xml:space="preserve">The common WSDL file used for all implementations resides in the commons-busdox projects in the file </w:t>
+      </w:r>
       <w:r>
         <w:rPr>
           <w:rStyle w:val="Code"/>
         </w:rPr>
-        <w:t>src</w:t>
-      </w:r>
-      <w:proofErr w:type="spellEnd"/>
+        <w:t>src/main/resources/WEB-INF/wsdl/peppol-start-2.0.wsdl</w:t>
+      </w:r>
+      <w:r>
+        <w:t>. It is mirrored into this project to avoid having an out-of-date per-project copy of this file. The</w:t>
+      </w:r>
+      <w:r>
+        <w:t>re</w:t>
+      </w:r>
+      <w:r>
+        <w:t xml:space="preserve"> is </w:t>
+      </w:r>
+      <w:r>
+        <w:rPr>
+          <w:b/>
+        </w:rPr>
+        <w:t>NO</w:t>
+      </w:r>
+      <w:r>
+        <w:t xml:space="preserve"> need to modify this WSDL and for compatibility reasons it is </w:t>
+      </w:r>
+      <w:r>
+        <w:rPr>
+          <w:b/>
+        </w:rPr>
+        <w:t>highly discouraged</w:t>
+      </w:r>
+      <w:r>
+        <w:t xml:space="preserve"> to modify it! The project local copy of the file resides inside the </w:t>
+      </w:r>
       <w:r>
         <w:rPr>
           <w:rStyle w:val="Code"/>
         </w:rPr>
-        <w:t>/main/resources/WEB-INF/</w:t>
-      </w:r>
-      <w:proofErr w:type="spellStart"/>
+        <w:t>src/main/webapp/WEB-INF/wsdl</w:t>
+      </w:r>
+      <w:r>
+        <w:t xml:space="preserve"> directory.</w:t>
+      </w:r>
+    </w:p>
+    <w:p/>
+    <w:p>
+      <w:r>
+        <w:t xml:space="preserve">The only implemented method is </w:t>
+      </w:r>
       <w:r>
         <w:rPr>
           <w:rStyle w:val="Code"/>
         </w:rPr>
-        <w:t>wsdl</w:t>
-      </w:r>
-      <w:proofErr w:type="spellEnd"/>
-      <w:r>
-        <w:rPr>
-          <w:rStyle w:val="Code"/>
-        </w:rPr>
-        <w:t>/ peppol-start-2.0.wsdl</w:t>
-      </w:r>
-      <w:r>
-        <w:t xml:space="preserve">. It is mirrored into this project to avoid having an out-of-date per-project copy of this file. </w:t>
-      </w:r>
-      <w:proofErr w:type="gramStart"/>
-      <w:r>
-        <w:t>The is</w:t>
-      </w:r>
-      <w:proofErr w:type="gramEnd"/>
-      <w:r>
-        <w:t xml:space="preserve"> </w:t>
-      </w:r>
-      <w:r>
-        <w:rPr>
-          <w:b/>
-        </w:rPr>
-        <w:t>NO</w:t>
-      </w:r>
-      <w:r>
-        <w:t xml:space="preserve"> need to modify this WSDL and for compatibility reasons it is </w:t>
-      </w:r>
-      <w:r>
-        <w:rPr>
-          <w:b/>
-        </w:rPr>
-        <w:t>highly discouraged</w:t>
-      </w:r>
-      <w:r>
-        <w:t xml:space="preserve"> to modify it! The project local copy of the file resides inside the </w:t>
-      </w:r>
-      <w:proofErr w:type="spellStart"/>
-      <w:r>
-        <w:rPr>
-          <w:rStyle w:val="Code"/>
-        </w:rPr>
-        <w:t>src</w:t>
-      </w:r>
-      <w:proofErr w:type="spellEnd"/>
-      <w:r>
-        <w:rPr>
-          <w:rStyle w:val="Code"/>
-        </w:rPr>
-        <w:t>/main/</w:t>
-      </w:r>
-      <w:proofErr w:type="spellStart"/>
-      <w:r>
-        <w:rPr>
-          <w:rStyle w:val="Code"/>
-        </w:rPr>
-        <w:t>webapp</w:t>
-      </w:r>
-      <w:proofErr w:type="spellEnd"/>
-      <w:r>
-        <w:rPr>
-          <w:rStyle w:val="Code"/>
-        </w:rPr>
-        <w:t>/WEB-INF/</w:t>
-      </w:r>
-      <w:proofErr w:type="spellStart"/>
-      <w:r>
-        <w:rPr>
-          <w:rStyle w:val="Code"/>
-        </w:rPr>
-        <w:t>wsdl</w:t>
-      </w:r>
-      <w:proofErr w:type="spellEnd"/>
-      <w:r>
-        <w:t xml:space="preserve"> directory.</w:t>
-      </w:r>
-    </w:p>
-    <w:p/>
-    <w:p>
-      <w:r>
-        <w:t xml:space="preserve">The only implemented method is </w:t>
-      </w:r>
-      <w:proofErr w:type="spellStart"/>
-      <w:r>
-        <w:rPr>
-          <w:rStyle w:val="Code"/>
-        </w:rPr>
-        <w:t>CreateResponse</w:t>
-      </w:r>
-      <w:proofErr w:type="spellEnd"/>
-      <w:r>
-        <w:rPr>
-          <w:rStyle w:val="Code"/>
-        </w:rPr>
-        <w:t xml:space="preserve"> create (Create </w:t>
-      </w:r>
-      <w:proofErr w:type="spellStart"/>
-      <w:r>
-        <w:rPr>
-          <w:rStyle w:val="Code"/>
-        </w:rPr>
-        <w:t>aBody</w:t>
-      </w:r>
-      <w:proofErr w:type="spellEnd"/>
-      <w:r>
-        <w:rPr>
-          <w:rStyle w:val="Code"/>
-        </w:rPr>
-        <w:t>)</w:t>
+        <w:t>CreateResponse create (Create aBody)</w:t>
       </w:r>
       <w:r>
         <w:t xml:space="preserve"> which does all the hard work.</w:t>
@@ -8354,208 +7354,130 @@
         <w:rPr>
           <w:rStyle w:val="Code"/>
         </w:rPr>
-        <w:t>transport-start-</w:t>
-      </w:r>
-      <w:proofErr w:type="spellStart"/>
+        <w:t>transport-start-filereceiver</w:t>
+      </w:r>
+      <w:r>
+        <w:t xml:space="preserve"> which is a part of the </w:t>
+      </w:r>
+      <w:r>
+        <w:t>project</w:t>
+      </w:r>
+      <w:r>
+        <w:t xml:space="preserve">. It is currently directly referenced from the </w:t>
+      </w:r>
       <w:r>
         <w:rPr>
           <w:rStyle w:val="Code"/>
         </w:rPr>
-        <w:t>filereceiver</w:t>
-      </w:r>
-      <w:proofErr w:type="spellEnd"/>
-      <w:r>
-        <w:t xml:space="preserve"> which is a part of the </w:t>
-      </w:r>
-      <w:proofErr w:type="spellStart"/>
-      <w:r>
-        <w:t>peppol</w:t>
-      </w:r>
-      <w:proofErr w:type="spellEnd"/>
-      <w:r>
-        <w:t xml:space="preserve">-silicone. It is currently directly referenced from the </w:t>
+        <w:t>pom.xml</w:t>
+      </w:r>
+      <w:r>
+        <w:t xml:space="preserve"> file of the transport-start-server project but can be easily replaced or removed. It is also recommended to use the </w:t>
       </w:r>
       <w:r>
         <w:rPr>
           <w:rStyle w:val="Code"/>
         </w:rPr>
-        <w:t>pom.xml</w:t>
-      </w:r>
-      <w:r>
-        <w:t xml:space="preserve"> file of the transport-start-server project but can be easily replaced or removed. It is also recommended to use the </w:t>
+        <w:t>transport-start-filereceiver</w:t>
+      </w:r>
+      <w:r>
+        <w:t xml:space="preserve"> project as the bas</w:t>
+      </w:r>
+      <w:r>
+        <w:t xml:space="preserve">is for your own implementation. To configure the storage path of the demo implementation, the servlet context init-parameter </w:t>
       </w:r>
       <w:r>
         <w:rPr>
           <w:rStyle w:val="Code"/>
         </w:rPr>
-        <w:t>transport-start-</w:t>
-      </w:r>
-      <w:proofErr w:type="spellStart"/>
+        <w:t>userfolder</w:t>
+      </w:r>
+      <w:r>
+        <w:t xml:space="preserve"> within the </w:t>
+      </w:r>
       <w:r>
         <w:rPr>
           <w:rStyle w:val="Code"/>
         </w:rPr>
-        <w:t>filereceiver</w:t>
-      </w:r>
-      <w:proofErr w:type="spellEnd"/>
-      <w:r>
-        <w:t xml:space="preserve"> project as the bas</w:t>
-      </w:r>
-      <w:r>
-        <w:t xml:space="preserve">is for your own implementation. To configure the storage path of the demo implementation, the servlet context </w:t>
-      </w:r>
-      <w:proofErr w:type="spellStart"/>
-      <w:r>
-        <w:t>init</w:t>
-      </w:r>
-      <w:proofErr w:type="spellEnd"/>
-      <w:r>
-        <w:t xml:space="preserve">-parameter </w:t>
-      </w:r>
-      <w:proofErr w:type="spellStart"/>
+        <w:t>web.xml</w:t>
+      </w:r>
+      <w:r>
+        <w:t xml:space="preserve"> is used.</w:t>
+      </w:r>
+    </w:p>
+    <w:p>
+      <w:r>
+        <w:t>As an alternative to handle incoming documents in the filesystem you may consider using a database or a JMS system to store the document</w:t>
+      </w:r>
+      <w:r>
+        <w:t>s</w:t>
+      </w:r>
+      <w:r>
+        <w:t>, or you may simply invoke another WebService or REST client to forward the message to your handling backend system.</w:t>
+      </w:r>
+    </w:p>
+    <w:p>
+      <w:pPr>
+        <w:rPr>
+          <w:lang w:val="en-US"/>
+        </w:rPr>
+      </w:pPr>
+      <w:r>
+        <w:t xml:space="preserve">When creating your own SPI implementation, you must </w:t>
+      </w:r>
+      <w:r>
+        <w:t>implement</w:t>
+      </w:r>
+      <w:r>
+        <w:t xml:space="preserve"> the SPI interface </w:t>
+      </w:r>
       <w:r>
         <w:rPr>
           <w:rStyle w:val="Code"/>
         </w:rPr>
-        <w:t>userfolder</w:t>
-      </w:r>
-      <w:proofErr w:type="spellEnd"/>
-      <w:r>
-        <w:t xml:space="preserve"> within the </w:t>
+        <w:t>at.peppol.transport.start.server.IAccessPointServiceReceiverSPI</w:t>
+      </w:r>
+      <w:r>
+        <w:t xml:space="preserve"> that is located inside the </w:t>
       </w:r>
       <w:r>
         <w:rPr>
           <w:rStyle w:val="Code"/>
         </w:rPr>
-        <w:t>web.xml</w:t>
-      </w:r>
-      <w:r>
-        <w:t xml:space="preserve"> is used.</w:t>
-      </w:r>
-    </w:p>
-    <w:p>
-      <w:r>
-        <w:t xml:space="preserve">As an alternative to handle incoming documents in the </w:t>
-      </w:r>
-      <w:proofErr w:type="spellStart"/>
-      <w:r>
-        <w:t>filesystem</w:t>
-      </w:r>
-      <w:proofErr w:type="spellEnd"/>
-      <w:r>
-        <w:t xml:space="preserve"> you may consider using a database or a JMS system to store the document</w:t>
-      </w:r>
-      <w:r>
-        <w:t>s</w:t>
-      </w:r>
-      <w:r>
-        <w:t xml:space="preserve">, or you may simply invoke another </w:t>
-      </w:r>
-      <w:proofErr w:type="spellStart"/>
-      <w:r>
-        <w:t>WebService</w:t>
-      </w:r>
-      <w:proofErr w:type="spellEnd"/>
-      <w:r>
-        <w:t xml:space="preserve"> or REST client to forward the message to your handling backend system.</w:t>
-      </w:r>
-    </w:p>
-    <w:p>
-      <w:pPr>
-        <w:rPr>
-          <w:lang w:val="en-US"/>
-        </w:rPr>
-      </w:pPr>
-      <w:r>
-        <w:t xml:space="preserve">When creating your own SPI implementation, you must </w:t>
-      </w:r>
-      <w:r>
-        <w:t>implement</w:t>
-      </w:r>
-      <w:r>
-        <w:t xml:space="preserve"> the SPI interface </w:t>
-      </w:r>
-      <w:proofErr w:type="spellStart"/>
+        <w:t>transport-api</w:t>
+      </w:r>
+      <w:r>
+        <w:t xml:space="preserve"> project</w:t>
+      </w:r>
+      <w:r>
+        <w:t xml:space="preserve"> (which transitively depends on the</w:t>
+      </w:r>
+      <w:r>
+        <w:t xml:space="preserve"> PEPPOL projects</w:t>
+      </w:r>
+      <w:r>
+        <w:t xml:space="preserve"> </w:t>
+      </w:r>
       <w:r>
         <w:rPr>
           <w:rStyle w:val="Code"/>
         </w:rPr>
-        <w:t>at.peppol.transport.start.server.IAccessPointServiceReceiverSPI</w:t>
-      </w:r>
-      <w:proofErr w:type="spellEnd"/>
-      <w:r>
-        <w:t xml:space="preserve"> that is located inside the </w:t>
+        <w:t>commons-peppol</w:t>
+      </w:r>
+      <w:r>
+        <w:t xml:space="preserve"> and </w:t>
       </w:r>
       <w:r>
         <w:rPr>
           <w:rStyle w:val="Code"/>
         </w:rPr>
-        <w:t>transport-</w:t>
-      </w:r>
-      <w:proofErr w:type="spellStart"/>
-      <w:r>
-        <w:rPr>
-          <w:rStyle w:val="Code"/>
-        </w:rPr>
-        <w:t>api</w:t>
-      </w:r>
-      <w:proofErr w:type="spellEnd"/>
-      <w:r>
-        <w:t xml:space="preserve"> project</w:t>
-      </w:r>
-      <w:r>
-        <w:t xml:space="preserve"> (which transitively depends on the</w:t>
-      </w:r>
-      <w:r>
-        <w:t xml:space="preserve"> PEPPOL projects</w:t>
+        <w:t>commons-busdox</w:t>
       </w:r>
       <w:r>
         <w:t xml:space="preserve"> </w:t>
       </w:r>
       <w:r>
-        <w:rPr>
-          <w:rStyle w:val="Code"/>
-        </w:rPr>
-        <w:t>commons-</w:t>
-      </w:r>
-      <w:proofErr w:type="spellStart"/>
-      <w:r>
-        <w:rPr>
-          <w:rStyle w:val="Code"/>
-        </w:rPr>
-        <w:t>peppol</w:t>
-      </w:r>
-      <w:proofErr w:type="spellEnd"/>
-      <w:r>
-        <w:t xml:space="preserve"> and </w:t>
-      </w:r>
-      <w:r>
-        <w:rPr>
-          <w:rStyle w:val="Code"/>
-        </w:rPr>
-        <w:t>commons-</w:t>
-      </w:r>
-      <w:proofErr w:type="spellStart"/>
-      <w:r>
-        <w:rPr>
-          <w:rStyle w:val="Code"/>
-        </w:rPr>
-        <w:t>busdox</w:t>
-      </w:r>
-      <w:proofErr w:type="spellEnd"/>
-      <w:r>
-        <w:t xml:space="preserve"> </w:t>
-      </w:r>
-      <w:r>
-        <w:t xml:space="preserve">as well as some </w:t>
-      </w:r>
-      <w:proofErr w:type="spellStart"/>
-      <w:r>
-        <w:t>thirdparty</w:t>
-      </w:r>
-      <w:proofErr w:type="spellEnd"/>
-      <w:r>
-        <w:t xml:space="preserve"> libraries</w:t>
+        <w:t>as well as some thirdparty libraries</w:t>
       </w:r>
       <w:r>
         <w:t>)</w:t>
@@ -8597,167 +7519,121 @@
       <w:r>
         <w:t xml:space="preserve">The easiest way to build the library is using Eclipse. A JAR file can be created by calling </w:t>
       </w:r>
-      <w:proofErr w:type="spellStart"/>
       <w:r>
         <w:rPr>
           <w:rStyle w:val="Code"/>
           <w:lang w:val="en-US"/>
         </w:rPr>
-        <w:t>mvn</w:t>
-      </w:r>
-      <w:proofErr w:type="spellEnd"/>
+        <w:t>mvn clean install</w:t>
+      </w:r>
+      <w:r>
+        <w:t xml:space="preserve"> on the command line. This produces a library that is not runable by itself but needs to be included in another application.</w:t>
+      </w:r>
+    </w:p>
+    <w:p>
+      <w:pPr>
+        <w:pStyle w:val="Box"/>
+      </w:pPr>
+      <w:r>
+        <w:t>Hint when using Eclipse: it is best to close the project in Eclipse, because otherwise Eclipse might want to refresh while the console build is in progress. After the build finished you may re-open the project Eclipse and clean it there again, because the Eclipse compiler and the Sun console compiler produce incompatible byte code for enum classes!</w:t>
+      </w:r>
+    </w:p>
+    <w:p>
+      <w:pPr>
+        <w:pStyle w:val="berschrift2"/>
+      </w:pPr>
+      <w:bookmarkStart w:id="40" w:name="_Toc319668045"/>
+      <w:bookmarkStart w:id="41" w:name="_Toc321220590"/>
+      <w:r>
+        <w:lastRenderedPageBreak/>
+        <w:t>Using the library</w:t>
+      </w:r>
+      <w:bookmarkEnd w:id="40"/>
+      <w:bookmarkEnd w:id="41"/>
+    </w:p>
+    <w:p>
+      <w:r>
+        <w:t xml:space="preserve">The AP client requires a </w:t>
+      </w:r>
+      <w:r>
+        <w:rPr>
+          <w:rStyle w:val="Code"/>
+        </w:rPr>
+        <w:t>configServer.properties</w:t>
+      </w:r>
+      <w:r>
+        <w:t xml:space="preserve"> file to be present for key store configuration as well as a </w:t>
+      </w:r>
+      <w:r>
+        <w:rPr>
+          <w:rStyle w:val="Code"/>
+        </w:rPr>
+        <w:t>configSAML.properties</w:t>
+      </w:r>
+      <w:r>
+        <w:t xml:space="preserve"> file for SAML configuration. As the </w:t>
+      </w:r>
+      <w:r>
+        <w:rPr>
+          <w:rStyle w:val="Code"/>
+        </w:rPr>
+        <w:t>transport-start-server</w:t>
+      </w:r>
+      <w:r>
+        <w:t xml:space="preserve"> project depends on the </w:t>
+      </w:r>
+      <w:r>
+        <w:rPr>
+          <w:rStyle w:val="Code"/>
+        </w:rPr>
+        <w:t>transport-start-client library</w:t>
+      </w:r>
+      <w:r>
+        <w:t>, the client library does not ship with its own configuration files.</w:t>
+      </w:r>
+    </w:p>
+    <w:p>
+      <w:r>
+        <w:t xml:space="preserve">The WSDL file for the START AP client resides in the file </w:t>
+      </w:r>
+      <w:r>
+        <w:rPr>
+          <w:rStyle w:val="Code"/>
+        </w:rPr>
+        <w:t>src\main\resources\META-INF\AccessPointClient.xml</w:t>
+      </w:r>
+      <w:r>
+        <w:t xml:space="preserve"> and makes use of some callbacks for key store and trust store retrieval. There is no need to modify this WSDL file.</w:t>
+      </w:r>
+    </w:p>
+    <w:p>
+      <w:r>
+        <w:t>The</w:t>
+      </w:r>
+      <w:r>
+        <w:t xml:space="preserve"> </w:t>
+      </w:r>
       <w:r>
         <w:rPr>
           <w:rStyle w:val="Code"/>
           <w:lang w:val="en-US"/>
         </w:rPr>
-        <w:t xml:space="preserve"> clean install</w:t>
-      </w:r>
-      <w:r>
-        <w:t xml:space="preserve"> on the command line. This produces a library that is not </w:t>
-      </w:r>
-      <w:proofErr w:type="spellStart"/>
-      <w:r>
-        <w:t>runable</w:t>
-      </w:r>
-      <w:proofErr w:type="spellEnd"/>
-      <w:r>
-        <w:t xml:space="preserve"> by itself but needs to be included in another application.</w:t>
-      </w:r>
-    </w:p>
-    <w:p>
-      <w:pPr>
-        <w:pStyle w:val="Box"/>
-      </w:pPr>
-      <w:r>
-        <w:t xml:space="preserve">Hint when using Eclipse: it is best to close the project in Eclipse, because otherwise Eclipse might want to refresh while the console build is in progress. After the build finished you may re-open the project Eclipse and clean it there again, because the Eclipse compiler and the Sun console compiler produce incompatible byte code for </w:t>
-      </w:r>
-      <w:proofErr w:type="spellStart"/>
-      <w:r>
-        <w:t>enum</w:t>
-      </w:r>
-      <w:proofErr w:type="spellEnd"/>
-      <w:r>
-        <w:t xml:space="preserve"> classes!</w:t>
-      </w:r>
-    </w:p>
-    <w:p>
-      <w:pPr>
-        <w:pStyle w:val="berschrift2"/>
-      </w:pPr>
-      <w:bookmarkStart w:id="40" w:name="_Toc319668045"/>
-      <w:bookmarkStart w:id="41" w:name="_Toc321220590"/>
-      <w:r>
-        <w:t>Using the library</w:t>
-      </w:r>
-      <w:bookmarkEnd w:id="40"/>
-      <w:bookmarkEnd w:id="41"/>
-    </w:p>
-    <w:p>
-      <w:r>
-        <w:t xml:space="preserve">The AP client requires a </w:t>
-      </w:r>
-      <w:proofErr w:type="spellStart"/>
-      <w:r>
-        <w:rPr>
-          <w:rStyle w:val="Code"/>
-        </w:rPr>
-        <w:t>configServer.properties</w:t>
-      </w:r>
-      <w:proofErr w:type="spellEnd"/>
-      <w:r>
-        <w:t xml:space="preserve"> file to be present for key store configuration as well as a </w:t>
-      </w:r>
-      <w:proofErr w:type="spellStart"/>
-      <w:r>
-        <w:rPr>
-          <w:rStyle w:val="Code"/>
-        </w:rPr>
-        <w:t>configSAML.properties</w:t>
-      </w:r>
-      <w:proofErr w:type="spellEnd"/>
-      <w:r>
-        <w:t xml:space="preserve"> file for SAML configuration. As the </w:t>
-      </w:r>
-      <w:r>
-        <w:rPr>
-          <w:rStyle w:val="Code"/>
-        </w:rPr>
-        <w:t>transport-start-server</w:t>
-      </w:r>
-      <w:r>
-        <w:t xml:space="preserve"> project depends on the </w:t>
-      </w:r>
-      <w:r>
-        <w:rPr>
-          <w:rStyle w:val="Code"/>
-        </w:rPr>
-        <w:t>transport-start-client library</w:t>
-      </w:r>
-      <w:r>
-        <w:t>, the client library does not ship with its own configuration files.</w:t>
-      </w:r>
-    </w:p>
-    <w:p>
-      <w:r>
-        <w:t xml:space="preserve">The WSDL file for the START AP client resides in the file </w:t>
-      </w:r>
-      <w:proofErr w:type="spellStart"/>
-      <w:r>
-        <w:rPr>
-          <w:rStyle w:val="Code"/>
-        </w:rPr>
-        <w:t>src</w:t>
-      </w:r>
-      <w:proofErr w:type="spellEnd"/>
-      <w:r>
-        <w:rPr>
-          <w:rStyle w:val="Code"/>
-        </w:rPr>
-        <w:t>\main\resources\META-INF\AccessPointClient.xml</w:t>
-      </w:r>
-      <w:r>
-        <w:t xml:space="preserve"> and makes use of some </w:t>
-      </w:r>
-      <w:proofErr w:type="spellStart"/>
-      <w:r>
-        <w:t>callbacks</w:t>
-      </w:r>
-      <w:proofErr w:type="spellEnd"/>
-      <w:r>
-        <w:t xml:space="preserve"> for key store and trust store retrieval. There is no need to modify this WSDL file.</w:t>
-      </w:r>
-    </w:p>
-    <w:p>
-      <w:r>
-        <w:t>The</w:t>
-      </w:r>
-      <w:r>
-        <w:t xml:space="preserve"> </w:t>
-      </w:r>
-      <w:proofErr w:type="spellStart"/>
+        <w:t>at.peppol.transport.start.client</w:t>
+      </w:r>
       <w:r>
         <w:rPr>
           <w:rStyle w:val="Code"/>
           <w:lang w:val="en-US"/>
         </w:rPr>
-        <w:t>at.peppol.transport.start.client</w:t>
+        <w:t>.</w:t>
       </w:r>
       <w:r>
         <w:rPr>
           <w:rStyle w:val="Code"/>
           <w:lang w:val="en-US"/>
         </w:rPr>
-        <w:t>.</w:t>
-      </w:r>
-      <w:r>
-        <w:rPr>
-          <w:rStyle w:val="Code"/>
-          <w:lang w:val="en-US"/>
-        </w:rPr>
         <w:t>AccessPointClient</w:t>
       </w:r>
-      <w:proofErr w:type="spellEnd"/>
       <w:r>
         <w:t xml:space="preserve"> is the main class when using the library. The class contains </w:t>
       </w:r>
@@ -8771,15 +7647,7 @@
         <w:t xml:space="preserve">sending documents to a receiving AP. </w:t>
       </w:r>
       <w:r>
-        <w:t xml:space="preserve">The class is documented using </w:t>
-      </w:r>
-      <w:proofErr w:type="spellStart"/>
-      <w:r>
-        <w:t>JavaDoc</w:t>
-      </w:r>
-      <w:proofErr w:type="spellEnd"/>
-      <w:r>
-        <w:t>.</w:t>
+        <w:t>The class is documented using JavaDoc.</w:t>
       </w:r>
       <w:r>
         <w:t xml:space="preserve"> The main method for sending document has the signature </w:t>
@@ -8810,30 +7678,14 @@
         <w:t>static</w:t>
       </w:r>
       <w:r>
-        <w:t xml:space="preserve"> </w:t>
-      </w:r>
-      <w:proofErr w:type="spellStart"/>
-      <w:r>
-        <w:t>ESuccess</w:t>
-      </w:r>
-      <w:proofErr w:type="spellEnd"/>
-      <w:r>
-        <w:t xml:space="preserve"> send (</w:t>
+        <w:t xml:space="preserve"> ESuccess send (</w:t>
       </w:r>
       <w:r>
         <w:rPr>
           <w:color w:val="646464"/>
         </w:rPr>
-        <w:t>@</w:t>
-      </w:r>
-      <w:proofErr w:type="spellStart"/>
-      <w:r>
-        <w:rPr>
-          <w:color w:val="646464"/>
-        </w:rPr>
-        <w:t>Nonnull</w:t>
-      </w:r>
-      <w:proofErr w:type="spellEnd"/>
+        <w:t>@Nonnull</w:t>
+      </w:r>
       <w:r>
         <w:t xml:space="preserve"> </w:t>
       </w:r>
@@ -8846,15 +7698,7 @@
         <w:t>final</w:t>
       </w:r>
       <w:r>
-        <w:t xml:space="preserve"> String </w:t>
-      </w:r>
-      <w:proofErr w:type="spellStart"/>
-      <w:r>
-        <w:t>sAddressURL</w:t>
-      </w:r>
-      <w:proofErr w:type="spellEnd"/>
-      <w:r>
-        <w:t>,</w:t>
+        <w:t xml:space="preserve"> String sAddressURL,</w:t>
       </w:r>
     </w:p>
     <w:p>
@@ -8869,16 +7713,8 @@
         <w:rPr>
           <w:color w:val="646464"/>
         </w:rPr>
-        <w:t>@</w:t>
-      </w:r>
-      <w:proofErr w:type="spellStart"/>
-      <w:r>
-        <w:rPr>
-          <w:color w:val="646464"/>
-        </w:rPr>
-        <w:t>Nonnull</w:t>
-      </w:r>
-      <w:proofErr w:type="spellEnd"/>
+        <w:t>@Nonnull</w:t>
+      </w:r>
       <w:r>
         <w:t xml:space="preserve"> </w:t>
       </w:r>
@@ -8891,23 +7727,7 @@
         <w:t>final</w:t>
       </w:r>
       <w:r>
-        <w:t xml:space="preserve"> </w:t>
-      </w:r>
-      <w:proofErr w:type="spellStart"/>
-      <w:r>
-        <w:t>IMessageMetadata</w:t>
-      </w:r>
-      <w:proofErr w:type="spellEnd"/>
-      <w:r>
-        <w:t xml:space="preserve"> </w:t>
-      </w:r>
-      <w:proofErr w:type="spellStart"/>
-      <w:r>
-        <w:t>aMetadata</w:t>
-      </w:r>
-      <w:proofErr w:type="spellEnd"/>
-      <w:r>
-        <w:t>,</w:t>
+        <w:t xml:space="preserve"> IMessageMetadata aMetadata,</w:t>
       </w:r>
     </w:p>
     <w:p>
@@ -8922,16 +7742,8 @@
         <w:rPr>
           <w:color w:val="646464"/>
         </w:rPr>
-        <w:t>@</w:t>
-      </w:r>
-      <w:proofErr w:type="spellStart"/>
-      <w:r>
-        <w:rPr>
-          <w:color w:val="646464"/>
-        </w:rPr>
-        <w:t>Nonnull</w:t>
-      </w:r>
-      <w:proofErr w:type="spellEnd"/>
+        <w:t>@Nonnull</w:t>
+      </w:r>
       <w:r>
         <w:t xml:space="preserve"> </w:t>
       </w:r>
@@ -8944,15 +7756,7 @@
         <w:t>final</w:t>
       </w:r>
       <w:r>
-        <w:t xml:space="preserve"> Document </w:t>
-      </w:r>
-      <w:proofErr w:type="spellStart"/>
-      <w:r>
-        <w:t>aXMLDoc</w:t>
-      </w:r>
-      <w:proofErr w:type="spellEnd"/>
-      <w:r>
-        <w:t>)</w:t>
+        <w:t xml:space="preserve"> Document aXMLDoc)</w:t>
       </w:r>
     </w:p>
     <w:p/>
@@ -8969,27 +7773,21 @@
           <w:numId w:val="25"/>
         </w:numPr>
       </w:pPr>
-      <w:proofErr w:type="spellStart"/>
-      <w:proofErr w:type="gramStart"/>
       <w:r>
         <w:rPr>
           <w:rStyle w:val="Code"/>
         </w:rPr>
         <w:t>sAddressURL</w:t>
       </w:r>
-      <w:proofErr w:type="spellEnd"/>
-      <w:proofErr w:type="gramEnd"/>
       <w:r>
         <w:t xml:space="preserve"> is the URL of the receicing START AP. It must be determined using the </w:t>
       </w:r>
-      <w:proofErr w:type="spellStart"/>
       <w:r>
         <w:rPr>
           <w:rStyle w:val="Code"/>
         </w:rPr>
         <w:t>SMPServiceCaller</w:t>
       </w:r>
-      <w:proofErr w:type="spellEnd"/>
       <w:r>
         <w:t xml:space="preserve"> class from the smp-client-library project and must include the WebService context path (e.g. /accessPointService) but must not be the WSDL path</w:t>
       </w:r>
@@ -9002,38 +7800,30 @@
           <w:numId w:val="25"/>
         </w:numPr>
       </w:pPr>
-      <w:proofErr w:type="spellStart"/>
-      <w:proofErr w:type="gramStart"/>
       <w:r>
         <w:rPr>
           <w:rStyle w:val="Code"/>
         </w:rPr>
         <w:t>aMetaData</w:t>
       </w:r>
-      <w:proofErr w:type="spellEnd"/>
-      <w:proofErr w:type="gramEnd"/>
       <w:r>
         <w:t xml:space="preserve"> contains the message metadata (message ID, channel ID, sender ID, receiver ID, document type ID and process ID). The default implementation class if </w:t>
       </w:r>
-      <w:proofErr w:type="spellStart"/>
       <w:r>
         <w:rPr>
           <w:rStyle w:val="Code"/>
         </w:rPr>
         <w:t>IMessageMetadata</w:t>
       </w:r>
-      <w:proofErr w:type="spellEnd"/>
       <w:r>
         <w:t xml:space="preserve"> is the class </w:t>
       </w:r>
-      <w:proofErr w:type="spellStart"/>
       <w:r>
         <w:rPr>
           <w:rStyle w:val="Code"/>
         </w:rPr>
         <w:t>at.peppol.transport.MessageMetadata</w:t>
       </w:r>
-      <w:proofErr w:type="spellEnd"/>
       <w:r>
         <w:t xml:space="preserve"> from the </w:t>
       </w:r>
@@ -9041,16 +7831,8 @@
         <w:rPr>
           <w:rStyle w:val="Code"/>
         </w:rPr>
-        <w:t>transport-</w:t>
-      </w:r>
-      <w:proofErr w:type="spellStart"/>
-      <w:r>
-        <w:rPr>
-          <w:rStyle w:val="Code"/>
-        </w:rPr>
-        <w:t>api</w:t>
-      </w:r>
-      <w:proofErr w:type="spellEnd"/>
+        <w:t>transport-api</w:t>
+      </w:r>
       <w:r>
         <w:t xml:space="preserve"> project.</w:t>
       </w:r>
@@ -9063,16 +7845,12 @@
           <w:numId w:val="25"/>
         </w:numPr>
       </w:pPr>
-      <w:proofErr w:type="spellStart"/>
-      <w:proofErr w:type="gramStart"/>
       <w:r>
         <w:rPr>
           <w:rStyle w:val="Code"/>
         </w:rPr>
         <w:t>aXMLDoc</w:t>
       </w:r>
-      <w:proofErr w:type="spellEnd"/>
-      <w:proofErr w:type="gramEnd"/>
       <w:r>
         <w:t xml:space="preserve"> the XML document to be send. As PEPPOL can only handle XML documents this must be an instance of </w:t>
       </w:r>
@@ -9090,37 +7868,23 @@
       <w:r>
         <w:t xml:space="preserve">Return value: the returned value is either </w:t>
       </w:r>
-      <w:proofErr w:type="spellStart"/>
       <w:r>
         <w:rPr>
           <w:rStyle w:val="Code"/>
         </w:rPr>
         <w:t>ESuccess.SUCCESS</w:t>
       </w:r>
-      <w:proofErr w:type="spellEnd"/>
       <w:r>
         <w:t xml:space="preserve"> or </w:t>
       </w:r>
-      <w:proofErr w:type="spellStart"/>
       <w:r>
         <w:rPr>
           <w:rStyle w:val="Code"/>
         </w:rPr>
         <w:t>ESuccess.FAILURE</w:t>
       </w:r>
-      <w:proofErr w:type="spellEnd"/>
-      <w:r>
-        <w:t xml:space="preserve"> which are just wrappers for </w:t>
-      </w:r>
-      <w:proofErr w:type="spellStart"/>
-      <w:proofErr w:type="gramStart"/>
-      <w:r>
-        <w:t>boolean</w:t>
-      </w:r>
-      <w:proofErr w:type="spellEnd"/>
-      <w:proofErr w:type="gramEnd"/>
-      <w:r>
-        <w:t xml:space="preserve"> values with a predefined semantics. In case of a failure, please look into the log file for details.</w:t>
+      <w:r>
+        <w:t xml:space="preserve"> which are just wrappers for boolean values with a predefined semantics. In case of a failure, please look into the log file for details.</w:t>
       </w:r>
     </w:p>
     <w:sectPr>
@@ -9138,7 +7902,7 @@
 </file>
 
 <file path=word/endnotes.xml><?xml version="1.0" encoding="utf-8"?>
-<w:endnotes xmlns:wpc="http://schemas.microsoft.com/office/word/2010/wordprocessingCanvas" xmlns:mc="http://schemas.openxmlformats.org/markup-compatibility/2006" xmlns:o="urn:schemas-microsoft-com:office:office" xmlns:r="http://schemas.openxmlformats.org/officeDocument/2006/relationships" xmlns:m="http://schemas.openxmlformats.org/officeDocument/2006/math" xmlns:v="urn:schemas-microsoft-com:vml" xmlns:wp14="http://schemas.microsoft.com/office/word/2010/wordprocessingDrawing" xmlns:wp="http://schemas.openxmlformats.org/drawingml/2006/wordprocessingDrawing" xmlns:w10="urn:schemas-microsoft-com:office:word" xmlns:w="http://schemas.openxmlformats.org/wordprocessingml/2006/main" xmlns:w14="http://schemas.microsoft.com/office/word/2010/wordml" xmlns:wpg="http://schemas.microsoft.com/office/word/2010/wordprocessingGroup" xmlns:wpi="http://schemas.microsoft.com/office/word/2010/wordprocessingInk" xmlns:wne="http://schemas.microsoft.com/office/word/2006/wordml" xmlns:wps="http://schemas.microsoft.com/office/word/2010/wordprocessingShape" mc:Ignorable="w14 wp14">
+<w:endnotes xmlns:ve="http://schemas.openxmlformats.org/markup-compatibility/2006" xmlns:o="urn:schemas-microsoft-com:office:office" xmlns:r="http://schemas.openxmlformats.org/officeDocument/2006/relationships" xmlns:m="http://schemas.openxmlformats.org/officeDocument/2006/math" xmlns:v="urn:schemas-microsoft-com:vml" xmlns:wp="http://schemas.openxmlformats.org/drawingml/2006/wordprocessingDrawing" xmlns:w10="urn:schemas-microsoft-com:office:word" xmlns:w="http://schemas.openxmlformats.org/wordprocessingml/2006/main" xmlns:wne="http://schemas.microsoft.com/office/word/2006/wordml">
   <w:endnote w:type="separator" w:id="-1">
     <w:p>
       <w:r>
@@ -9159,7 +7923,7 @@
 </file>
 
 <file path=word/footer1.xml><?xml version="1.0" encoding="utf-8"?>
-<w:ftr xmlns:wpc="http://schemas.microsoft.com/office/word/2010/wordprocessingCanvas" xmlns:mc="http://schemas.openxmlformats.org/markup-compatibility/2006" xmlns:o="urn:schemas-microsoft-com:office:office" xmlns:r="http://schemas.openxmlformats.org/officeDocument/2006/relationships" xmlns:m="http://schemas.openxmlformats.org/officeDocument/2006/math" xmlns:v="urn:schemas-microsoft-com:vml" xmlns:wp14="http://schemas.microsoft.com/office/word/2010/wordprocessingDrawing" xmlns:wp="http://schemas.openxmlformats.org/drawingml/2006/wordprocessingDrawing" xmlns:w10="urn:schemas-microsoft-com:office:word" xmlns:w="http://schemas.openxmlformats.org/wordprocessingml/2006/main" xmlns:w14="http://schemas.microsoft.com/office/word/2010/wordml" xmlns:wpg="http://schemas.microsoft.com/office/word/2010/wordprocessingGroup" xmlns:wpi="http://schemas.microsoft.com/office/word/2010/wordprocessingInk" xmlns:wne="http://schemas.microsoft.com/office/word/2006/wordml" xmlns:wps="http://schemas.microsoft.com/office/word/2010/wordprocessingShape" mc:Ignorable="w14 wp14">
+<w:ftr xmlns:ve="http://schemas.openxmlformats.org/markup-compatibility/2006" xmlns:o="urn:schemas-microsoft-com:office:office" xmlns:r="http://schemas.openxmlformats.org/officeDocument/2006/relationships" xmlns:m="http://schemas.openxmlformats.org/officeDocument/2006/math" xmlns:v="urn:schemas-microsoft-com:vml" xmlns:wp="http://schemas.openxmlformats.org/drawingml/2006/wordprocessingDrawing" xmlns:w10="urn:schemas-microsoft-com:office:word" xmlns:w="http://schemas.openxmlformats.org/wordprocessingml/2006/main" xmlns:wne="http://schemas.microsoft.com/office/word/2006/wordml">
   <w:p>
     <w:pPr>
       <w:pStyle w:val="Fuzeile"/>
@@ -9237,7 +8001,7 @@
       <w:rPr>
         <w:noProof/>
       </w:rPr>
-      <w:t>4</w:t>
+      <w:t>10</w:t>
     </w:r>
     <w:r>
       <w:rPr>
@@ -9256,7 +8020,7 @@
 </file>
 
 <file path=word/footer2.xml><?xml version="1.0" encoding="utf-8"?>
-<w:ftr xmlns:wpc="http://schemas.microsoft.com/office/word/2010/wordprocessingCanvas" xmlns:mc="http://schemas.openxmlformats.org/markup-compatibility/2006" xmlns:o="urn:schemas-microsoft-com:office:office" xmlns:r="http://schemas.openxmlformats.org/officeDocument/2006/relationships" xmlns:m="http://schemas.openxmlformats.org/officeDocument/2006/math" xmlns:v="urn:schemas-microsoft-com:vml" xmlns:wp14="http://schemas.microsoft.com/office/word/2010/wordprocessingDrawing" xmlns:wp="http://schemas.openxmlformats.org/drawingml/2006/wordprocessingDrawing" xmlns:w10="urn:schemas-microsoft-com:office:word" xmlns:w="http://schemas.openxmlformats.org/wordprocessingml/2006/main" xmlns:w14="http://schemas.microsoft.com/office/word/2010/wordml" xmlns:wpg="http://schemas.microsoft.com/office/word/2010/wordprocessingGroup" xmlns:wpi="http://schemas.microsoft.com/office/word/2010/wordprocessingInk" xmlns:wne="http://schemas.microsoft.com/office/word/2006/wordml" xmlns:wps="http://schemas.microsoft.com/office/word/2010/wordprocessingShape" mc:Ignorable="w14 wp14">
+<w:ftr xmlns:ve="http://schemas.openxmlformats.org/markup-compatibility/2006" xmlns:o="urn:schemas-microsoft-com:office:office" xmlns:r="http://schemas.openxmlformats.org/officeDocument/2006/relationships" xmlns:m="http://schemas.openxmlformats.org/officeDocument/2006/math" xmlns:v="urn:schemas-microsoft-com:vml" xmlns:wp="http://schemas.openxmlformats.org/drawingml/2006/wordprocessingDrawing" xmlns:w10="urn:schemas-microsoft-com:office:word" xmlns:w="http://schemas.openxmlformats.org/wordprocessingml/2006/main" xmlns:wne="http://schemas.microsoft.com/office/word/2006/wordml">
   <w:p>
     <w:pPr>
       <w:pStyle w:val="Fuzeile"/>
@@ -9319,7 +8083,7 @@
 </file>
 
 <file path=word/footnotes.xml><?xml version="1.0" encoding="utf-8"?>
-<w:footnotes xmlns:wpc="http://schemas.microsoft.com/office/word/2010/wordprocessingCanvas" xmlns:mc="http://schemas.openxmlformats.org/markup-compatibility/2006" xmlns:o="urn:schemas-microsoft-com:office:office" xmlns:r="http://schemas.openxmlformats.org/officeDocument/2006/relationships" xmlns:m="http://schemas.openxmlformats.org/officeDocument/2006/math" xmlns:v="urn:schemas-microsoft-com:vml" xmlns:wp14="http://schemas.microsoft.com/office/word/2010/wordprocessingDrawing" xmlns:wp="http://schemas.openxmlformats.org/drawingml/2006/wordprocessingDrawing" xmlns:w10="urn:schemas-microsoft-com:office:word" xmlns:w="http://schemas.openxmlformats.org/wordprocessingml/2006/main" xmlns:w14="http://schemas.microsoft.com/office/word/2010/wordml" xmlns:wpg="http://schemas.microsoft.com/office/word/2010/wordprocessingGroup" xmlns:wpi="http://schemas.microsoft.com/office/word/2010/wordprocessingInk" xmlns:wne="http://schemas.microsoft.com/office/word/2006/wordml" xmlns:wps="http://schemas.microsoft.com/office/word/2010/wordprocessingShape" mc:Ignorable="w14 wp14">
+<w:footnotes xmlns:ve="http://schemas.openxmlformats.org/markup-compatibility/2006" xmlns:o="urn:schemas-microsoft-com:office:office" xmlns:r="http://schemas.openxmlformats.org/officeDocument/2006/relationships" xmlns:m="http://schemas.openxmlformats.org/officeDocument/2006/math" xmlns:v="urn:schemas-microsoft-com:vml" xmlns:wp="http://schemas.openxmlformats.org/drawingml/2006/wordprocessingDrawing" xmlns:w10="urn:schemas-microsoft-com:office:word" xmlns:w="http://schemas.openxmlformats.org/wordprocessingml/2006/main" xmlns:wne="http://schemas.microsoft.com/office/word/2006/wordml">
   <w:footnote w:type="separator" w:id="-1">
     <w:p>
       <w:r>
@@ -9370,7 +8134,7 @@
 </file>
 
 <file path=word/header1.xml><?xml version="1.0" encoding="utf-8"?>
-<w:hdr xmlns:wpc="http://schemas.microsoft.com/office/word/2010/wordprocessingCanvas" xmlns:mc="http://schemas.openxmlformats.org/markup-compatibility/2006" xmlns:o="urn:schemas-microsoft-com:office:office" xmlns:r="http://schemas.openxmlformats.org/officeDocument/2006/relationships" xmlns:m="http://schemas.openxmlformats.org/officeDocument/2006/math" xmlns:v="urn:schemas-microsoft-com:vml" xmlns:wp14="http://schemas.microsoft.com/office/word/2010/wordprocessingDrawing" xmlns:wp="http://schemas.openxmlformats.org/drawingml/2006/wordprocessingDrawing" xmlns:w10="urn:schemas-microsoft-com:office:word" xmlns:w="http://schemas.openxmlformats.org/wordprocessingml/2006/main" xmlns:w14="http://schemas.microsoft.com/office/word/2010/wordml" xmlns:wpg="http://schemas.microsoft.com/office/word/2010/wordprocessingGroup" xmlns:wpi="http://schemas.microsoft.com/office/word/2010/wordprocessingInk" xmlns:wne="http://schemas.microsoft.com/office/word/2006/wordml" xmlns:wps="http://schemas.microsoft.com/office/word/2010/wordprocessingShape" mc:Ignorable="w14 wp14">
+<w:hdr xmlns:ve="http://schemas.openxmlformats.org/markup-compatibility/2006" xmlns:o="urn:schemas-microsoft-com:office:office" xmlns:r="http://schemas.openxmlformats.org/officeDocument/2006/relationships" xmlns:m="http://schemas.openxmlformats.org/officeDocument/2006/math" xmlns:v="urn:schemas-microsoft-com:vml" xmlns:wp="http://schemas.openxmlformats.org/drawingml/2006/wordprocessingDrawing" xmlns:w10="urn:schemas-microsoft-com:office:word" xmlns:w="http://schemas.openxmlformats.org/wordprocessingml/2006/main" xmlns:wne="http://schemas.microsoft.com/office/word/2006/wordml">
   <w:p>
     <w:pPr>
       <w:pStyle w:val="Kopfzeile"/>
@@ -9466,7 +8230,7 @@
 </file>
 
 <file path=word/numbering.xml><?xml version="1.0" encoding="utf-8"?>
-<w:numbering xmlns:wpc="http://schemas.microsoft.com/office/word/2010/wordprocessingCanvas" xmlns:mc="http://schemas.openxmlformats.org/markup-compatibility/2006" xmlns:o="urn:schemas-microsoft-com:office:office" xmlns:r="http://schemas.openxmlformats.org/officeDocument/2006/relationships" xmlns:m="http://schemas.openxmlformats.org/officeDocument/2006/math" xmlns:v="urn:schemas-microsoft-com:vml" xmlns:wp14="http://schemas.microsoft.com/office/word/2010/wordprocessingDrawing" xmlns:wp="http://schemas.openxmlformats.org/drawingml/2006/wordprocessingDrawing" xmlns:w10="urn:schemas-microsoft-com:office:word" xmlns:w="http://schemas.openxmlformats.org/wordprocessingml/2006/main" xmlns:w14="http://schemas.microsoft.com/office/word/2010/wordml" xmlns:wpg="http://schemas.microsoft.com/office/word/2010/wordprocessingGroup" xmlns:wpi="http://schemas.microsoft.com/office/word/2010/wordprocessingInk" xmlns:wne="http://schemas.microsoft.com/office/word/2006/wordml" xmlns:wps="http://schemas.microsoft.com/office/word/2010/wordprocessingShape" mc:Ignorable="w14 wp14">
+<w:numbering xmlns:ve="http://schemas.openxmlformats.org/markup-compatibility/2006" xmlns:o="urn:schemas-microsoft-com:office:office" xmlns:r="http://schemas.openxmlformats.org/officeDocument/2006/relationships" xmlns:m="http://schemas.openxmlformats.org/officeDocument/2006/math" xmlns:v="urn:schemas-microsoft-com:vml" xmlns:wp="http://schemas.openxmlformats.org/drawingml/2006/wordprocessingDrawing" xmlns:w10="urn:schemas-microsoft-com:office:word" xmlns:w="http://schemas.openxmlformats.org/wordprocessingml/2006/main" xmlns:wne="http://schemas.microsoft.com/office/word/2006/wordml">
   <w:numPicBullet w:numPicBulletId="0">
     <w:pict>
       <v:shapetype id="_x0000_t75" coordsize="21600,21600" o:spt="75" o:preferrelative="t" path="m@4@5l@4@11@9@11@9@5xe" filled="f" stroked="f">
@@ -9488,14 +8252,14 @@
         <v:path o:extrusionok="f" gradientshapeok="t" o:connecttype="rect"/>
         <o:lock v:ext="edit" aspectratio="t"/>
       </v:shapetype>
-      <v:shape id="_x0000_i1026" type="#_x0000_t75" style="width:310.5pt;height:276.75pt" o:bullet="t">
+      <v:shape id="_x0000_i1028" type="#_x0000_t75" style="width:310.4pt;height:276.45pt" o:bullet="t">
         <v:imagedata r:id="rId1" o:title="artD4DD"/>
       </v:shape>
     </w:pict>
   </w:numPicBullet>
   <w:numPicBullet w:numPicBulletId="1">
     <w:pict>
-      <v:shape id="_x0000_i1027" type="#_x0000_t75" style="width:157.5pt;height:276.75pt" o:bullet="t">
+      <v:shape id="_x0000_i1029" type="#_x0000_t75" style="width:157.6pt;height:276.45pt" o:bullet="t">
         <v:imagedata r:id="rId2" o:title="art81E6"/>
       </v:shape>
     </w:pict>
@@ -12582,7 +11346,7 @@
 </file>
 
 <file path=word/styles.xml><?xml version="1.0" encoding="utf-8"?>
-<w:styles xmlns:mc="http://schemas.openxmlformats.org/markup-compatibility/2006" xmlns:r="http://schemas.openxmlformats.org/officeDocument/2006/relationships" xmlns:w="http://schemas.openxmlformats.org/wordprocessingml/2006/main" xmlns:w14="http://schemas.microsoft.com/office/word/2010/wordml" mc:Ignorable="w14">
+<w:styles xmlns:r="http://schemas.openxmlformats.org/officeDocument/2006/relationships" xmlns:w="http://schemas.openxmlformats.org/wordprocessingml/2006/main">
   <w:docDefaults>
     <w:rPrDefault>
       <w:rPr>
@@ -12977,6 +11741,7 @@
     <w:uiPriority w:val="99"/>
     <w:semiHidden/>
     <w:unhideWhenUsed/>
+    <w:qFormat/>
     <w:tblPr>
       <w:tblInd w:w="0" w:type="dxa"/>
       <w:tblCellMar>
@@ -13421,7 +12186,7 @@
       <w:lang w:val="en-GB" w:eastAsia="en-US" w:bidi="ar-SA"/>
     </w:rPr>
   </w:style>
-  <w:style w:type="table" w:styleId="Tabellenraster">
+  <w:style w:type="table" w:styleId="Tabellengitternetz">
     <w:name w:val="Table Grid"/>
     <w:basedOn w:val="NormaleTabelle"/>
     <w:uiPriority w:val="99"/>
@@ -14279,11 +13044,11 @@
       <w:lang w:val="en-GB" w:eastAsia="en-US"/>
     </w:rPr>
   </w:style>
-  <w:style w:type="paragraph" w:styleId="Zitat">
+  <w:style w:type="paragraph" w:styleId="Anfhrungszeichen">
     <w:name w:val="Quote"/>
     <w:basedOn w:val="Standard"/>
     <w:next w:val="Standard"/>
-    <w:link w:val="ZitatZchn"/>
+    <w:link w:val="AnfhrungszeichenZchn"/>
     <w:uiPriority w:val="29"/>
     <w:qFormat/>
     <w:rsid w:val="00457119"/>
@@ -14295,10 +13060,10 @@
       <w:lang w:eastAsia="en-US"/>
     </w:rPr>
   </w:style>
-  <w:style w:type="character" w:customStyle="1" w:styleId="ZitatZchn">
-    <w:name w:val="Zitat Zchn"/>
+  <w:style w:type="character" w:customStyle="1" w:styleId="AnfhrungszeichenZchn">
+    <w:name w:val="Anführungszeichen Zchn"/>
     <w:basedOn w:val="Absatz-Standardschriftart"/>
-    <w:link w:val="Zitat"/>
+    <w:link w:val="Anfhrungszeichen"/>
     <w:uiPriority w:val="29"/>
     <w:rsid w:val="00457119"/>
     <w:rPr>
@@ -14309,11 +13074,11 @@
       <w:lang w:val="en-GB" w:eastAsia="en-US"/>
     </w:rPr>
   </w:style>
-  <w:style w:type="paragraph" w:styleId="IntensivesZitat">
+  <w:style w:type="paragraph" w:styleId="IntensivesAnfhrungszeichen">
     <w:name w:val="Intense Quote"/>
     <w:basedOn w:val="Standard"/>
     <w:next w:val="Standard"/>
-    <w:link w:val="IntensivesZitatZchn"/>
+    <w:link w:val="IntensivesAnfhrungszeichenZchn"/>
     <w:uiPriority w:val="30"/>
     <w:qFormat/>
     <w:rsid w:val="00457119"/>
@@ -14334,10 +13099,10 @@
       <w:lang w:eastAsia="en-US"/>
     </w:rPr>
   </w:style>
-  <w:style w:type="character" w:customStyle="1" w:styleId="IntensivesZitatZchn">
-    <w:name w:val="Intensives Zitat Zchn"/>
+  <w:style w:type="character" w:customStyle="1" w:styleId="IntensivesAnfhrungszeichenZchn">
+    <w:name w:val="Intensives Anführungszeichen Zchn"/>
     <w:basedOn w:val="Absatz-Standardschriftart"/>
-    <w:link w:val="IntensivesZitat"/>
+    <w:link w:val="IntensivesAnfhrungszeichen"/>
     <w:uiPriority w:val="30"/>
     <w:rsid w:val="00457119"/>
     <w:rPr>
@@ -15375,7 +14140,7 @@
 </file>
 
 <file path=customXml/itemProps1.xml><?xml version="1.0" encoding="utf-8"?>
-<ds:datastoreItem xmlns:ds="http://schemas.openxmlformats.org/officeDocument/2006/customXml" ds:itemID="{FC5783C7-AB9E-4113-BEEC-21A111EA17D9}">
+<ds:datastoreItem xmlns:ds="http://schemas.openxmlformats.org/officeDocument/2006/customXml" ds:itemID="{26A83281-F26C-45D3-9B1E-DC4B4745FCFD}">
   <ds:schemaRefs>
     <ds:schemaRef ds:uri="http://schemas.openxmlformats.org/officeDocument/2006/bibliography"/>
   </ds:schemaRefs>

</xml_diff>